<commit_message>
tabular form updated for git commands
</commit_message>
<xml_diff>
--- a/GIT basics.docx
+++ b/GIT basics.docx
@@ -105,96 +105,1164 @@
         <w:rPr>
           <w:lang w:val="en-US"/>
         </w:rPr>
-        <w:t xml:space="preserve">GIT is a service provider like email just like email has different applications like </w:t>
+        <w:t>GIT is a service provider like email just like email has different applications like Gmail and Outlook GIT also has different applications to provide version control service like GitHub, GitLab</w:t>
+      </w:r>
+    </w:p>
+    <w:p>
+      <w:pPr>
+        <w:rPr>
+          <w:lang w:val="en-US"/>
+        </w:rPr>
+      </w:pPr>
+    </w:p>
+    <w:p>
+      <w:pPr>
+        <w:rPr>
+          <w:lang w:val="en-US"/>
+        </w:rPr>
+      </w:pPr>
+    </w:p>
+    <w:p>
+      <w:pPr>
+        <w:rPr>
+          <w:b/>
+          <w:bCs/>
+          <w:sz w:val="28"/>
+          <w:szCs w:val="28"/>
+          <w:u w:val="single"/>
+          <w:lang w:val="en-US"/>
+        </w:rPr>
+      </w:pPr>
+      <w:r>
+        <w:rPr>
+          <w:b/>
+          <w:bCs/>
+          <w:sz w:val="28"/>
+          <w:szCs w:val="28"/>
+          <w:u w:val="single"/>
+          <w:lang w:val="en-US"/>
+        </w:rPr>
+        <w:t>GIT commands:</w:t>
+      </w:r>
+    </w:p>
+    <w:p>
+      <w:pPr>
+        <w:rPr>
+          <w:b/>
+          <w:bCs/>
+          <w:sz w:val="28"/>
+          <w:szCs w:val="28"/>
+          <w:u w:val="single"/>
+          <w:lang w:val="en-US"/>
+        </w:rPr>
+      </w:pPr>
+    </w:p>
+    <w:p>
+      <w:pPr>
+        <w:rPr>
+          <w:b/>
+          <w:bCs/>
+          <w:sz w:val="28"/>
+          <w:szCs w:val="28"/>
+          <w:u w:val="single"/>
+          <w:lang w:val="en-US"/>
+        </w:rPr>
+      </w:pPr>
+    </w:p>
+    <w:tbl>
+      <w:tblPr>
+        <w:tblStyle w:val="GridTable4-Accent5"/>
+        <w:tblW w:w="0" w:type="auto"/>
+        <w:tblLook w:val="04A0" w:firstRow="1" w:lastRow="0" w:firstColumn="1" w:lastColumn="0" w:noHBand="0" w:noVBand="1"/>
+      </w:tblPr>
+      <w:tblGrid>
+        <w:gridCol w:w="4505"/>
+        <w:gridCol w:w="4505"/>
+      </w:tblGrid>
+      <w:tr>
+        <w:trPr>
+          <w:cnfStyle w:val="100000000000" w:firstRow="1" w:lastRow="0" w:firstColumn="0" w:lastColumn="0" w:oddVBand="0" w:evenVBand="0" w:oddHBand="0" w:evenHBand="0" w:firstRowFirstColumn="0" w:firstRowLastColumn="0" w:lastRowFirstColumn="0" w:lastRowLastColumn="0"/>
+        </w:trPr>
+        <w:tc>
+          <w:tcPr>
+            <w:cnfStyle w:val="001000000000" w:firstRow="0" w:lastRow="0" w:firstColumn="1" w:lastColumn="0" w:oddVBand="0" w:evenVBand="0" w:oddHBand="0" w:evenHBand="0" w:firstRowFirstColumn="0" w:firstRowLastColumn="0" w:lastRowFirstColumn="0" w:lastRowLastColumn="0"/>
+            <w:tcW w:w="4505" w:type="dxa"/>
+          </w:tcPr>
+          <w:p>
+            <w:pPr>
+              <w:rPr>
+                <w:b w:val="0"/>
+                <w:bCs w:val="0"/>
+                <w:sz w:val="28"/>
+                <w:szCs w:val="28"/>
+                <w:lang w:val="en-US"/>
+              </w:rPr>
+            </w:pPr>
+            <w:r>
+              <w:rPr>
+                <w:b w:val="0"/>
+                <w:bCs w:val="0"/>
+                <w:sz w:val="28"/>
+                <w:szCs w:val="28"/>
+                <w:lang w:val="en-US"/>
+              </w:rPr>
+              <w:t>C</w:t>
+            </w:r>
+            <w:r>
+              <w:rPr>
+                <w:b w:val="0"/>
+                <w:bCs w:val="0"/>
+                <w:sz w:val="28"/>
+                <w:szCs w:val="28"/>
+                <w:lang w:val="en-US"/>
+              </w:rPr>
+              <w:t>ommand</w:t>
+            </w:r>
+          </w:p>
+        </w:tc>
+        <w:tc>
+          <w:tcPr>
+            <w:tcW w:w="4505" w:type="dxa"/>
+          </w:tcPr>
+          <w:p>
+            <w:pPr>
+              <w:cnfStyle w:val="100000000000" w:firstRow="1" w:lastRow="0" w:firstColumn="0" w:lastColumn="0" w:oddVBand="0" w:evenVBand="0" w:oddHBand="0" w:evenHBand="0" w:firstRowFirstColumn="0" w:firstRowLastColumn="0" w:lastRowFirstColumn="0" w:lastRowLastColumn="0"/>
+              <w:rPr>
+                <w:b w:val="0"/>
+                <w:bCs w:val="0"/>
+                <w:sz w:val="28"/>
+                <w:szCs w:val="28"/>
+                <w:lang w:val="en-US"/>
+              </w:rPr>
+            </w:pPr>
+            <w:r>
+              <w:rPr>
+                <w:b w:val="0"/>
+                <w:bCs w:val="0"/>
+                <w:sz w:val="28"/>
+                <w:szCs w:val="28"/>
+                <w:lang w:val="en-US"/>
+              </w:rPr>
+              <w:t>D</w:t>
+            </w:r>
+            <w:r>
+              <w:rPr>
+                <w:b w:val="0"/>
+                <w:bCs w:val="0"/>
+                <w:sz w:val="28"/>
+                <w:szCs w:val="28"/>
+                <w:lang w:val="en-US"/>
+              </w:rPr>
+              <w:t>escription</w:t>
+            </w:r>
+          </w:p>
+        </w:tc>
+      </w:tr>
+      <w:tr>
+        <w:trPr>
+          <w:cnfStyle w:val="000000100000" w:firstRow="0" w:lastRow="0" w:firstColumn="0" w:lastColumn="0" w:oddVBand="0" w:evenVBand="0" w:oddHBand="1" w:evenHBand="0" w:firstRowFirstColumn="0" w:firstRowLastColumn="0" w:lastRowFirstColumn="0" w:lastRowLastColumn="0"/>
+        </w:trPr>
+        <w:tc>
+          <w:tcPr>
+            <w:cnfStyle w:val="001000000000" w:firstRow="0" w:lastRow="0" w:firstColumn="1" w:lastColumn="0" w:oddVBand="0" w:evenVBand="0" w:oddHBand="0" w:evenHBand="0" w:firstRowFirstColumn="0" w:firstRowLastColumn="0" w:lastRowFirstColumn="0" w:lastRowLastColumn="0"/>
+            <w:tcW w:w="4505" w:type="dxa"/>
+          </w:tcPr>
+          <w:p>
+            <w:pPr>
+              <w:rPr>
+                <w:b w:val="0"/>
+                <w:bCs w:val="0"/>
+                <w:sz w:val="28"/>
+                <w:szCs w:val="28"/>
+                <w:u w:val="single"/>
+                <w:lang w:val="en-US"/>
+              </w:rPr>
+            </w:pPr>
+            <w:r>
+              <w:rPr>
+                <w:sz w:val="28"/>
+                <w:szCs w:val="28"/>
+                <w:lang w:val="en-US"/>
+              </w:rPr>
+              <w:t>git init</w:t>
+            </w:r>
+          </w:p>
+        </w:tc>
+        <w:tc>
+          <w:tcPr>
+            <w:tcW w:w="4505" w:type="dxa"/>
+          </w:tcPr>
+          <w:p>
+            <w:pPr>
+              <w:cnfStyle w:val="000000100000" w:firstRow="0" w:lastRow="0" w:firstColumn="0" w:lastColumn="0" w:oddVBand="0" w:evenVBand="0" w:oddHBand="1" w:evenHBand="0" w:firstRowFirstColumn="0" w:firstRowLastColumn="0" w:lastRowFirstColumn="0" w:lastRowLastColumn="0"/>
+              <w:rPr>
+                <w:sz w:val="28"/>
+                <w:szCs w:val="28"/>
+                <w:lang w:val="en-US"/>
+              </w:rPr>
+            </w:pPr>
+            <w:r>
+              <w:rPr>
+                <w:sz w:val="28"/>
+                <w:szCs w:val="28"/>
+                <w:lang w:val="en-US"/>
+              </w:rPr>
+              <w:t>creates .git folder where all history of current folder is being  saved</w:t>
+            </w:r>
+          </w:p>
+          <w:p>
+            <w:pPr>
+              <w:cnfStyle w:val="000000100000" w:firstRow="0" w:lastRow="0" w:firstColumn="0" w:lastColumn="0" w:oddVBand="0" w:evenVBand="0" w:oddHBand="1" w:evenHBand="0" w:firstRowFirstColumn="0" w:firstRowLastColumn="0" w:lastRowFirstColumn="0" w:lastRowLastColumn="0"/>
+              <w:rPr>
+                <w:b/>
+                <w:bCs/>
+                <w:sz w:val="28"/>
+                <w:szCs w:val="28"/>
+                <w:u w:val="single"/>
+                <w:lang w:val="en-US"/>
+              </w:rPr>
+            </w:pPr>
+          </w:p>
+        </w:tc>
+      </w:tr>
+      <w:tr>
+        <w:tc>
+          <w:tcPr>
+            <w:cnfStyle w:val="001000000000" w:firstRow="0" w:lastRow="0" w:firstColumn="1" w:lastColumn="0" w:oddVBand="0" w:evenVBand="0" w:oddHBand="0" w:evenHBand="0" w:firstRowFirstColumn="0" w:firstRowLastColumn="0" w:lastRowFirstColumn="0" w:lastRowLastColumn="0"/>
+            <w:tcW w:w="4505" w:type="dxa"/>
+          </w:tcPr>
+          <w:p>
+            <w:pPr>
+              <w:rPr>
+                <w:b w:val="0"/>
+                <w:bCs w:val="0"/>
+                <w:sz w:val="28"/>
+                <w:szCs w:val="28"/>
+                <w:u w:val="single"/>
+                <w:lang w:val="en-US"/>
+              </w:rPr>
+            </w:pPr>
+            <w:r>
+              <w:rPr>
+                <w:sz w:val="28"/>
+                <w:szCs w:val="28"/>
+                <w:lang w:val="en-US"/>
+              </w:rPr>
+              <w:t>git status</w:t>
+            </w:r>
+          </w:p>
+        </w:tc>
+        <w:tc>
+          <w:tcPr>
+            <w:tcW w:w="4505" w:type="dxa"/>
+          </w:tcPr>
+          <w:p>
+            <w:pPr>
+              <w:cnfStyle w:val="000000000000" w:firstRow="0" w:lastRow="0" w:firstColumn="0" w:lastColumn="0" w:oddVBand="0" w:evenVBand="0" w:oddHBand="0" w:evenHBand="0" w:firstRowFirstColumn="0" w:firstRowLastColumn="0" w:lastRowFirstColumn="0" w:lastRowLastColumn="0"/>
+              <w:rPr>
+                <w:sz w:val="28"/>
+                <w:szCs w:val="28"/>
+                <w:lang w:val="en-US"/>
+              </w:rPr>
+            </w:pPr>
+            <w:r>
+              <w:rPr>
+                <w:sz w:val="28"/>
+                <w:szCs w:val="28"/>
+                <w:lang w:val="en-US"/>
+              </w:rPr>
+              <w:t>to know what changes are made in our project</w:t>
+            </w:r>
+          </w:p>
+          <w:p>
+            <w:pPr>
+              <w:cnfStyle w:val="000000000000" w:firstRow="0" w:lastRow="0" w:firstColumn="0" w:lastColumn="0" w:oddVBand="0" w:evenVBand="0" w:oddHBand="0" w:evenHBand="0" w:firstRowFirstColumn="0" w:firstRowLastColumn="0" w:lastRowFirstColumn="0" w:lastRowLastColumn="0"/>
+              <w:rPr>
+                <w:b/>
+                <w:bCs/>
+                <w:sz w:val="28"/>
+                <w:szCs w:val="28"/>
+                <w:u w:val="single"/>
+                <w:lang w:val="en-US"/>
+              </w:rPr>
+            </w:pPr>
+          </w:p>
+        </w:tc>
+      </w:tr>
+      <w:tr>
+        <w:trPr>
+          <w:cnfStyle w:val="000000100000" w:firstRow="0" w:lastRow="0" w:firstColumn="0" w:lastColumn="0" w:oddVBand="0" w:evenVBand="0" w:oddHBand="1" w:evenHBand="0" w:firstRowFirstColumn="0" w:firstRowLastColumn="0" w:lastRowFirstColumn="0" w:lastRowLastColumn="0"/>
+        </w:trPr>
+        <w:tc>
+          <w:tcPr>
+            <w:cnfStyle w:val="001000000000" w:firstRow="0" w:lastRow="0" w:firstColumn="1" w:lastColumn="0" w:oddVBand="0" w:evenVBand="0" w:oddHBand="0" w:evenHBand="0" w:firstRowFirstColumn="0" w:firstRowLastColumn="0" w:lastRowFirstColumn="0" w:lastRowLastColumn="0"/>
+            <w:tcW w:w="4505" w:type="dxa"/>
+          </w:tcPr>
+          <w:p>
+            <w:pPr>
+              <w:rPr>
+                <w:b w:val="0"/>
+                <w:bCs w:val="0"/>
+                <w:sz w:val="28"/>
+                <w:szCs w:val="28"/>
+                <w:u w:val="single"/>
+                <w:lang w:val="en-US"/>
+              </w:rPr>
+            </w:pPr>
+            <w:r>
+              <w:rPr>
+                <w:sz w:val="28"/>
+                <w:szCs w:val="28"/>
+                <w:lang w:val="en-US"/>
+              </w:rPr>
+              <w:t xml:space="preserve">git add .  </w:t>
+            </w:r>
+          </w:p>
+        </w:tc>
+        <w:tc>
+          <w:tcPr>
+            <w:tcW w:w="4505" w:type="dxa"/>
+          </w:tcPr>
+          <w:p>
+            <w:pPr>
+              <w:cnfStyle w:val="000000100000" w:firstRow="0" w:lastRow="0" w:firstColumn="0" w:lastColumn="0" w:oddVBand="0" w:evenVBand="0" w:oddHBand="1" w:evenHBand="0" w:firstRowFirstColumn="0" w:firstRowLastColumn="0" w:lastRowFirstColumn="0" w:lastRowLastColumn="0"/>
+              <w:rPr>
+                <w:sz w:val="28"/>
+                <w:szCs w:val="28"/>
+                <w:lang w:val="en-US"/>
+              </w:rPr>
+            </w:pPr>
+            <w:r>
+              <w:rPr>
+                <w:sz w:val="28"/>
+                <w:szCs w:val="28"/>
+                <w:lang w:val="en-US"/>
+              </w:rPr>
+              <w:t>Adds all the files that are untracked to the staging area</w:t>
+            </w:r>
+          </w:p>
+          <w:p>
+            <w:pPr>
+              <w:cnfStyle w:val="000000100000" w:firstRow="0" w:lastRow="0" w:firstColumn="0" w:lastColumn="0" w:oddVBand="0" w:evenVBand="0" w:oddHBand="1" w:evenHBand="0" w:firstRowFirstColumn="0" w:firstRowLastColumn="0" w:lastRowFirstColumn="0" w:lastRowLastColumn="0"/>
+              <w:rPr>
+                <w:b/>
+                <w:bCs/>
+                <w:sz w:val="28"/>
+                <w:szCs w:val="28"/>
+                <w:u w:val="single"/>
+                <w:lang w:val="en-US"/>
+              </w:rPr>
+            </w:pPr>
+          </w:p>
+        </w:tc>
+      </w:tr>
+      <w:tr>
+        <w:tc>
+          <w:tcPr>
+            <w:cnfStyle w:val="001000000000" w:firstRow="0" w:lastRow="0" w:firstColumn="1" w:lastColumn="0" w:oddVBand="0" w:evenVBand="0" w:oddHBand="0" w:evenHBand="0" w:firstRowFirstColumn="0" w:firstRowLastColumn="0" w:lastRowFirstColumn="0" w:lastRowLastColumn="0"/>
+            <w:tcW w:w="4505" w:type="dxa"/>
+          </w:tcPr>
+          <w:p>
+            <w:pPr>
+              <w:rPr>
+                <w:b w:val="0"/>
+                <w:bCs w:val="0"/>
+                <w:sz w:val="28"/>
+                <w:szCs w:val="28"/>
+                <w:u w:val="single"/>
+                <w:lang w:val="en-US"/>
+              </w:rPr>
+            </w:pPr>
+            <w:r>
+              <w:rPr>
+                <w:sz w:val="28"/>
+                <w:szCs w:val="28"/>
+                <w:lang w:val="en-US"/>
+              </w:rPr>
+              <w:t>git add filename.txt</w:t>
+            </w:r>
+          </w:p>
+        </w:tc>
+        <w:tc>
+          <w:tcPr>
+            <w:tcW w:w="4505" w:type="dxa"/>
+          </w:tcPr>
+          <w:p>
+            <w:pPr>
+              <w:cnfStyle w:val="000000000000" w:firstRow="0" w:lastRow="0" w:firstColumn="0" w:lastColumn="0" w:oddVBand="0" w:evenVBand="0" w:oddHBand="0" w:evenHBand="0" w:firstRowFirstColumn="0" w:firstRowLastColumn="0" w:lastRowFirstColumn="0" w:lastRowLastColumn="0"/>
+              <w:rPr>
+                <w:sz w:val="28"/>
+                <w:szCs w:val="28"/>
+                <w:lang w:val="en-US"/>
+              </w:rPr>
+            </w:pPr>
+            <w:r>
+              <w:rPr>
+                <w:sz w:val="28"/>
+                <w:szCs w:val="28"/>
+                <w:lang w:val="en-US"/>
+              </w:rPr>
+              <w:t>adds specific files to staging area</w:t>
+            </w:r>
+          </w:p>
+          <w:p>
+            <w:pPr>
+              <w:cnfStyle w:val="000000000000" w:firstRow="0" w:lastRow="0" w:firstColumn="0" w:lastColumn="0" w:oddVBand="0" w:evenVBand="0" w:oddHBand="0" w:evenHBand="0" w:firstRowFirstColumn="0" w:firstRowLastColumn="0" w:lastRowFirstColumn="0" w:lastRowLastColumn="0"/>
+              <w:rPr>
+                <w:b/>
+                <w:bCs/>
+                <w:sz w:val="28"/>
+                <w:szCs w:val="28"/>
+                <w:u w:val="single"/>
+                <w:lang w:val="en-US"/>
+              </w:rPr>
+            </w:pPr>
+          </w:p>
+        </w:tc>
+      </w:tr>
+      <w:tr>
+        <w:trPr>
+          <w:cnfStyle w:val="000000100000" w:firstRow="0" w:lastRow="0" w:firstColumn="0" w:lastColumn="0" w:oddVBand="0" w:evenVBand="0" w:oddHBand="1" w:evenHBand="0" w:firstRowFirstColumn="0" w:firstRowLastColumn="0" w:lastRowFirstColumn="0" w:lastRowLastColumn="0"/>
+        </w:trPr>
+        <w:tc>
+          <w:tcPr>
+            <w:cnfStyle w:val="001000000000" w:firstRow="0" w:lastRow="0" w:firstColumn="1" w:lastColumn="0" w:oddVBand="0" w:evenVBand="0" w:oddHBand="0" w:evenHBand="0" w:firstRowFirstColumn="0" w:firstRowLastColumn="0" w:lastRowFirstColumn="0" w:lastRowLastColumn="0"/>
+            <w:tcW w:w="4505" w:type="dxa"/>
+          </w:tcPr>
+          <w:p>
+            <w:pPr>
+              <w:rPr>
+                <w:b w:val="0"/>
+                <w:bCs w:val="0"/>
+                <w:sz w:val="28"/>
+                <w:szCs w:val="28"/>
+                <w:u w:val="single"/>
+                <w:lang w:val="en-US"/>
+              </w:rPr>
+            </w:pPr>
+            <w:r>
+              <w:rPr>
+                <w:sz w:val="28"/>
+                <w:szCs w:val="28"/>
+                <w:lang w:val="en-US"/>
+              </w:rPr>
+              <w:t>git commit -m “add text here”</w:t>
+            </w:r>
+          </w:p>
+        </w:tc>
+        <w:tc>
+          <w:tcPr>
+            <w:tcW w:w="4505" w:type="dxa"/>
+          </w:tcPr>
+          <w:p>
+            <w:pPr>
+              <w:cnfStyle w:val="000000100000" w:firstRow="0" w:lastRow="0" w:firstColumn="0" w:lastColumn="0" w:oddVBand="0" w:evenVBand="0" w:oddHBand="1" w:evenHBand="0" w:firstRowFirstColumn="0" w:firstRowLastColumn="0" w:lastRowFirstColumn="0" w:lastRowLastColumn="0"/>
+              <w:rPr>
+                <w:sz w:val="28"/>
+                <w:szCs w:val="28"/>
+                <w:lang w:val="en-US"/>
+              </w:rPr>
+            </w:pPr>
+            <w:r>
+              <w:rPr>
+                <w:sz w:val="28"/>
+                <w:szCs w:val="28"/>
+                <w:lang w:val="en-US"/>
+              </w:rPr>
+              <w:t>to commit the staged changes</w:t>
+            </w:r>
+          </w:p>
+          <w:p>
+            <w:pPr>
+              <w:cnfStyle w:val="000000100000" w:firstRow="0" w:lastRow="0" w:firstColumn="0" w:lastColumn="0" w:oddVBand="0" w:evenVBand="0" w:oddHBand="1" w:evenHBand="0" w:firstRowFirstColumn="0" w:firstRowLastColumn="0" w:lastRowFirstColumn="0" w:lastRowLastColumn="0"/>
+              <w:rPr>
+                <w:b/>
+                <w:bCs/>
+                <w:sz w:val="28"/>
+                <w:szCs w:val="28"/>
+                <w:u w:val="single"/>
+                <w:lang w:val="en-US"/>
+              </w:rPr>
+            </w:pPr>
+          </w:p>
+        </w:tc>
+      </w:tr>
+      <w:tr>
+        <w:tc>
+          <w:tcPr>
+            <w:cnfStyle w:val="001000000000" w:firstRow="0" w:lastRow="0" w:firstColumn="1" w:lastColumn="0" w:oddVBand="0" w:evenVBand="0" w:oddHBand="0" w:evenHBand="0" w:firstRowFirstColumn="0" w:firstRowLastColumn="0" w:lastRowFirstColumn="0" w:lastRowLastColumn="0"/>
+            <w:tcW w:w="4505" w:type="dxa"/>
+          </w:tcPr>
+          <w:p>
+            <w:pPr>
+              <w:rPr>
+                <w:sz w:val="28"/>
+                <w:szCs w:val="28"/>
+                <w:lang w:val="en-US"/>
+              </w:rPr>
+            </w:pPr>
+            <w:r>
+              <w:rPr>
+                <w:sz w:val="28"/>
+                <w:szCs w:val="28"/>
+                <w:lang w:val="en-US"/>
+              </w:rPr>
+              <w:t>git restore --staged filename.txt</w:t>
+            </w:r>
+          </w:p>
+        </w:tc>
+        <w:tc>
+          <w:tcPr>
+            <w:tcW w:w="4505" w:type="dxa"/>
+          </w:tcPr>
+          <w:p>
+            <w:pPr>
+              <w:cnfStyle w:val="000000000000" w:firstRow="0" w:lastRow="0" w:firstColumn="0" w:lastColumn="0" w:oddVBand="0" w:evenVBand="0" w:oddHBand="0" w:evenHBand="0" w:firstRowFirstColumn="0" w:firstRowLastColumn="0" w:lastRowFirstColumn="0" w:lastRowLastColumn="0"/>
+              <w:rPr>
+                <w:sz w:val="28"/>
+                <w:szCs w:val="28"/>
+                <w:lang w:val="en-US"/>
+              </w:rPr>
+            </w:pPr>
+            <w:r>
+              <w:rPr>
+                <w:sz w:val="28"/>
+                <w:szCs w:val="28"/>
+                <w:lang w:val="en-US"/>
+              </w:rPr>
+              <w:t>to restore staged files/ to unstage staged files</w:t>
+            </w:r>
+          </w:p>
+          <w:p>
+            <w:pPr>
+              <w:cnfStyle w:val="000000000000" w:firstRow="0" w:lastRow="0" w:firstColumn="0" w:lastColumn="0" w:oddVBand="0" w:evenVBand="0" w:oddHBand="0" w:evenHBand="0" w:firstRowFirstColumn="0" w:firstRowLastColumn="0" w:lastRowFirstColumn="0" w:lastRowLastColumn="0"/>
+              <w:rPr>
+                <w:sz w:val="28"/>
+                <w:szCs w:val="28"/>
+                <w:lang w:val="en-US"/>
+              </w:rPr>
+            </w:pPr>
+          </w:p>
+        </w:tc>
+      </w:tr>
+      <w:tr>
+        <w:trPr>
+          <w:cnfStyle w:val="000000100000" w:firstRow="0" w:lastRow="0" w:firstColumn="0" w:lastColumn="0" w:oddVBand="0" w:evenVBand="0" w:oddHBand="1" w:evenHBand="0" w:firstRowFirstColumn="0" w:firstRowLastColumn="0" w:lastRowFirstColumn="0" w:lastRowLastColumn="0"/>
+        </w:trPr>
+        <w:tc>
+          <w:tcPr>
+            <w:cnfStyle w:val="001000000000" w:firstRow="0" w:lastRow="0" w:firstColumn="1" w:lastColumn="0" w:oddVBand="0" w:evenVBand="0" w:oddHBand="0" w:evenHBand="0" w:firstRowFirstColumn="0" w:firstRowLastColumn="0" w:lastRowFirstColumn="0" w:lastRowLastColumn="0"/>
+            <w:tcW w:w="4505" w:type="dxa"/>
+          </w:tcPr>
+          <w:p>
+            <w:pPr>
+              <w:rPr>
+                <w:sz w:val="28"/>
+                <w:szCs w:val="28"/>
+                <w:lang w:val="en-US"/>
+              </w:rPr>
+            </w:pPr>
+            <w:r>
+              <w:rPr>
+                <w:sz w:val="28"/>
+                <w:szCs w:val="28"/>
+                <w:lang w:val="en-US"/>
+              </w:rPr>
+              <w:t xml:space="preserve">git log </w:t>
+            </w:r>
+          </w:p>
+        </w:tc>
+        <w:tc>
+          <w:tcPr>
+            <w:tcW w:w="4505" w:type="dxa"/>
+          </w:tcPr>
+          <w:p>
+            <w:pPr>
+              <w:cnfStyle w:val="000000100000" w:firstRow="0" w:lastRow="0" w:firstColumn="0" w:lastColumn="0" w:oddVBand="0" w:evenVBand="0" w:oddHBand="1" w:evenHBand="0" w:firstRowFirstColumn="0" w:firstRowLastColumn="0" w:lastRowFirstColumn="0" w:lastRowLastColumn="0"/>
+              <w:rPr>
+                <w:sz w:val="28"/>
+                <w:szCs w:val="28"/>
+                <w:lang w:val="en-US"/>
+              </w:rPr>
+            </w:pPr>
+            <w:r>
+              <w:rPr>
+                <w:sz w:val="28"/>
+                <w:szCs w:val="28"/>
+                <w:lang w:val="en-US"/>
+              </w:rPr>
+              <w:t>History of all the commits</w:t>
+            </w:r>
+          </w:p>
+          <w:p>
+            <w:pPr>
+              <w:cnfStyle w:val="000000100000" w:firstRow="0" w:lastRow="0" w:firstColumn="0" w:lastColumn="0" w:oddVBand="0" w:evenVBand="0" w:oddHBand="1" w:evenHBand="0" w:firstRowFirstColumn="0" w:firstRowLastColumn="0" w:lastRowFirstColumn="0" w:lastRowLastColumn="0"/>
+              <w:rPr>
+                <w:sz w:val="28"/>
+                <w:szCs w:val="28"/>
+                <w:lang w:val="en-US"/>
+              </w:rPr>
+            </w:pPr>
+          </w:p>
+        </w:tc>
+      </w:tr>
+      <w:tr>
+        <w:tc>
+          <w:tcPr>
+            <w:cnfStyle w:val="001000000000" w:firstRow="0" w:lastRow="0" w:firstColumn="1" w:lastColumn="0" w:oddVBand="0" w:evenVBand="0" w:oddHBand="0" w:evenHBand="0" w:firstRowFirstColumn="0" w:firstRowLastColumn="0" w:lastRowFirstColumn="0" w:lastRowLastColumn="0"/>
+            <w:tcW w:w="4505" w:type="dxa"/>
+          </w:tcPr>
+          <w:p>
+            <w:pPr>
+              <w:rPr>
+                <w:b w:val="0"/>
+                <w:bCs w:val="0"/>
+                <w:sz w:val="28"/>
+                <w:szCs w:val="28"/>
+                <w:lang w:val="en-US"/>
+              </w:rPr>
+            </w:pPr>
+            <w:r>
+              <w:rPr>
+                <w:sz w:val="28"/>
+                <w:szCs w:val="28"/>
+                <w:lang w:val="en-US"/>
+              </w:rPr>
+              <w:lastRenderedPageBreak/>
+              <w:t>git reset hashcode (eg of hashcode afgdtehvbchdu)</w:t>
+            </w:r>
+          </w:p>
+        </w:tc>
+        <w:tc>
+          <w:tcPr>
+            <w:tcW w:w="4505" w:type="dxa"/>
+          </w:tcPr>
+          <w:p>
+            <w:pPr>
+              <w:cnfStyle w:val="000000000000" w:firstRow="0" w:lastRow="0" w:firstColumn="0" w:lastColumn="0" w:oddVBand="0" w:evenVBand="0" w:oddHBand="0" w:evenHBand="0" w:firstRowFirstColumn="0" w:firstRowLastColumn="0" w:lastRowFirstColumn="0" w:lastRowLastColumn="0"/>
+              <w:rPr>
+                <w:sz w:val="28"/>
+                <w:szCs w:val="28"/>
+                <w:lang w:val="en-US"/>
+              </w:rPr>
+            </w:pPr>
+            <w:r>
+              <w:rPr>
+                <w:sz w:val="28"/>
+                <w:szCs w:val="28"/>
+                <w:lang w:val="en-US"/>
+              </w:rPr>
+              <w:t>Removes all the commits above the hashcode given after git reset command and the above commits are sent to unstaged state</w:t>
+            </w:r>
+          </w:p>
+          <w:p>
+            <w:pPr>
+              <w:cnfStyle w:val="000000000000" w:firstRow="0" w:lastRow="0" w:firstColumn="0" w:lastColumn="0" w:oddVBand="0" w:evenVBand="0" w:oddHBand="0" w:evenHBand="0" w:firstRowFirstColumn="0" w:firstRowLastColumn="0" w:lastRowFirstColumn="0" w:lastRowLastColumn="0"/>
+              <w:rPr>
+                <w:sz w:val="28"/>
+                <w:szCs w:val="28"/>
+                <w:lang w:val="en-US"/>
+              </w:rPr>
+            </w:pPr>
+          </w:p>
+        </w:tc>
+      </w:tr>
+      <w:tr>
+        <w:trPr>
+          <w:cnfStyle w:val="000000100000" w:firstRow="0" w:lastRow="0" w:firstColumn="0" w:lastColumn="0" w:oddVBand="0" w:evenVBand="0" w:oddHBand="1" w:evenHBand="0" w:firstRowFirstColumn="0" w:firstRowLastColumn="0" w:lastRowFirstColumn="0" w:lastRowLastColumn="0"/>
+        </w:trPr>
+        <w:tc>
+          <w:tcPr>
+            <w:cnfStyle w:val="001000000000" w:firstRow="0" w:lastRow="0" w:firstColumn="1" w:lastColumn="0" w:oddVBand="0" w:evenVBand="0" w:oddHBand="0" w:evenHBand="0" w:firstRowFirstColumn="0" w:firstRowLastColumn="0" w:lastRowFirstColumn="0" w:lastRowLastColumn="0"/>
+            <w:tcW w:w="4505" w:type="dxa"/>
+          </w:tcPr>
+          <w:p>
+            <w:pPr>
+              <w:rPr>
+                <w:sz w:val="28"/>
+                <w:szCs w:val="28"/>
+                <w:lang w:val="en-US"/>
+              </w:rPr>
+            </w:pPr>
+            <w:r>
+              <w:rPr>
+                <w:sz w:val="28"/>
+                <w:szCs w:val="28"/>
+                <w:lang w:val="en-US"/>
+              </w:rPr>
+              <w:t xml:space="preserve">git stash </w:t>
+            </w:r>
+          </w:p>
+        </w:tc>
+        <w:tc>
+          <w:tcPr>
+            <w:tcW w:w="4505" w:type="dxa"/>
+          </w:tcPr>
+          <w:p>
+            <w:pPr>
+              <w:cnfStyle w:val="000000100000" w:firstRow="0" w:lastRow="0" w:firstColumn="0" w:lastColumn="0" w:oddVBand="0" w:evenVBand="0" w:oddHBand="1" w:evenHBand="0" w:firstRowFirstColumn="0" w:firstRowLastColumn="0" w:lastRowFirstColumn="0" w:lastRowLastColumn="0"/>
+              <w:rPr>
+                <w:sz w:val="28"/>
+                <w:szCs w:val="28"/>
+                <w:lang w:val="en-US"/>
+              </w:rPr>
+            </w:pPr>
+            <w:r>
+              <w:rPr>
+                <w:sz w:val="28"/>
+                <w:szCs w:val="28"/>
+                <w:lang w:val="en-US"/>
+              </w:rPr>
+              <w:t xml:space="preserve">Helps if we don’t want to commit the changes right now but use at a later point of time </w:t>
+            </w:r>
+          </w:p>
+        </w:tc>
+      </w:tr>
+      <w:tr>
+        <w:tc>
+          <w:tcPr>
+            <w:cnfStyle w:val="001000000000" w:firstRow="0" w:lastRow="0" w:firstColumn="1" w:lastColumn="0" w:oddVBand="0" w:evenVBand="0" w:oddHBand="0" w:evenHBand="0" w:firstRowFirstColumn="0" w:firstRowLastColumn="0" w:lastRowFirstColumn="0" w:lastRowLastColumn="0"/>
+            <w:tcW w:w="4505" w:type="dxa"/>
+          </w:tcPr>
+          <w:p>
+            <w:pPr>
+              <w:rPr>
+                <w:sz w:val="28"/>
+                <w:szCs w:val="28"/>
+                <w:lang w:val="en-US"/>
+              </w:rPr>
+            </w:pPr>
+            <w:r>
+              <w:rPr>
+                <w:sz w:val="28"/>
+                <w:szCs w:val="28"/>
+                <w:lang w:val="en-US"/>
+              </w:rPr>
+              <w:t>git stash pop</w:t>
+            </w:r>
+          </w:p>
+        </w:tc>
+        <w:tc>
+          <w:tcPr>
+            <w:tcW w:w="4505" w:type="dxa"/>
+          </w:tcPr>
+          <w:p>
+            <w:pPr>
+              <w:cnfStyle w:val="000000000000" w:firstRow="0" w:lastRow="0" w:firstColumn="0" w:lastColumn="0" w:oddVBand="0" w:evenVBand="0" w:oddHBand="0" w:evenHBand="0" w:firstRowFirstColumn="0" w:firstRowLastColumn="0" w:lastRowFirstColumn="0" w:lastRowLastColumn="0"/>
+              <w:rPr>
+                <w:sz w:val="28"/>
+                <w:szCs w:val="28"/>
+                <w:lang w:val="en-US"/>
+              </w:rPr>
+            </w:pPr>
+            <w:r>
+              <w:rPr>
+                <w:sz w:val="28"/>
+                <w:szCs w:val="28"/>
+                <w:lang w:val="en-US"/>
+              </w:rPr>
+              <w:t>All the commits in the stash area will be applied</w:t>
+            </w:r>
+          </w:p>
+        </w:tc>
+      </w:tr>
+      <w:tr>
+        <w:trPr>
+          <w:cnfStyle w:val="000000100000" w:firstRow="0" w:lastRow="0" w:firstColumn="0" w:lastColumn="0" w:oddVBand="0" w:evenVBand="0" w:oddHBand="1" w:evenHBand="0" w:firstRowFirstColumn="0" w:firstRowLastColumn="0" w:lastRowFirstColumn="0" w:lastRowLastColumn="0"/>
+        </w:trPr>
+        <w:tc>
+          <w:tcPr>
+            <w:cnfStyle w:val="001000000000" w:firstRow="0" w:lastRow="0" w:firstColumn="1" w:lastColumn="0" w:oddVBand="0" w:evenVBand="0" w:oddHBand="0" w:evenHBand="0" w:firstRowFirstColumn="0" w:firstRowLastColumn="0" w:lastRowFirstColumn="0" w:lastRowLastColumn="0"/>
+            <w:tcW w:w="4505" w:type="dxa"/>
+          </w:tcPr>
+          <w:p>
+            <w:pPr>
+              <w:rPr>
+                <w:sz w:val="28"/>
+                <w:szCs w:val="28"/>
+                <w:lang w:val="en-US"/>
+              </w:rPr>
+            </w:pPr>
+            <w:r>
+              <w:rPr>
+                <w:sz w:val="28"/>
+                <w:szCs w:val="28"/>
+                <w:lang w:val="en-US"/>
+              </w:rPr>
+              <w:t>git stash clear</w:t>
+            </w:r>
+          </w:p>
+        </w:tc>
+        <w:tc>
+          <w:tcPr>
+            <w:tcW w:w="4505" w:type="dxa"/>
+          </w:tcPr>
+          <w:p>
+            <w:pPr>
+              <w:cnfStyle w:val="000000100000" w:firstRow="0" w:lastRow="0" w:firstColumn="0" w:lastColumn="0" w:oddVBand="0" w:evenVBand="0" w:oddHBand="1" w:evenHBand="0" w:firstRowFirstColumn="0" w:firstRowLastColumn="0" w:lastRowFirstColumn="0" w:lastRowLastColumn="0"/>
+              <w:rPr>
+                <w:sz w:val="28"/>
+                <w:szCs w:val="28"/>
+                <w:lang w:val="en-US"/>
+              </w:rPr>
+            </w:pPr>
+            <w:r>
+              <w:rPr>
+                <w:sz w:val="28"/>
+                <w:szCs w:val="28"/>
+                <w:lang w:val="en-US"/>
+              </w:rPr>
+              <w:t xml:space="preserve">All the changes in the background will be cleared </w:t>
+            </w:r>
+          </w:p>
+        </w:tc>
+      </w:tr>
+      <w:tr>
+        <w:tc>
+          <w:tcPr>
+            <w:cnfStyle w:val="001000000000" w:firstRow="0" w:lastRow="0" w:firstColumn="1" w:lastColumn="0" w:oddVBand="0" w:evenVBand="0" w:oddHBand="0" w:evenHBand="0" w:firstRowFirstColumn="0" w:firstRowLastColumn="0" w:lastRowFirstColumn="0" w:lastRowLastColumn="0"/>
+            <w:tcW w:w="4505" w:type="dxa"/>
+          </w:tcPr>
+          <w:p>
+            <w:pPr>
+              <w:rPr>
+                <w:sz w:val="28"/>
+                <w:szCs w:val="28"/>
+                <w:lang w:val="en-US"/>
+              </w:rPr>
+            </w:pPr>
+            <w:r>
+              <w:rPr>
+                <w:sz w:val="28"/>
+                <w:szCs w:val="28"/>
+                <w:lang w:val="en-US"/>
+              </w:rPr>
+              <w:t>git remote add origin https://websitename</w:t>
+            </w:r>
+          </w:p>
+        </w:tc>
+        <w:tc>
+          <w:tcPr>
+            <w:tcW w:w="4505" w:type="dxa"/>
+          </w:tcPr>
+          <w:p>
+            <w:pPr>
+              <w:cnfStyle w:val="000000000000" w:firstRow="0" w:lastRow="0" w:firstColumn="0" w:lastColumn="0" w:oddVBand="0" w:evenVBand="0" w:oddHBand="0" w:evenHBand="0" w:firstRowFirstColumn="0" w:firstRowLastColumn="0" w:lastRowFirstColumn="0" w:lastRowLastColumn="0"/>
+              <w:rPr>
+                <w:sz w:val="28"/>
+                <w:szCs w:val="28"/>
+                <w:lang w:val="en-US"/>
+              </w:rPr>
+            </w:pPr>
+            <w:r>
+              <w:rPr>
+                <w:sz w:val="28"/>
+                <w:szCs w:val="28"/>
+                <w:lang w:val="en-US"/>
+              </w:rPr>
+              <w:t>Add our folder to github repo</w:t>
+            </w:r>
+          </w:p>
+        </w:tc>
+      </w:tr>
+      <w:tr>
+        <w:trPr>
+          <w:cnfStyle w:val="000000100000" w:firstRow="0" w:lastRow="0" w:firstColumn="0" w:lastColumn="0" w:oddVBand="0" w:evenVBand="0" w:oddHBand="1" w:evenHBand="0" w:firstRowFirstColumn="0" w:firstRowLastColumn="0" w:lastRowFirstColumn="0" w:lastRowLastColumn="0"/>
+        </w:trPr>
+        <w:tc>
+          <w:tcPr>
+            <w:cnfStyle w:val="001000000000" w:firstRow="0" w:lastRow="0" w:firstColumn="1" w:lastColumn="0" w:oddVBand="0" w:evenVBand="0" w:oddHBand="0" w:evenHBand="0" w:firstRowFirstColumn="0" w:firstRowLastColumn="0" w:lastRowFirstColumn="0" w:lastRowLastColumn="0"/>
+            <w:tcW w:w="4505" w:type="dxa"/>
+          </w:tcPr>
+          <w:p>
+            <w:pPr>
+              <w:rPr>
+                <w:sz w:val="28"/>
+                <w:szCs w:val="28"/>
+                <w:lang w:val="en-US"/>
+              </w:rPr>
+            </w:pPr>
+            <w:r>
+              <w:rPr>
+                <w:sz w:val="28"/>
+                <w:szCs w:val="28"/>
+                <w:lang w:val="en-US"/>
+              </w:rPr>
+              <w:t>git remote remove origin</w:t>
+            </w:r>
+          </w:p>
+        </w:tc>
+        <w:tc>
+          <w:tcPr>
+            <w:tcW w:w="4505" w:type="dxa"/>
+          </w:tcPr>
+          <w:p>
+            <w:pPr>
+              <w:cnfStyle w:val="000000100000" w:firstRow="0" w:lastRow="0" w:firstColumn="0" w:lastColumn="0" w:oddVBand="0" w:evenVBand="0" w:oddHBand="1" w:evenHBand="0" w:firstRowFirstColumn="0" w:firstRowLastColumn="0" w:lastRowFirstColumn="0" w:lastRowLastColumn="0"/>
+              <w:rPr>
+                <w:sz w:val="28"/>
+                <w:szCs w:val="28"/>
+                <w:lang w:val="en-US"/>
+              </w:rPr>
+            </w:pPr>
+            <w:r>
+              <w:rPr>
+                <w:sz w:val="28"/>
+                <w:szCs w:val="28"/>
+                <w:lang w:val="en-US"/>
+              </w:rPr>
+              <w:t>Remove the origin website</w:t>
+            </w:r>
+          </w:p>
+          <w:p>
+            <w:pPr>
+              <w:cnfStyle w:val="000000100000" w:firstRow="0" w:lastRow="0" w:firstColumn="0" w:lastColumn="0" w:oddVBand="0" w:evenVBand="0" w:oddHBand="1" w:evenHBand="0" w:firstRowFirstColumn="0" w:firstRowLastColumn="0" w:lastRowFirstColumn="0" w:lastRowLastColumn="0"/>
+              <w:rPr>
+                <w:sz w:val="28"/>
+                <w:szCs w:val="28"/>
+                <w:lang w:val="en-US"/>
+              </w:rPr>
+            </w:pPr>
+          </w:p>
+        </w:tc>
+      </w:tr>
+      <w:tr>
+        <w:tc>
+          <w:tcPr>
+            <w:cnfStyle w:val="001000000000" w:firstRow="0" w:lastRow="0" w:firstColumn="1" w:lastColumn="0" w:oddVBand="0" w:evenVBand="0" w:oddHBand="0" w:evenHBand="0" w:firstRowFirstColumn="0" w:firstRowLastColumn="0" w:lastRowFirstColumn="0" w:lastRowLastColumn="0"/>
+            <w:tcW w:w="4505" w:type="dxa"/>
+          </w:tcPr>
+          <w:p>
+            <w:pPr>
+              <w:rPr>
+                <w:sz w:val="28"/>
+                <w:szCs w:val="28"/>
+                <w:lang w:val="en-US"/>
+              </w:rPr>
+            </w:pPr>
+            <w:r>
+              <w:rPr>
+                <w:sz w:val="28"/>
+                <w:szCs w:val="28"/>
+                <w:lang w:val="en-US"/>
+              </w:rPr>
+              <w:t xml:space="preserve">git remote -v </w:t>
+            </w:r>
+          </w:p>
+        </w:tc>
+        <w:tc>
+          <w:tcPr>
+            <w:tcW w:w="4505" w:type="dxa"/>
+          </w:tcPr>
+          <w:p>
+            <w:pPr>
+              <w:cnfStyle w:val="000000000000" w:firstRow="0" w:lastRow="0" w:firstColumn="0" w:lastColumn="0" w:oddVBand="0" w:evenVBand="0" w:oddHBand="0" w:evenHBand="0" w:firstRowFirstColumn="0" w:firstRowLastColumn="0" w:lastRowFirstColumn="0" w:lastRowLastColumn="0"/>
+              <w:rPr>
+                <w:sz w:val="28"/>
+                <w:szCs w:val="28"/>
+                <w:lang w:val="en-US"/>
+              </w:rPr>
+            </w:pPr>
+            <w:r>
+              <w:rPr>
+                <w:sz w:val="28"/>
+                <w:szCs w:val="28"/>
+                <w:lang w:val="en-US"/>
+              </w:rPr>
+              <w:t>Displays the origin URL</w:t>
+            </w:r>
+          </w:p>
+          <w:p>
+            <w:pPr>
+              <w:cnfStyle w:val="000000000000" w:firstRow="0" w:lastRow="0" w:firstColumn="0" w:lastColumn="0" w:oddVBand="0" w:evenVBand="0" w:oddHBand="0" w:evenHBand="0" w:firstRowFirstColumn="0" w:firstRowLastColumn="0" w:lastRowFirstColumn="0" w:lastRowLastColumn="0"/>
+              <w:rPr>
+                <w:sz w:val="28"/>
+                <w:szCs w:val="28"/>
+                <w:lang w:val="en-US"/>
+              </w:rPr>
+            </w:pPr>
+          </w:p>
+        </w:tc>
+      </w:tr>
+      <w:tr>
+        <w:trPr>
+          <w:cnfStyle w:val="000000100000" w:firstRow="0" w:lastRow="0" w:firstColumn="0" w:lastColumn="0" w:oddVBand="0" w:evenVBand="0" w:oddHBand="1" w:evenHBand="0" w:firstRowFirstColumn="0" w:firstRowLastColumn="0" w:lastRowFirstColumn="0" w:lastRowLastColumn="0"/>
+        </w:trPr>
+        <w:tc>
+          <w:tcPr>
+            <w:cnfStyle w:val="001000000000" w:firstRow="0" w:lastRow="0" w:firstColumn="1" w:lastColumn="0" w:oddVBand="0" w:evenVBand="0" w:oddHBand="0" w:evenHBand="0" w:firstRowFirstColumn="0" w:firstRowLastColumn="0" w:lastRowFirstColumn="0" w:lastRowLastColumn="0"/>
+            <w:tcW w:w="4505" w:type="dxa"/>
+          </w:tcPr>
+          <w:p>
+            <w:pPr>
+              <w:rPr>
+                <w:sz w:val="28"/>
+                <w:szCs w:val="28"/>
+                <w:lang w:val="en-US"/>
+              </w:rPr>
+            </w:pPr>
+            <w:r>
+              <w:rPr>
+                <w:sz w:val="28"/>
+                <w:szCs w:val="28"/>
+                <w:lang w:val="en-US"/>
+              </w:rPr>
+              <w:t>git push origin main</w:t>
+            </w:r>
+          </w:p>
+        </w:tc>
+        <w:tc>
+          <w:tcPr>
+            <w:tcW w:w="4505" w:type="dxa"/>
+          </w:tcPr>
+          <w:p>
+            <w:pPr>
+              <w:cnfStyle w:val="000000100000" w:firstRow="0" w:lastRow="0" w:firstColumn="0" w:lastColumn="0" w:oddVBand="0" w:evenVBand="0" w:oddHBand="1" w:evenHBand="0" w:firstRowFirstColumn="0" w:firstRowLastColumn="0" w:lastRowFirstColumn="0" w:lastRowLastColumn="0"/>
+              <w:rPr>
+                <w:sz w:val="28"/>
+                <w:szCs w:val="28"/>
+                <w:lang w:val="en-US"/>
+              </w:rPr>
+            </w:pPr>
+            <w:r>
+              <w:rPr>
+                <w:sz w:val="28"/>
+                <w:szCs w:val="28"/>
+                <w:lang w:val="en-US"/>
+              </w:rPr>
+              <w:t>Pushes our changes to github</w:t>
+            </w:r>
+          </w:p>
+          <w:p>
+            <w:pPr>
+              <w:cnfStyle w:val="000000100000" w:firstRow="0" w:lastRow="0" w:firstColumn="0" w:lastColumn="0" w:oddVBand="0" w:evenVBand="0" w:oddHBand="1" w:evenHBand="0" w:firstRowFirstColumn="0" w:firstRowLastColumn="0" w:lastRowFirstColumn="0" w:lastRowLastColumn="0"/>
+              <w:rPr>
+                <w:sz w:val="28"/>
+                <w:szCs w:val="28"/>
+                <w:lang w:val="en-US"/>
+              </w:rPr>
+            </w:pPr>
+          </w:p>
+        </w:tc>
+      </w:tr>
+      <w:tr>
+        <w:tc>
+          <w:tcPr>
+            <w:cnfStyle w:val="001000000000" w:firstRow="0" w:lastRow="0" w:firstColumn="1" w:lastColumn="0" w:oddVBand="0" w:evenVBand="0" w:oddHBand="0" w:evenHBand="0" w:firstRowFirstColumn="0" w:firstRowLastColumn="0" w:lastRowFirstColumn="0" w:lastRowLastColumn="0"/>
+            <w:tcW w:w="4505" w:type="dxa"/>
+          </w:tcPr>
+          <w:p>
+            <w:pPr>
+              <w:rPr>
+                <w:sz w:val="28"/>
+                <w:szCs w:val="28"/>
+                <w:lang w:val="en-US"/>
+              </w:rPr>
+            </w:pPr>
+            <w:r>
+              <w:rPr>
+                <w:sz w:val="28"/>
+                <w:szCs w:val="28"/>
+                <w:lang w:val="en-US"/>
+              </w:rPr>
+              <w:t>git pull --rebase origin main</w:t>
+            </w:r>
+          </w:p>
+        </w:tc>
+        <w:tc>
+          <w:tcPr>
+            <w:tcW w:w="4505" w:type="dxa"/>
+          </w:tcPr>
+          <w:p>
+            <w:pPr>
+              <w:cnfStyle w:val="000000000000" w:firstRow="0" w:lastRow="0" w:firstColumn="0" w:lastColumn="0" w:oddVBand="0" w:evenVBand="0" w:oddHBand="0" w:evenHBand="0" w:firstRowFirstColumn="0" w:firstRowLastColumn="0" w:lastRowFirstColumn="0" w:lastRowLastColumn="0"/>
+              <w:rPr>
+                <w:sz w:val="28"/>
+                <w:szCs w:val="28"/>
+                <w:lang w:val="en-US"/>
+              </w:rPr>
+            </w:pPr>
+            <w:r>
+              <w:rPr>
+                <w:sz w:val="28"/>
+                <w:szCs w:val="28"/>
+                <w:lang w:val="en-US"/>
+              </w:rPr>
+              <w:t>If any ref errors occur</w:t>
+            </w:r>
+          </w:p>
+        </w:tc>
+      </w:tr>
+    </w:tbl>
+    <w:p>
+      <w:pPr>
+        <w:rPr>
+          <w:b/>
+          <w:bCs/>
+          <w:sz w:val="32"/>
+          <w:szCs w:val="32"/>
+          <w:u w:val="single"/>
+          <w:lang w:val="en-US"/>
+        </w:rPr>
+      </w:pPr>
+    </w:p>
+    <w:p>
+      <w:pPr>
+        <w:rPr>
+          <w:b/>
+          <w:bCs/>
+          <w:sz w:val="32"/>
+          <w:szCs w:val="32"/>
+          <w:u w:val="single"/>
+          <w:lang w:val="en-US"/>
+        </w:rPr>
+      </w:pPr>
+    </w:p>
+    <w:p>
+      <w:pPr>
+        <w:rPr>
+          <w:b/>
+          <w:bCs/>
+          <w:sz w:val="32"/>
+          <w:szCs w:val="32"/>
+          <w:u w:val="single"/>
+          <w:lang w:val="en-US"/>
+        </w:rPr>
+      </w:pPr>
+    </w:p>
+    <w:p>
+      <w:pPr>
+        <w:rPr>
+          <w:sz w:val="28"/>
+          <w:szCs w:val="28"/>
+          <w:lang w:val="en-US"/>
+        </w:rPr>
+      </w:pPr>
+      <w:r>
+        <w:rPr>
+          <w:b/>
+          <w:bCs/>
+          <w:sz w:val="28"/>
+          <w:szCs w:val="28"/>
+          <w:u w:val="single"/>
+          <w:lang w:val="en-US"/>
+        </w:rPr>
+        <w:t>Some Basic Linux Commands</w:t>
       </w:r>
       <w:r>
         <w:rPr>
-          <w:lang w:val="en-US"/>
-        </w:rPr>
-        <w:t>Gmail</w:t>
+          <w:sz w:val="28"/>
+          <w:szCs w:val="28"/>
+          <w:lang w:val="en-US"/>
+        </w:rPr>
+        <w:t>:</w:t>
       </w:r>
-      <w:r>
-        <w:rPr>
-          <w:lang w:val="en-US"/>
-        </w:rPr>
-        <w:t xml:space="preserve"> and </w:t>
-      </w:r>
-      <w:r>
-        <w:rPr>
-          <w:lang w:val="en-US"/>
-        </w:rPr>
-        <w:t>O</w:t>
-      </w:r>
-      <w:r>
-        <w:rPr>
-          <w:lang w:val="en-US"/>
-        </w:rPr>
-        <w:t xml:space="preserve">utlook GIT also has different applications to provide version control service like </w:t>
-      </w:r>
-      <w:r>
-        <w:rPr>
-          <w:lang w:val="en-US"/>
-        </w:rPr>
-        <w:t>GitHub</w:t>
-      </w:r>
-      <w:r>
-        <w:rPr>
-          <w:lang w:val="en-US"/>
-        </w:rPr>
-        <w:t>,</w:t>
-      </w:r>
-      <w:r>
-        <w:rPr>
-          <w:lang w:val="en-US"/>
-        </w:rPr>
-        <w:t xml:space="preserve"> GitLab</w:t>
-      </w:r>
-    </w:p>
-    <w:p>
-      <w:pPr>
-        <w:rPr>
-          <w:lang w:val="en-US"/>
-        </w:rPr>
-      </w:pPr>
-    </w:p>
-    <w:p>
-      <w:pPr>
-        <w:rPr>
-          <w:lang w:val="en-US"/>
-        </w:rPr>
-      </w:pPr>
-    </w:p>
-    <w:p>
-      <w:pPr>
-        <w:rPr>
-          <w:b/>
-          <w:bCs/>
-          <w:sz w:val="28"/>
-          <w:szCs w:val="28"/>
-          <w:u w:val="single"/>
-          <w:lang w:val="en-US"/>
-        </w:rPr>
-      </w:pPr>
-      <w:r>
-        <w:rPr>
-          <w:b/>
-          <w:bCs/>
-          <w:sz w:val="28"/>
-          <w:szCs w:val="28"/>
-          <w:u w:val="single"/>
-          <w:lang w:val="en-US"/>
-        </w:rPr>
-        <w:t>GIT commands:</w:t>
-      </w:r>
-    </w:p>
-    <w:p>
-      <w:pPr>
-        <w:rPr>
-          <w:b/>
-          <w:bCs/>
-          <w:sz w:val="28"/>
-          <w:szCs w:val="28"/>
-          <w:u w:val="single"/>
+    </w:p>
+    <w:p>
+      <w:pPr>
+        <w:rPr>
+          <w:sz w:val="28"/>
+          <w:szCs w:val="28"/>
           <w:lang w:val="en-US"/>
         </w:rPr>
       </w:pPr>
@@ -218,7 +1286,7 @@
           <w:szCs w:val="28"/>
           <w:lang w:val="en-US"/>
         </w:rPr>
-        <w:t xml:space="preserve">git init </w:t>
+        <w:t>l</w:t>
       </w:r>
       <w:r>
         <w:rPr>
@@ -226,6 +1294,15 @@
           <w:szCs w:val="28"/>
           <w:lang w:val="en-US"/>
         </w:rPr>
+        <w:t xml:space="preserve">s </w:t>
+      </w:r>
+      <w:r>
+        <w:rPr>
+          <w:sz w:val="28"/>
+          <w:szCs w:val="28"/>
+          <w:lang w:val="en-US"/>
+        </w:rPr>
+        <w:tab/>
         <w:t>:</w:t>
       </w:r>
       <w:r>
@@ -242,14 +1319,6 @@
           <w:szCs w:val="28"/>
           <w:lang w:val="en-US"/>
         </w:rPr>
-        <w:t>creates</w:t>
-      </w:r>
-      <w:r>
-        <w:rPr>
-          <w:sz w:val="28"/>
-          <w:szCs w:val="28"/>
-          <w:lang w:val="en-US"/>
-        </w:rPr>
         <w:t xml:space="preserve"> </w:t>
       </w:r>
       <w:r>
@@ -258,55 +1327,7 @@
           <w:szCs w:val="28"/>
           <w:lang w:val="en-US"/>
         </w:rPr>
-        <w:t>.git</w:t>
-      </w:r>
-      <w:r>
-        <w:rPr>
-          <w:sz w:val="28"/>
-          <w:szCs w:val="28"/>
-          <w:lang w:val="en-US"/>
-        </w:rPr>
-        <w:t xml:space="preserve"> folder where all </w:t>
-      </w:r>
-      <w:r>
-        <w:rPr>
-          <w:sz w:val="28"/>
-          <w:szCs w:val="28"/>
-          <w:lang w:val="en-US"/>
-        </w:rPr>
-        <w:t xml:space="preserve">history </w:t>
-      </w:r>
-      <w:r>
-        <w:rPr>
-          <w:sz w:val="28"/>
-          <w:szCs w:val="28"/>
-          <w:lang w:val="en-US"/>
-        </w:rPr>
-        <w:t xml:space="preserve">of current folder </w:t>
-      </w:r>
-      <w:r>
-        <w:rPr>
-          <w:sz w:val="28"/>
-          <w:szCs w:val="28"/>
-          <w:lang w:val="en-US"/>
-        </w:rPr>
-        <w:t xml:space="preserve">is being </w:t>
-      </w:r>
-      <w:r>
-        <w:rPr>
-          <w:sz w:val="28"/>
-          <w:szCs w:val="28"/>
-          <w:lang w:val="en-US"/>
-        </w:rPr>
-        <w:t xml:space="preserve"> </w:t>
-      </w:r>
-      <w:r>
-        <w:rPr>
-          <w:sz w:val="28"/>
-          <w:szCs w:val="28"/>
-          <w:lang w:val="en-US"/>
-        </w:rPr>
-        <w:t>saved</w:t>
+        <w:t xml:space="preserve">list all things in current folder </w:t>
       </w:r>
     </w:p>
     <w:p>
@@ -328,33 +1349,7 @@
           <w:szCs w:val="28"/>
           <w:lang w:val="en-US"/>
         </w:rPr>
-        <w:t xml:space="preserve">git </w:t>
-      </w:r>
-      <w:proofErr w:type="gramStart"/>
-      <w:r>
-        <w:rPr>
-          <w:sz w:val="28"/>
-          <w:szCs w:val="28"/>
-          <w:lang w:val="en-US"/>
-        </w:rPr>
-        <w:t>status :</w:t>
-      </w:r>
-      <w:proofErr w:type="gramEnd"/>
-      <w:r>
-        <w:rPr>
-          <w:sz w:val="28"/>
-          <w:szCs w:val="28"/>
-          <w:lang w:val="en-US"/>
-        </w:rPr>
-        <w:t xml:space="preserve"> </w:t>
-      </w:r>
-      <w:r>
-        <w:rPr>
-          <w:sz w:val="28"/>
-          <w:szCs w:val="28"/>
-          <w:lang w:val="en-US"/>
-        </w:rPr>
-        <w:t xml:space="preserve"> to know what changes are made in our project</w:t>
+        <w:t>ls – a   :  list all the files including hidden files</w:t>
       </w:r>
     </w:p>
     <w:p>
@@ -376,33 +1371,7 @@
           <w:szCs w:val="28"/>
           <w:lang w:val="en-US"/>
         </w:rPr>
-        <w:t xml:space="preserve">git </w:t>
-      </w:r>
-      <w:proofErr w:type="gramStart"/>
-      <w:r>
-        <w:rPr>
-          <w:sz w:val="28"/>
-          <w:szCs w:val="28"/>
-          <w:lang w:val="en-US"/>
-        </w:rPr>
-        <w:t>add .</w:t>
-      </w:r>
-      <w:proofErr w:type="gramEnd"/>
-      <w:r>
-        <w:rPr>
-          <w:sz w:val="28"/>
-          <w:szCs w:val="28"/>
-          <w:lang w:val="en-US"/>
-        </w:rPr>
-        <w:t xml:space="preserve">   : Adds all the files that are untracked to the </w:t>
-      </w:r>
-      <w:r>
-        <w:rPr>
-          <w:sz w:val="28"/>
-          <w:szCs w:val="28"/>
-          <w:lang w:val="en-US"/>
-        </w:rPr>
-        <w:t>staging area</w:t>
+        <w:t>touch  :  create a new file  eg: touch file.txt</w:t>
       </w:r>
     </w:p>
     <w:p>
@@ -424,286 +1393,57 @@
           <w:szCs w:val="28"/>
           <w:lang w:val="en-US"/>
         </w:rPr>
-        <w:t>git add filename.txt : adds specific files to staging area</w:t>
+        <w:t>cat : open content of file</w:t>
       </w:r>
+    </w:p>
+    <w:p>
+      <w:pPr>
+        <w:ind w:left="1062"/>
+        <w:rPr>
+          <w:sz w:val="28"/>
+          <w:szCs w:val="28"/>
+          <w:lang w:val="en-US"/>
+        </w:rPr>
+      </w:pPr>
+    </w:p>
+    <w:p>
+      <w:pPr>
+        <w:rPr>
+          <w:sz w:val="28"/>
+          <w:szCs w:val="28"/>
+          <w:lang w:val="en-US"/>
+        </w:rPr>
+      </w:pPr>
+      <w:r>
+        <w:rPr>
+          <w:sz w:val="28"/>
+          <w:szCs w:val="28"/>
+          <w:lang w:val="en-US"/>
+        </w:rPr>
+        <w:t xml:space="preserve"> </w:t>
+      </w:r>
+    </w:p>
+    <w:p>
+      <w:pPr>
+        <w:rPr>
+          <w:sz w:val="28"/>
+          <w:szCs w:val="28"/>
+          <w:lang w:val="en-US"/>
+        </w:rPr>
+      </w:pPr>
+      <w:r>
+        <w:rPr>
+          <w:sz w:val="28"/>
+          <w:szCs w:val="28"/>
+          <w:lang w:val="en-US"/>
+        </w:rPr>
+        <w:t xml:space="preserve"> </w:t>
+      </w:r>
+    </w:p>
+    <w:p/>
+    <w:p>
       <w:bookmarkStart w:id="0" w:name="_GoBack"/>
       <w:bookmarkEnd w:id="0"/>
-    </w:p>
-    <w:p>
-      <w:pPr>
-        <w:rPr>
-          <w:b/>
-          <w:bCs/>
-          <w:sz w:val="32"/>
-          <w:szCs w:val="32"/>
-          <w:u w:val="single"/>
-          <w:lang w:val="en-US"/>
-        </w:rPr>
-      </w:pPr>
-    </w:p>
-    <w:p>
-      <w:pPr>
-        <w:rPr>
-          <w:b/>
-          <w:bCs/>
-          <w:sz w:val="32"/>
-          <w:szCs w:val="32"/>
-          <w:u w:val="single"/>
-          <w:lang w:val="en-US"/>
-        </w:rPr>
-      </w:pPr>
-    </w:p>
-    <w:p>
-      <w:pPr>
-        <w:rPr>
-          <w:sz w:val="28"/>
-          <w:szCs w:val="28"/>
-          <w:lang w:val="en-US"/>
-        </w:rPr>
-      </w:pPr>
-      <w:r>
-        <w:rPr>
-          <w:b/>
-          <w:bCs/>
-          <w:sz w:val="28"/>
-          <w:szCs w:val="28"/>
-          <w:u w:val="single"/>
-          <w:lang w:val="en-US"/>
-        </w:rPr>
-        <w:t>Some Basic Linux Commands</w:t>
-      </w:r>
-      <w:r>
-        <w:rPr>
-          <w:sz w:val="28"/>
-          <w:szCs w:val="28"/>
-          <w:lang w:val="en-US"/>
-        </w:rPr>
-        <w:t>:</w:t>
-      </w:r>
-    </w:p>
-    <w:p>
-      <w:pPr>
-        <w:rPr>
-          <w:sz w:val="28"/>
-          <w:szCs w:val="28"/>
-          <w:lang w:val="en-US"/>
-        </w:rPr>
-      </w:pPr>
-    </w:p>
-    <w:p>
-      <w:pPr>
-        <w:pStyle w:val="ListParagraph"/>
-        <w:numPr>
-          <w:ilvl w:val="0"/>
-          <w:numId w:val="1"/>
-        </w:numPr>
-        <w:rPr>
-          <w:sz w:val="28"/>
-          <w:szCs w:val="28"/>
-          <w:lang w:val="en-US"/>
-        </w:rPr>
-      </w:pPr>
-      <w:r>
-        <w:rPr>
-          <w:sz w:val="28"/>
-          <w:szCs w:val="28"/>
-          <w:lang w:val="en-US"/>
-        </w:rPr>
-        <w:t>l</w:t>
-      </w:r>
-      <w:r>
-        <w:rPr>
-          <w:sz w:val="28"/>
-          <w:szCs w:val="28"/>
-          <w:lang w:val="en-US"/>
-        </w:rPr>
-        <w:t xml:space="preserve">s </w:t>
-      </w:r>
-      <w:r>
-        <w:rPr>
-          <w:sz w:val="28"/>
-          <w:szCs w:val="28"/>
-          <w:lang w:val="en-US"/>
-        </w:rPr>
-        <w:tab/>
-        <w:t>:</w:t>
-      </w:r>
-      <w:r>
-        <w:rPr>
-          <w:sz w:val="28"/>
-          <w:szCs w:val="28"/>
-          <w:lang w:val="en-US"/>
-        </w:rPr>
-        <w:t xml:space="preserve"> </w:t>
-      </w:r>
-      <w:r>
-        <w:rPr>
-          <w:sz w:val="28"/>
-          <w:szCs w:val="28"/>
-          <w:lang w:val="en-US"/>
-        </w:rPr>
-        <w:t xml:space="preserve"> </w:t>
-      </w:r>
-      <w:r>
-        <w:rPr>
-          <w:sz w:val="28"/>
-          <w:szCs w:val="28"/>
-          <w:lang w:val="en-US"/>
-        </w:rPr>
-        <w:t xml:space="preserve">list all things in current folder </w:t>
-      </w:r>
-    </w:p>
-    <w:p>
-      <w:pPr>
-        <w:pStyle w:val="ListParagraph"/>
-        <w:numPr>
-          <w:ilvl w:val="0"/>
-          <w:numId w:val="1"/>
-        </w:numPr>
-        <w:rPr>
-          <w:sz w:val="28"/>
-          <w:szCs w:val="28"/>
-          <w:lang w:val="en-US"/>
-        </w:rPr>
-      </w:pPr>
-      <w:r>
-        <w:rPr>
-          <w:sz w:val="28"/>
-          <w:szCs w:val="28"/>
-          <w:lang w:val="en-US"/>
-        </w:rPr>
-        <w:t>l</w:t>
-      </w:r>
-      <w:r>
-        <w:rPr>
-          <w:sz w:val="28"/>
-          <w:szCs w:val="28"/>
-          <w:lang w:val="en-US"/>
-        </w:rPr>
-        <w:t>s</w:t>
-      </w:r>
-      <w:r>
-        <w:rPr>
-          <w:sz w:val="28"/>
-          <w:szCs w:val="28"/>
-          <w:lang w:val="en-US"/>
-        </w:rPr>
-        <w:t xml:space="preserve"> </w:t>
-      </w:r>
-      <w:r>
-        <w:rPr>
-          <w:sz w:val="28"/>
-          <w:szCs w:val="28"/>
-          <w:lang w:val="en-US"/>
-        </w:rPr>
-        <w:t xml:space="preserve">– a  </w:t>
-      </w:r>
-      <w:r>
-        <w:rPr>
-          <w:sz w:val="28"/>
-          <w:szCs w:val="28"/>
-          <w:lang w:val="en-US"/>
-        </w:rPr>
-        <w:t xml:space="preserve"> </w:t>
-      </w:r>
-      <w:r>
-        <w:rPr>
-          <w:sz w:val="28"/>
-          <w:szCs w:val="28"/>
-          <w:lang w:val="en-US"/>
-        </w:rPr>
-        <w:t xml:space="preserve">: </w:t>
-      </w:r>
-      <w:r>
-        <w:rPr>
-          <w:sz w:val="28"/>
-          <w:szCs w:val="28"/>
-          <w:lang w:val="en-US"/>
-        </w:rPr>
-        <w:t xml:space="preserve"> </w:t>
-      </w:r>
-      <w:r>
-        <w:rPr>
-          <w:sz w:val="28"/>
-          <w:szCs w:val="28"/>
-          <w:lang w:val="en-US"/>
-        </w:rPr>
-        <w:t xml:space="preserve">list all the files including </w:t>
-      </w:r>
-      <w:r>
-        <w:rPr>
-          <w:sz w:val="28"/>
-          <w:szCs w:val="28"/>
-          <w:lang w:val="en-US"/>
-        </w:rPr>
-        <w:t>hidden files</w:t>
-      </w:r>
-    </w:p>
-    <w:p>
-      <w:pPr>
-        <w:pStyle w:val="ListParagraph"/>
-        <w:numPr>
-          <w:ilvl w:val="0"/>
-          <w:numId w:val="1"/>
-        </w:numPr>
-        <w:rPr>
-          <w:sz w:val="28"/>
-          <w:szCs w:val="28"/>
-          <w:lang w:val="en-US"/>
-        </w:rPr>
-      </w:pPr>
-      <w:r>
-        <w:rPr>
-          <w:sz w:val="28"/>
-          <w:szCs w:val="28"/>
-          <w:lang w:val="en-US"/>
-        </w:rPr>
-        <w:t>touch  :  create a new file  eg: touch file.txt</w:t>
-      </w:r>
-    </w:p>
-    <w:p>
-      <w:pPr>
-        <w:ind w:left="1062"/>
-        <w:rPr>
-          <w:sz w:val="28"/>
-          <w:szCs w:val="28"/>
-          <w:lang w:val="en-US"/>
-        </w:rPr>
-      </w:pPr>
-    </w:p>
-    <w:p>
-      <w:pPr>
-        <w:rPr>
-          <w:sz w:val="28"/>
-          <w:szCs w:val="28"/>
-          <w:lang w:val="en-US"/>
-        </w:rPr>
-      </w:pPr>
-      <w:r>
-        <w:rPr>
-          <w:sz w:val="28"/>
-          <w:szCs w:val="28"/>
-          <w:lang w:val="en-US"/>
-        </w:rPr>
-        <w:t xml:space="preserve"> </w:t>
-      </w:r>
-    </w:p>
-    <w:p>
-      <w:pPr>
-        <w:rPr>
-          <w:sz w:val="28"/>
-          <w:szCs w:val="28"/>
-          <w:lang w:val="en-US"/>
-        </w:rPr>
-      </w:pPr>
-      <w:r>
-        <w:rPr>
-          <w:sz w:val="28"/>
-          <w:szCs w:val="28"/>
-          <w:lang w:val="en-US"/>
-        </w:rPr>
-        <w:t xml:space="preserve"> </w:t>
-      </w:r>
     </w:p>
     <w:sectPr>
       <w:pgSz w:w="11900" w:h="16840"/>
@@ -1231,6 +1971,7 @@
   <w:style w:type="paragraph" w:default="1" w:styleId="Normal">
     <w:name w:val="Normal"/>
     <w:qFormat/>
+    <w:rsid w:val="00453C3B"/>
   </w:style>
   <w:style w:type="character" w:default="1" w:styleId="DefaultParagraphFont">
     <w:name w:val="Default Paragraph Font"/>
@@ -1304,6 +2045,79 @@
       <w:ind w:left="720"/>
       <w:contextualSpacing/>
     </w:pPr>
+  </w:style>
+  <w:style w:type="table" w:styleId="GridTable4-Accent5">
+    <w:name w:val="Grid Table 4 Accent 5"/>
+    <w:basedOn w:val="TableNormal"/>
+    <w:uiPriority w:val="49"/>
+    <w:rsid w:val="00453C3B"/>
+    <w:tblPr>
+      <w:tblStyleRowBandSize w:val="1"/>
+      <w:tblStyleColBandSize w:val="1"/>
+      <w:tblBorders>
+        <w:top w:val="single" w:sz="4" w:space="0" w:color="9CC2E5" w:themeColor="accent5" w:themeTint="99"/>
+        <w:left w:val="single" w:sz="4" w:space="0" w:color="9CC2E5" w:themeColor="accent5" w:themeTint="99"/>
+        <w:bottom w:val="single" w:sz="4" w:space="0" w:color="9CC2E5" w:themeColor="accent5" w:themeTint="99"/>
+        <w:right w:val="single" w:sz="4" w:space="0" w:color="9CC2E5" w:themeColor="accent5" w:themeTint="99"/>
+        <w:insideH w:val="single" w:sz="4" w:space="0" w:color="9CC2E5" w:themeColor="accent5" w:themeTint="99"/>
+        <w:insideV w:val="single" w:sz="4" w:space="0" w:color="9CC2E5" w:themeColor="accent5" w:themeTint="99"/>
+      </w:tblBorders>
+    </w:tblPr>
+    <w:tblStylePr w:type="firstRow">
+      <w:rPr>
+        <w:b/>
+        <w:bCs/>
+        <w:color w:val="FFFFFF" w:themeColor="background1"/>
+      </w:rPr>
+      <w:tblPr/>
+      <w:tcPr>
+        <w:tcBorders>
+          <w:top w:val="single" w:sz="4" w:space="0" w:color="5B9BD5" w:themeColor="accent5"/>
+          <w:left w:val="single" w:sz="4" w:space="0" w:color="5B9BD5" w:themeColor="accent5"/>
+          <w:bottom w:val="single" w:sz="4" w:space="0" w:color="5B9BD5" w:themeColor="accent5"/>
+          <w:right w:val="single" w:sz="4" w:space="0" w:color="5B9BD5" w:themeColor="accent5"/>
+          <w:insideH w:val="nil"/>
+          <w:insideV w:val="nil"/>
+        </w:tcBorders>
+        <w:shd w:val="clear" w:color="auto" w:fill="5B9BD5" w:themeFill="accent5"/>
+      </w:tcPr>
+    </w:tblStylePr>
+    <w:tblStylePr w:type="lastRow">
+      <w:rPr>
+        <w:b/>
+        <w:bCs/>
+      </w:rPr>
+      <w:tblPr/>
+      <w:tcPr>
+        <w:tcBorders>
+          <w:top w:val="double" w:sz="4" w:space="0" w:color="5B9BD5" w:themeColor="accent5"/>
+        </w:tcBorders>
+      </w:tcPr>
+    </w:tblStylePr>
+    <w:tblStylePr w:type="firstCol">
+      <w:rPr>
+        <w:b/>
+        <w:bCs/>
+      </w:rPr>
+    </w:tblStylePr>
+    <w:tblStylePr w:type="lastCol">
+      <w:rPr>
+        <w:b/>
+        <w:bCs/>
+      </w:rPr>
+    </w:tblStylePr>
+    <w:tblStylePr w:type="band1Vert">
+      <w:tblPr/>
+      <w:tcPr>
+        <w:shd w:val="clear" w:color="auto" w:fill="DEEAF6" w:themeFill="accent5" w:themeFillTint="33"/>
+      </w:tcPr>
+    </w:tblStylePr>
+    <w:tblStylePr w:type="band1Horz">
+      <w:tblPr/>
+      <w:tcPr>
+        <w:shd w:val="clear" w:color="auto" w:fill="DEEAF6" w:themeFill="accent5" w:themeFillTint="33"/>
+      </w:tcPr>
+    </w:tblStylePr>
   </w:style>
 </w:styles>
 </file>

</xml_diff>

<commit_message>
added info after table
</commit_message>
<xml_diff>
--- a/GIT basics.docx
+++ b/GIT basics.docx
@@ -1191,6 +1191,156 @@
               <w:t>If any ref errors occur</w:t>
             </w:r>
           </w:p>
+          <w:p>
+            <w:pPr>
+              <w:cnfStyle w:val="000000000000" w:firstRow="0" w:lastRow="0" w:firstColumn="0" w:lastColumn="0" w:oddVBand="0" w:evenVBand="0" w:oddHBand="0" w:evenHBand="0" w:firstRowFirstColumn="0" w:firstRowLastColumn="0" w:lastRowFirstColumn="0" w:lastRowLastColumn="0"/>
+              <w:rPr>
+                <w:sz w:val="28"/>
+                <w:szCs w:val="28"/>
+                <w:lang w:val="en-US"/>
+              </w:rPr>
+            </w:pPr>
+          </w:p>
+        </w:tc>
+      </w:tr>
+      <w:tr>
+        <w:trPr>
+          <w:cnfStyle w:val="000000100000" w:firstRow="0" w:lastRow="0" w:firstColumn="0" w:lastColumn="0" w:oddVBand="0" w:evenVBand="0" w:oddHBand="1" w:evenHBand="0" w:firstRowFirstColumn="0" w:firstRowLastColumn="0" w:lastRowFirstColumn="0" w:lastRowLastColumn="0"/>
+        </w:trPr>
+        <w:tc>
+          <w:tcPr>
+            <w:cnfStyle w:val="001000000000" w:firstRow="0" w:lastRow="0" w:firstColumn="1" w:lastColumn="0" w:oddVBand="0" w:evenVBand="0" w:oddHBand="0" w:evenHBand="0" w:firstRowFirstColumn="0" w:firstRowLastColumn="0" w:lastRowFirstColumn="0" w:lastRowLastColumn="0"/>
+            <w:tcW w:w="4505" w:type="dxa"/>
+          </w:tcPr>
+          <w:p>
+            <w:r>
+              <w:t>Git branch featurebranchname</w:t>
+            </w:r>
+          </w:p>
+        </w:tc>
+        <w:tc>
+          <w:tcPr>
+            <w:tcW w:w="4505" w:type="dxa"/>
+          </w:tcPr>
+          <w:p>
+            <w:pPr>
+              <w:cnfStyle w:val="000000100000" w:firstRow="0" w:lastRow="0" w:firstColumn="0" w:lastColumn="0" w:oddVBand="0" w:evenVBand="0" w:oddHBand="1" w:evenHBand="0" w:firstRowFirstColumn="0" w:firstRowLastColumn="0" w:lastRowFirstColumn="0" w:lastRowLastColumn="0"/>
+            </w:pPr>
+            <w:r>
+              <w:t xml:space="preserve"> Creates a new branch</w:t>
+            </w:r>
+          </w:p>
+          <w:p>
+            <w:pPr>
+              <w:cnfStyle w:val="000000100000" w:firstRow="0" w:lastRow="0" w:firstColumn="0" w:lastColumn="0" w:oddVBand="0" w:evenVBand="0" w:oddHBand="1" w:evenHBand="0" w:firstRowFirstColumn="0" w:firstRowLastColumn="0" w:lastRowFirstColumn="0" w:lastRowLastColumn="0"/>
+            </w:pPr>
+          </w:p>
+        </w:tc>
+      </w:tr>
+      <w:tr>
+        <w:tc>
+          <w:tcPr>
+            <w:cnfStyle w:val="001000000000" w:firstRow="0" w:lastRow="0" w:firstColumn="1" w:lastColumn="0" w:oddVBand="0" w:evenVBand="0" w:oddHBand="0" w:evenHBand="0" w:firstRowFirstColumn="0" w:firstRowLastColumn="0" w:lastRowFirstColumn="0" w:lastRowLastColumn="0"/>
+            <w:tcW w:w="4505" w:type="dxa"/>
+          </w:tcPr>
+          <w:p>
+            <w:r>
+              <w:t>Git checkout featurebranchname</w:t>
+            </w:r>
+          </w:p>
+        </w:tc>
+        <w:tc>
+          <w:tcPr>
+            <w:tcW w:w="4505" w:type="dxa"/>
+          </w:tcPr>
+          <w:p>
+            <w:pPr>
+              <w:cnfStyle w:val="000000000000" w:firstRow="0" w:lastRow="0" w:firstColumn="0" w:lastColumn="0" w:oddVBand="0" w:evenVBand="0" w:oddHBand="0" w:evenHBand="0" w:firstRowFirstColumn="0" w:firstRowLastColumn="0" w:lastRowFirstColumn="0" w:lastRowLastColumn="0"/>
+            </w:pPr>
+            <w:r>
+              <w:t>Head is pointing featurebranch and any commits will be added to featurebranch</w:t>
+            </w:r>
+          </w:p>
+        </w:tc>
+      </w:tr>
+      <w:tr>
+        <w:trPr>
+          <w:cnfStyle w:val="000000100000" w:firstRow="0" w:lastRow="0" w:firstColumn="0" w:lastColumn="0" w:oddVBand="0" w:evenVBand="0" w:oddHBand="1" w:evenHBand="0" w:firstRowFirstColumn="0" w:firstRowLastColumn="0" w:lastRowFirstColumn="0" w:lastRowLastColumn="0"/>
+        </w:trPr>
+        <w:tc>
+          <w:tcPr>
+            <w:cnfStyle w:val="001000000000" w:firstRow="0" w:lastRow="0" w:firstColumn="1" w:lastColumn="0" w:oddVBand="0" w:evenVBand="0" w:oddHBand="0" w:evenHBand="0" w:firstRowFirstColumn="0" w:firstRowLastColumn="0" w:lastRowFirstColumn="0" w:lastRowLastColumn="0"/>
+            <w:tcW w:w="4505" w:type="dxa"/>
+          </w:tcPr>
+          <w:p>
+            <w:r>
+              <w:t xml:space="preserve">git clone </w:t>
+            </w:r>
+            <w:r>
+              <w:t xml:space="preserve"> http:// website</w:t>
+            </w:r>
+          </w:p>
+        </w:tc>
+        <w:tc>
+          <w:tcPr>
+            <w:tcW w:w="4505" w:type="dxa"/>
+          </w:tcPr>
+          <w:p>
+            <w:pPr>
+              <w:cnfStyle w:val="000000100000" w:firstRow="0" w:lastRow="0" w:firstColumn="0" w:lastColumn="0" w:oddVBand="0" w:evenVBand="0" w:oddHBand="1" w:evenHBand="0" w:firstRowFirstColumn="0" w:firstRowLastColumn="0" w:lastRowFirstColumn="0" w:lastRowLastColumn="0"/>
+            </w:pPr>
+            <w:r>
+              <w:t xml:space="preserve">     clones the forked branch to local </w:t>
+            </w:r>
+          </w:p>
+          <w:p>
+            <w:pPr>
+              <w:cnfStyle w:val="000000100000" w:firstRow="0" w:lastRow="0" w:firstColumn="0" w:lastColumn="0" w:oddVBand="0" w:evenVBand="0" w:oddHBand="1" w:evenHBand="0" w:firstRowFirstColumn="0" w:firstRowLastColumn="0" w:lastRowFirstColumn="0" w:lastRowLastColumn="0"/>
+            </w:pPr>
+          </w:p>
+        </w:tc>
+      </w:tr>
+      <w:tr>
+        <w:tc>
+          <w:tcPr>
+            <w:cnfStyle w:val="001000000000" w:firstRow="0" w:lastRow="0" w:firstColumn="1" w:lastColumn="0" w:oddVBand="0" w:evenVBand="0" w:oddHBand="0" w:evenHBand="0" w:firstRowFirstColumn="0" w:firstRowLastColumn="0" w:lastRowFirstColumn="0" w:lastRowLastColumn="0"/>
+            <w:tcW w:w="4505" w:type="dxa"/>
+          </w:tcPr>
+          <w:p>
+            <w:pPr>
+              <w:rPr>
+                <w:sz w:val="28"/>
+                <w:szCs w:val="28"/>
+                <w:lang w:val="en-US"/>
+              </w:rPr>
+            </w:pPr>
+            <w:r>
+              <w:t>git remote add upstream http:// website</w:t>
+            </w:r>
+          </w:p>
+        </w:tc>
+        <w:tc>
+          <w:tcPr>
+            <w:tcW w:w="4505" w:type="dxa"/>
+          </w:tcPr>
+          <w:p>
+            <w:pPr>
+              <w:cnfStyle w:val="000000000000" w:firstRow="0" w:lastRow="0" w:firstColumn="0" w:lastColumn="0" w:oddVBand="0" w:evenVBand="0" w:oddHBand="0" w:evenHBand="0" w:firstRowFirstColumn="0" w:firstRowLastColumn="0" w:lastRowFirstColumn="0" w:lastRowLastColumn="0"/>
+            </w:pPr>
+            <w:r>
+              <w:t>Add upstream website to which we want to contribute</w:t>
+            </w:r>
+          </w:p>
+          <w:p>
+            <w:pPr>
+              <w:cnfStyle w:val="000000000000" w:firstRow="0" w:lastRow="0" w:firstColumn="0" w:lastColumn="0" w:oddVBand="0" w:evenVBand="0" w:oddHBand="0" w:evenHBand="0" w:firstRowFirstColumn="0" w:firstRowLastColumn="0" w:lastRowFirstColumn="0" w:lastRowLastColumn="0"/>
+              <w:rPr>
+                <w:sz w:val="28"/>
+                <w:szCs w:val="28"/>
+                <w:lang w:val="en-US"/>
+              </w:rPr>
+            </w:pPr>
+          </w:p>
         </w:tc>
       </w:tr>
     </w:tbl>
@@ -1425,22 +1575,344 @@
     </w:p>
     <w:p>
       <w:pPr>
-        <w:rPr>
-          <w:sz w:val="28"/>
-          <w:szCs w:val="28"/>
-          <w:lang w:val="en-US"/>
-        </w:rPr>
-      </w:pPr>
-      <w:r>
-        <w:rPr>
-          <w:sz w:val="28"/>
-          <w:szCs w:val="28"/>
-          <w:lang w:val="en-US"/>
-        </w:rPr>
+        <w:pStyle w:val="ListParagraph"/>
+        <w:numPr>
+          <w:ilvl w:val="0"/>
+          <w:numId w:val="3"/>
+        </w:numPr>
+        <w:rPr>
+          <w:sz w:val="28"/>
+          <w:szCs w:val="28"/>
+          <w:lang w:val="en-US"/>
+        </w:rPr>
+      </w:pPr>
+      <w:r>
+        <w:rPr>
+          <w:sz w:val="28"/>
+          <w:szCs w:val="28"/>
+          <w:lang w:val="en-US"/>
+        </w:rPr>
+        <w:t>Head in GIT: head points to the origin or branch to which out next commits are added. It changes form main branch to feature branch we have created once we create a branch and checkout from feature branch.</w:t>
+      </w:r>
+    </w:p>
+    <w:p>
+      <w:pPr>
+        <w:rPr>
+          <w:sz w:val="28"/>
+          <w:szCs w:val="28"/>
+          <w:lang w:val="en-US"/>
+        </w:rPr>
+      </w:pPr>
+    </w:p>
+    <w:p>
+      <w:pPr>
+        <w:rPr>
+          <w:sz w:val="28"/>
+          <w:szCs w:val="28"/>
+          <w:lang w:val="en-US"/>
+        </w:rPr>
+      </w:pPr>
+    </w:p>
+    <w:p>
+      <w:pPr>
+        <w:pStyle w:val="ListParagraph"/>
+        <w:numPr>
+          <w:ilvl w:val="0"/>
+          <w:numId w:val="2"/>
+        </w:numPr>
+        <w:rPr>
+          <w:sz w:val="28"/>
+          <w:szCs w:val="28"/>
+          <w:lang w:val="en-US"/>
+        </w:rPr>
+      </w:pPr>
+      <w:r>
+        <w:rPr>
+          <w:sz w:val="28"/>
+          <w:szCs w:val="28"/>
+          <w:lang w:val="en-US"/>
+        </w:rPr>
+        <w:t xml:space="preserve">We can only create one pull request per branch any other commit on the same branch will result as commit in the same branch and a pull request cannot be created </w:t>
+      </w:r>
+      <w:r>
+        <w:rPr>
+          <w:sz w:val="28"/>
+          <w:szCs w:val="28"/>
+          <w:lang w:val="en-US"/>
+        </w:rPr>
+        <w:t>for that feature.</w:t>
+      </w:r>
+    </w:p>
+    <w:p>
+      <w:pPr>
+        <w:ind w:left="720"/>
+        <w:rPr>
+          <w:sz w:val="28"/>
+          <w:szCs w:val="28"/>
+          <w:lang w:val="en-US"/>
+        </w:rPr>
+      </w:pPr>
+    </w:p>
+    <w:p>
+      <w:pPr>
+        <w:ind w:left="720"/>
+        <w:rPr>
+          <w:sz w:val="28"/>
+          <w:szCs w:val="28"/>
+          <w:lang w:val="en-US"/>
+        </w:rPr>
+      </w:pPr>
+      <w:r>
+        <w:rPr>
+          <w:sz w:val="28"/>
+          <w:szCs w:val="28"/>
+          <w:lang w:val="en-US"/>
+        </w:rPr>
+        <w:t>Suppose we are working on feature f1 we have created branch b1 and committed the feature f1 and created the pull request for it.</w:t>
+      </w:r>
+    </w:p>
+    <w:p>
+      <w:pPr>
+        <w:ind w:left="720"/>
+        <w:rPr>
+          <w:sz w:val="28"/>
+          <w:szCs w:val="28"/>
+          <w:lang w:val="en-US"/>
+        </w:rPr>
+      </w:pPr>
+    </w:p>
+    <w:p>
+      <w:pPr>
+        <w:ind w:left="720"/>
+        <w:rPr>
+          <w:sz w:val="28"/>
+          <w:szCs w:val="28"/>
+          <w:lang w:val="en-US"/>
+        </w:rPr>
+      </w:pPr>
+      <w:r>
+        <w:rPr>
+          <w:sz w:val="28"/>
+          <w:szCs w:val="28"/>
+          <w:lang w:val="en-US"/>
+        </w:rPr>
+        <w:t xml:space="preserve">Now we are working on feature f2 if we commit the f2 on branch b1 the discussions for feature f1 and f2 has to happen on the same pull request </w:t>
+      </w:r>
+    </w:p>
+    <w:p>
+      <w:pPr>
+        <w:ind w:left="720"/>
+        <w:rPr>
+          <w:sz w:val="28"/>
+          <w:szCs w:val="28"/>
+          <w:lang w:val="en-US"/>
+        </w:rPr>
+      </w:pPr>
+      <w:r>
+        <w:rPr>
+          <w:sz w:val="28"/>
+          <w:szCs w:val="28"/>
+          <w:lang w:val="en-US"/>
+        </w:rPr>
+        <w:t>If that happens ambiguity arises between f1 and f2 since the discussing 2 features on a single pull request is not advisable</w:t>
+      </w:r>
+    </w:p>
+    <w:p>
+      <w:pPr>
+        <w:ind w:left="720"/>
+        <w:rPr>
+          <w:sz w:val="28"/>
+          <w:szCs w:val="28"/>
+          <w:lang w:val="en-US"/>
+        </w:rPr>
+      </w:pPr>
+    </w:p>
+    <w:p>
+      <w:pPr>
+        <w:ind w:left="720"/>
+        <w:rPr>
+          <w:sz w:val="28"/>
+          <w:szCs w:val="28"/>
+          <w:lang w:val="en-US"/>
+        </w:rPr>
+      </w:pPr>
+    </w:p>
+    <w:p>
+      <w:pPr>
+        <w:ind w:left="720"/>
+        <w:rPr>
+          <w:sz w:val="28"/>
+          <w:szCs w:val="28"/>
+          <w:lang w:val="en-US"/>
+        </w:rPr>
+      </w:pPr>
+      <w:r>
+        <w:rPr>
+          <w:sz w:val="28"/>
+          <w:szCs w:val="28"/>
+          <w:lang w:val="en-US"/>
+        </w:rPr>
+        <w:t>So now we have added an extra commit as f2 to delete the commit in f2 we use git reset hashcode and the commit f2 will be unstaged now we will stage this using git add. and using git stash we will stash the commit. So that the local forked have f1 commit but upstream commits have both f1 and f2 commits so we have to use git push origin feature branch -f  which means we have to force our f1 commit as f2 is stashed.</w:t>
+      </w:r>
+    </w:p>
+    <w:p>
+      <w:pPr>
+        <w:ind w:left="720"/>
+        <w:rPr>
+          <w:sz w:val="28"/>
+          <w:szCs w:val="28"/>
+          <w:lang w:val="en-US"/>
+        </w:rPr>
+      </w:pPr>
+    </w:p>
+    <w:p/>
+    <w:p/>
+    <w:p>
+      <w:pPr>
+        <w:pStyle w:val="ListParagraph"/>
+        <w:numPr>
+          <w:ilvl w:val="0"/>
+          <w:numId w:val="2"/>
+        </w:numPr>
+      </w:pPr>
+      <w:r>
+        <w:t xml:space="preserve">git clone </w:t>
+      </w:r>
+      <w:hyperlink r:id="rId5" w:history="1">
+        <w:r>
+          <w:rPr>
+            <w:rStyle w:val="Hyperlink"/>
+          </w:rPr>
+          <w:t>https://github.com/prudhvi1836/git-basics-1.git</w:t>
+        </w:r>
+      </w:hyperlink>
+      <w:r>
+        <w:t xml:space="preserve"> clones the forked branch to    local </w:t>
+      </w:r>
+    </w:p>
+    <w:p/>
+    <w:p/>
+    <w:p>
+      <w:pPr>
+        <w:pStyle w:val="ListParagraph"/>
+        <w:numPr>
+          <w:ilvl w:val="0"/>
+          <w:numId w:val="2"/>
+        </w:numPr>
+      </w:pPr>
+      <w:r>
+        <w:t>To set upstream we can do git remote add upstream http:// website to which we want to contribute</w:t>
+      </w:r>
+    </w:p>
+    <w:p/>
+    <w:p/>
+    <w:p/>
+    <w:p/>
+    <w:p/>
+    <w:p>
+      <w:pPr>
+        <w:pStyle w:val="ListParagraph"/>
+        <w:numPr>
+          <w:ilvl w:val="0"/>
+          <w:numId w:val="2"/>
+        </w:numPr>
+      </w:pPr>
+      <w:r>
+        <w:lastRenderedPageBreak/>
+        <w:t>After pull request approval the changes in the project which we are going to contribute will not be able to reflect in our forked repository</w:t>
+      </w:r>
+    </w:p>
+    <w:p>
+      <w:r>
         <w:t xml:space="preserve"> </w:t>
       </w:r>
     </w:p>
-    <w:p/>
+    <w:p>
+      <w:pPr>
+        <w:ind w:left="1440"/>
+      </w:pPr>
+      <w:r>
+        <w:t>Consider a scenario where you are working on a feature and the main branch of the project to which we are contributing got updated in order to get those updated changes to our forked repo we need type below command</w:t>
+      </w:r>
+    </w:p>
+    <w:p>
+      <w:pPr>
+        <w:ind w:left="1440"/>
+      </w:pPr>
+    </w:p>
+    <w:p>
+      <w:pPr>
+        <w:ind w:left="1440"/>
+      </w:pPr>
+      <w:r>
+        <w:t xml:space="preserve"> First change from featurebranch to main branch using</w:t>
+      </w:r>
+    </w:p>
+    <w:p>
+      <w:pPr>
+        <w:ind w:left="1440"/>
+      </w:pPr>
+    </w:p>
+    <w:p>
+      <w:pPr>
+        <w:ind w:left="1440"/>
+      </w:pPr>
+      <w:r>
+        <w:t>Git checkout main</w:t>
+      </w:r>
+    </w:p>
+    <w:p>
+      <w:pPr>
+        <w:ind w:left="1440"/>
+      </w:pPr>
+    </w:p>
+    <w:p>
+      <w:pPr>
+        <w:ind w:left="1440"/>
+      </w:pPr>
+      <w:r>
+        <w:t xml:space="preserve">Then pull upstream main using </w:t>
+      </w:r>
+    </w:p>
+    <w:p>
+      <w:pPr>
+        <w:ind w:left="1440"/>
+      </w:pPr>
+    </w:p>
+    <w:p>
+      <w:pPr>
+        <w:ind w:left="1440"/>
+      </w:pPr>
+      <w:r>
+        <w:t>Git pull upstream main</w:t>
+      </w:r>
+    </w:p>
+    <w:p>
+      <w:pPr>
+        <w:ind w:left="1440"/>
+      </w:pPr>
+    </w:p>
+    <w:p>
+      <w:pPr>
+        <w:ind w:left="1440"/>
+      </w:pPr>
+      <w:r>
+        <w:t>Now push these changes to origin main using</w:t>
+      </w:r>
+    </w:p>
+    <w:p>
+      <w:pPr>
+        <w:ind w:left="1440"/>
+      </w:pPr>
+    </w:p>
+    <w:p>
+      <w:pPr>
+        <w:ind w:left="1440"/>
+      </w:pPr>
+      <w:r>
+        <w:t>Git push origin main</w:t>
+      </w:r>
+    </w:p>
     <w:p>
       <w:bookmarkStart w:id="0" w:name="_GoBack"/>
       <w:bookmarkEnd w:id="0"/>
@@ -1458,6 +1930,230 @@
 <file path=word/numbering.xml><?xml version="1.0" encoding="utf-8"?>
 <w:numbering xmlns:wpc="http://schemas.microsoft.com/office/word/2010/wordprocessingCanvas" xmlns:cx="http://schemas.microsoft.com/office/drawing/2014/chartex" xmlns:cx1="http://schemas.microsoft.com/office/drawing/2015/9/8/chartex" xmlns:cx2="http://schemas.microsoft.com/office/drawing/2015/10/21/chartex" xmlns:cx3="http://schemas.microsoft.com/office/drawing/2016/5/9/chartex" xmlns:cx4="http://schemas.microsoft.com/office/drawing/2016/5/10/chartex" xmlns:cx5="http://schemas.microsoft.com/office/drawing/2016/5/11/chartex" xmlns:cx6="http://schemas.microsoft.com/office/drawing/2016/5/12/chartex" xmlns:cx7="http://schemas.microsoft.com/office/drawing/2016/5/13/chartex" xmlns:cx8="http://schemas.microsoft.com/office/drawing/2016/5/14/chartex" xmlns:mc="http://schemas.openxmlformats.org/markup-compatibility/2006" xmlns:aink="http://schemas.microsoft.com/office/drawing/2016/ink" xmlns:am3d="http://schemas.microsoft.com/office/drawing/2017/model3d" xmlns:o="urn:schemas-microsoft-com:office:office" xmlns:r="http://schemas.openxmlformats.org/officeDocument/2006/relationships" xmlns:m="http://schemas.openxmlformats.org/officeDocument/2006/math" xmlns:v="urn:schemas-microsoft-com:vml" xmlns:wp14="http://schemas.microsoft.com/office/word/2010/wordprocessingDrawing" xmlns:wp="http://schemas.openxmlformats.org/drawingml/2006/wordprocessingDrawing" xmlns:w10="urn:schemas-microsoft-com:office:word" xmlns:w="http://schemas.openxmlformats.org/wordprocessingml/2006/main" xmlns:w14="http://schemas.microsoft.com/office/word/2010/wordml" xmlns:w15="http://schemas.microsoft.com/office/word/2012/wordml" xmlns:w16cid="http://schemas.microsoft.com/office/word/2016/wordml/cid" xmlns:w16se="http://schemas.microsoft.com/office/word/2015/wordml/symex" xmlns:wpg="http://schemas.microsoft.com/office/word/2010/wordprocessingGroup" xmlns:wpi="http://schemas.microsoft.com/office/word/2010/wordprocessingInk" xmlns:wne="http://schemas.microsoft.com/office/word/2006/wordml" xmlns:wps="http://schemas.microsoft.com/office/word/2010/wordprocessingShape" mc:Ignorable="w14 w15 w16se w16cid wp14">
   <w:abstractNum w:abstractNumId="0" w15:restartNumberingAfterBreak="0">
+    <w:nsid w:val="00F31963"/>
+    <w:multiLevelType w:val="hybridMultilevel"/>
+    <w:tmpl w:val="68EC89A4"/>
+    <w:lvl w:ilvl="0" w:tplc="80083E74">
+      <w:numFmt w:val="bullet"/>
+      <w:lvlText w:val=""/>
+      <w:lvlJc w:val="left"/>
+      <w:pPr>
+        <w:ind w:left="720" w:hanging="360"/>
+      </w:pPr>
+      <w:rPr>
+        <w:rFonts w:ascii="Wingdings" w:eastAsiaTheme="minorHAnsi" w:hAnsi="Wingdings" w:cstheme="minorBidi" w:hint="default"/>
+      </w:rPr>
+    </w:lvl>
+    <w:lvl w:ilvl="1" w:tplc="08090003" w:tentative="1">
+      <w:start w:val="1"/>
+      <w:numFmt w:val="bullet"/>
+      <w:lvlText w:val="o"/>
+      <w:lvlJc w:val="left"/>
+      <w:pPr>
+        <w:ind w:left="1440" w:hanging="360"/>
+      </w:pPr>
+      <w:rPr>
+        <w:rFonts w:ascii="Courier New" w:hAnsi="Courier New" w:hint="default"/>
+      </w:rPr>
+    </w:lvl>
+    <w:lvl w:ilvl="2" w:tplc="08090005" w:tentative="1">
+      <w:start w:val="1"/>
+      <w:numFmt w:val="bullet"/>
+      <w:lvlText w:val=""/>
+      <w:lvlJc w:val="left"/>
+      <w:pPr>
+        <w:ind w:left="2160" w:hanging="360"/>
+      </w:pPr>
+      <w:rPr>
+        <w:rFonts w:ascii="Wingdings" w:hAnsi="Wingdings" w:hint="default"/>
+      </w:rPr>
+    </w:lvl>
+    <w:lvl w:ilvl="3" w:tplc="08090001" w:tentative="1">
+      <w:start w:val="1"/>
+      <w:numFmt w:val="bullet"/>
+      <w:lvlText w:val=""/>
+      <w:lvlJc w:val="left"/>
+      <w:pPr>
+        <w:ind w:left="2880" w:hanging="360"/>
+      </w:pPr>
+      <w:rPr>
+        <w:rFonts w:ascii="Symbol" w:hAnsi="Symbol" w:hint="default"/>
+      </w:rPr>
+    </w:lvl>
+    <w:lvl w:ilvl="4" w:tplc="08090003" w:tentative="1">
+      <w:start w:val="1"/>
+      <w:numFmt w:val="bullet"/>
+      <w:lvlText w:val="o"/>
+      <w:lvlJc w:val="left"/>
+      <w:pPr>
+        <w:ind w:left="3600" w:hanging="360"/>
+      </w:pPr>
+      <w:rPr>
+        <w:rFonts w:ascii="Courier New" w:hAnsi="Courier New" w:hint="default"/>
+      </w:rPr>
+    </w:lvl>
+    <w:lvl w:ilvl="5" w:tplc="08090005" w:tentative="1">
+      <w:start w:val="1"/>
+      <w:numFmt w:val="bullet"/>
+      <w:lvlText w:val=""/>
+      <w:lvlJc w:val="left"/>
+      <w:pPr>
+        <w:ind w:left="4320" w:hanging="360"/>
+      </w:pPr>
+      <w:rPr>
+        <w:rFonts w:ascii="Wingdings" w:hAnsi="Wingdings" w:hint="default"/>
+      </w:rPr>
+    </w:lvl>
+    <w:lvl w:ilvl="6" w:tplc="08090001" w:tentative="1">
+      <w:start w:val="1"/>
+      <w:numFmt w:val="bullet"/>
+      <w:lvlText w:val=""/>
+      <w:lvlJc w:val="left"/>
+      <w:pPr>
+        <w:ind w:left="5040" w:hanging="360"/>
+      </w:pPr>
+      <w:rPr>
+        <w:rFonts w:ascii="Symbol" w:hAnsi="Symbol" w:hint="default"/>
+      </w:rPr>
+    </w:lvl>
+    <w:lvl w:ilvl="7" w:tplc="08090003" w:tentative="1">
+      <w:start w:val="1"/>
+      <w:numFmt w:val="bullet"/>
+      <w:lvlText w:val="o"/>
+      <w:lvlJc w:val="left"/>
+      <w:pPr>
+        <w:ind w:left="5760" w:hanging="360"/>
+      </w:pPr>
+      <w:rPr>
+        <w:rFonts w:ascii="Courier New" w:hAnsi="Courier New" w:hint="default"/>
+      </w:rPr>
+    </w:lvl>
+    <w:lvl w:ilvl="8" w:tplc="08090005" w:tentative="1">
+      <w:start w:val="1"/>
+      <w:numFmt w:val="bullet"/>
+      <w:lvlText w:val=""/>
+      <w:lvlJc w:val="left"/>
+      <w:pPr>
+        <w:ind w:left="6480" w:hanging="360"/>
+      </w:pPr>
+      <w:rPr>
+        <w:rFonts w:ascii="Wingdings" w:hAnsi="Wingdings" w:hint="default"/>
+      </w:rPr>
+    </w:lvl>
+  </w:abstractNum>
+  <w:abstractNum w:abstractNumId="1" w15:restartNumberingAfterBreak="0">
+    <w:nsid w:val="015F4395"/>
+    <w:multiLevelType w:val="hybridMultilevel"/>
+    <w:tmpl w:val="CB9A6914"/>
+    <w:lvl w:ilvl="0" w:tplc="DA5EE7C4">
+      <w:numFmt w:val="bullet"/>
+      <w:lvlText w:val=""/>
+      <w:lvlJc w:val="left"/>
+      <w:pPr>
+        <w:ind w:left="720" w:hanging="360"/>
+      </w:pPr>
+      <w:rPr>
+        <w:rFonts w:ascii="Wingdings" w:eastAsiaTheme="minorHAnsi" w:hAnsi="Wingdings" w:cstheme="minorBidi" w:hint="default"/>
+      </w:rPr>
+    </w:lvl>
+    <w:lvl w:ilvl="1" w:tplc="08090003" w:tentative="1">
+      <w:start w:val="1"/>
+      <w:numFmt w:val="bullet"/>
+      <w:lvlText w:val="o"/>
+      <w:lvlJc w:val="left"/>
+      <w:pPr>
+        <w:ind w:left="1440" w:hanging="360"/>
+      </w:pPr>
+      <w:rPr>
+        <w:rFonts w:ascii="Courier New" w:hAnsi="Courier New" w:hint="default"/>
+      </w:rPr>
+    </w:lvl>
+    <w:lvl w:ilvl="2" w:tplc="08090005" w:tentative="1">
+      <w:start w:val="1"/>
+      <w:numFmt w:val="bullet"/>
+      <w:lvlText w:val=""/>
+      <w:lvlJc w:val="left"/>
+      <w:pPr>
+        <w:ind w:left="2160" w:hanging="360"/>
+      </w:pPr>
+      <w:rPr>
+        <w:rFonts w:ascii="Wingdings" w:hAnsi="Wingdings" w:hint="default"/>
+      </w:rPr>
+    </w:lvl>
+    <w:lvl w:ilvl="3" w:tplc="08090001" w:tentative="1">
+      <w:start w:val="1"/>
+      <w:numFmt w:val="bullet"/>
+      <w:lvlText w:val=""/>
+      <w:lvlJc w:val="left"/>
+      <w:pPr>
+        <w:ind w:left="2880" w:hanging="360"/>
+      </w:pPr>
+      <w:rPr>
+        <w:rFonts w:ascii="Symbol" w:hAnsi="Symbol" w:hint="default"/>
+      </w:rPr>
+    </w:lvl>
+    <w:lvl w:ilvl="4" w:tplc="08090003" w:tentative="1">
+      <w:start w:val="1"/>
+      <w:numFmt w:val="bullet"/>
+      <w:lvlText w:val="o"/>
+      <w:lvlJc w:val="left"/>
+      <w:pPr>
+        <w:ind w:left="3600" w:hanging="360"/>
+      </w:pPr>
+      <w:rPr>
+        <w:rFonts w:ascii="Courier New" w:hAnsi="Courier New" w:hint="default"/>
+      </w:rPr>
+    </w:lvl>
+    <w:lvl w:ilvl="5" w:tplc="08090005" w:tentative="1">
+      <w:start w:val="1"/>
+      <w:numFmt w:val="bullet"/>
+      <w:lvlText w:val=""/>
+      <w:lvlJc w:val="left"/>
+      <w:pPr>
+        <w:ind w:left="4320" w:hanging="360"/>
+      </w:pPr>
+      <w:rPr>
+        <w:rFonts w:ascii="Wingdings" w:hAnsi="Wingdings" w:hint="default"/>
+      </w:rPr>
+    </w:lvl>
+    <w:lvl w:ilvl="6" w:tplc="08090001" w:tentative="1">
+      <w:start w:val="1"/>
+      <w:numFmt w:val="bullet"/>
+      <w:lvlText w:val=""/>
+      <w:lvlJc w:val="left"/>
+      <w:pPr>
+        <w:ind w:left="5040" w:hanging="360"/>
+      </w:pPr>
+      <w:rPr>
+        <w:rFonts w:ascii="Symbol" w:hAnsi="Symbol" w:hint="default"/>
+      </w:rPr>
+    </w:lvl>
+    <w:lvl w:ilvl="7" w:tplc="08090003" w:tentative="1">
+      <w:start w:val="1"/>
+      <w:numFmt w:val="bullet"/>
+      <w:lvlText w:val="o"/>
+      <w:lvlJc w:val="left"/>
+      <w:pPr>
+        <w:ind w:left="5760" w:hanging="360"/>
+      </w:pPr>
+      <w:rPr>
+        <w:rFonts w:ascii="Courier New" w:hAnsi="Courier New" w:hint="default"/>
+      </w:rPr>
+    </w:lvl>
+    <w:lvl w:ilvl="8" w:tplc="08090005" w:tentative="1">
+      <w:start w:val="1"/>
+      <w:numFmt w:val="bullet"/>
+      <w:lvlText w:val=""/>
+      <w:lvlJc w:val="left"/>
+      <w:pPr>
+        <w:ind w:left="6480" w:hanging="360"/>
+      </w:pPr>
+      <w:rPr>
+        <w:rFonts w:ascii="Wingdings" w:hAnsi="Wingdings" w:hint="default"/>
+      </w:rPr>
+    </w:lvl>
+  </w:abstractNum>
+  <w:abstractNum w:abstractNumId="2" w15:restartNumberingAfterBreak="0">
     <w:nsid w:val="7C691125"/>
     <w:multiLevelType w:val="hybridMultilevel"/>
     <w:tmpl w:val="5748EB84"/>
@@ -1571,6 +2267,12 @@
     </w:lvl>
   </w:abstractNum>
   <w:num w:numId="1">
+    <w:abstractNumId w:val="2"/>
+  </w:num>
+  <w:num w:numId="2">
+    <w:abstractNumId w:val="1"/>
+  </w:num>
+  <w:num w:numId="3">
     <w:abstractNumId w:val="0"/>
   </w:num>
 </w:numbering>
@@ -1971,7 +2673,7 @@
   <w:style w:type="paragraph" w:default="1" w:styleId="Normal">
     <w:name w:val="Normal"/>
     <w:qFormat/>
-    <w:rsid w:val="00453C3B"/>
+    <w:rsid w:val="00701F53"/>
   </w:style>
   <w:style w:type="character" w:default="1" w:styleId="DefaultParagraphFont">
     <w:name w:val="Default Paragraph Font"/>

</xml_diff>

<commit_message>
added generate key note
</commit_message>
<xml_diff>
--- a/GIT basics.docx
+++ b/GIT basics.docx
@@ -301,13 +301,23 @@
                 <w:lang w:val="en-US"/>
               </w:rPr>
             </w:pPr>
-            <w:r>
-              <w:rPr>
-                <w:sz w:val="28"/>
-                <w:szCs w:val="28"/>
-                <w:lang w:val="en-US"/>
-              </w:rPr>
-              <w:t>creates .git folder where all history of current folder is being  saved</w:t>
+            <w:proofErr w:type="gramStart"/>
+            <w:r>
+              <w:rPr>
+                <w:sz w:val="28"/>
+                <w:szCs w:val="28"/>
+                <w:lang w:val="en-US"/>
+              </w:rPr>
+              <w:t>creates .git</w:t>
+            </w:r>
+            <w:proofErr w:type="gramEnd"/>
+            <w:r>
+              <w:rPr>
+                <w:sz w:val="28"/>
+                <w:szCs w:val="28"/>
+                <w:lang w:val="en-US"/>
+              </w:rPr>
+              <w:t xml:space="preserve"> folder where all history of current folder is being  saved</w:t>
             </w:r>
           </w:p>
           <w:p>
@@ -415,7 +425,25 @@
                 <w:szCs w:val="28"/>
                 <w:lang w:val="en-US"/>
               </w:rPr>
-              <w:t xml:space="preserve">git add .  </w:t>
+              <w:t xml:space="preserve">git </w:t>
+            </w:r>
+            <w:proofErr w:type="gramStart"/>
+            <w:r>
+              <w:rPr>
+                <w:sz w:val="28"/>
+                <w:szCs w:val="28"/>
+                <w:lang w:val="en-US"/>
+              </w:rPr>
+              <w:t>add .</w:t>
+            </w:r>
+            <w:proofErr w:type="gramEnd"/>
+            <w:r>
+              <w:rPr>
+                <w:sz w:val="28"/>
+                <w:szCs w:val="28"/>
+                <w:lang w:val="en-US"/>
+              </w:rPr>
+              <w:t xml:space="preserve">  </w:t>
             </w:r>
           </w:p>
         </w:tc>
@@ -630,7 +658,25 @@
                 <w:szCs w:val="28"/>
                 <w:lang w:val="en-US"/>
               </w:rPr>
-              <w:t>to restore staged files/ to unstage staged files</w:t>
+              <w:t xml:space="preserve">to restore staged files/ to </w:t>
+            </w:r>
+            <w:proofErr w:type="spellStart"/>
+            <w:r>
+              <w:rPr>
+                <w:sz w:val="28"/>
+                <w:szCs w:val="28"/>
+                <w:lang w:val="en-US"/>
+              </w:rPr>
+              <w:t>unstage</w:t>
+            </w:r>
+            <w:proofErr w:type="spellEnd"/>
+            <w:r>
+              <w:rPr>
+                <w:sz w:val="28"/>
+                <w:szCs w:val="28"/>
+                <w:lang w:val="en-US"/>
+              </w:rPr>
+              <w:t xml:space="preserve"> staged files</w:t>
             </w:r>
           </w:p>
           <w:p>
@@ -729,7 +775,61 @@
                 <w:lang w:val="en-US"/>
               </w:rPr>
               <w:lastRenderedPageBreak/>
-              <w:t>git reset hashcode (eg of hashcode afgdtehvbchdu)</w:t>
+              <w:t xml:space="preserve">git reset </w:t>
+            </w:r>
+            <w:proofErr w:type="spellStart"/>
+            <w:r>
+              <w:rPr>
+                <w:sz w:val="28"/>
+                <w:szCs w:val="28"/>
+                <w:lang w:val="en-US"/>
+              </w:rPr>
+              <w:t>hashcode</w:t>
+            </w:r>
+            <w:proofErr w:type="spellEnd"/>
+            <w:r>
+              <w:rPr>
+                <w:sz w:val="28"/>
+                <w:szCs w:val="28"/>
+                <w:lang w:val="en-US"/>
+              </w:rPr>
+              <w:t xml:space="preserve"> (eg of </w:t>
+            </w:r>
+            <w:proofErr w:type="spellStart"/>
+            <w:r>
+              <w:rPr>
+                <w:sz w:val="28"/>
+                <w:szCs w:val="28"/>
+                <w:lang w:val="en-US"/>
+              </w:rPr>
+              <w:t>hashcode</w:t>
+            </w:r>
+            <w:proofErr w:type="spellEnd"/>
+            <w:r>
+              <w:rPr>
+                <w:sz w:val="28"/>
+                <w:szCs w:val="28"/>
+                <w:lang w:val="en-US"/>
+              </w:rPr>
+              <w:t xml:space="preserve"> </w:t>
+            </w:r>
+            <w:proofErr w:type="spellStart"/>
+            <w:r>
+              <w:rPr>
+                <w:sz w:val="28"/>
+                <w:szCs w:val="28"/>
+                <w:lang w:val="en-US"/>
+              </w:rPr>
+              <w:t>afgdtehvbchdu</w:t>
+            </w:r>
+            <w:proofErr w:type="spellEnd"/>
+            <w:r>
+              <w:rPr>
+                <w:sz w:val="28"/>
+                <w:szCs w:val="28"/>
+                <w:lang w:val="en-US"/>
+              </w:rPr>
+              <w:t>)</w:t>
             </w:r>
           </w:p>
         </w:tc>
@@ -752,7 +852,43 @@
                 <w:szCs w:val="28"/>
                 <w:lang w:val="en-US"/>
               </w:rPr>
-              <w:t>Removes all the commits above the hashcode given after git reset command and the above commits are sent to unstaged state</w:t>
+              <w:t xml:space="preserve">Removes all the commits above the </w:t>
+            </w:r>
+            <w:proofErr w:type="spellStart"/>
+            <w:r>
+              <w:rPr>
+                <w:sz w:val="28"/>
+                <w:szCs w:val="28"/>
+                <w:lang w:val="en-US"/>
+              </w:rPr>
+              <w:t>hashcode</w:t>
+            </w:r>
+            <w:proofErr w:type="spellEnd"/>
+            <w:r>
+              <w:rPr>
+                <w:sz w:val="28"/>
+                <w:szCs w:val="28"/>
+                <w:lang w:val="en-US"/>
+              </w:rPr>
+              <w:t xml:space="preserve"> given after git reset command and the above commits are sent to </w:t>
+            </w:r>
+            <w:proofErr w:type="spellStart"/>
+            <w:r>
+              <w:rPr>
+                <w:sz w:val="28"/>
+                <w:szCs w:val="28"/>
+                <w:lang w:val="en-US"/>
+              </w:rPr>
+              <w:t>unstaged</w:t>
+            </w:r>
+            <w:proofErr w:type="spellEnd"/>
+            <w:r>
+              <w:rPr>
+                <w:sz w:val="28"/>
+                <w:szCs w:val="28"/>
+                <w:lang w:val="en-US"/>
+              </w:rPr>
+              <w:t xml:space="preserve"> state</w:t>
             </w:r>
           </w:p>
           <w:p>
@@ -960,7 +1096,25 @@
                 <w:szCs w:val="28"/>
                 <w:lang w:val="en-US"/>
               </w:rPr>
-              <w:t>Add our folder to github repo</w:t>
+              <w:t xml:space="preserve">Add our folder to </w:t>
+            </w:r>
+            <w:proofErr w:type="spellStart"/>
+            <w:r>
+              <w:rPr>
+                <w:sz w:val="28"/>
+                <w:szCs w:val="28"/>
+                <w:lang w:val="en-US"/>
+              </w:rPr>
+              <w:t>github</w:t>
+            </w:r>
+            <w:proofErr w:type="spellEnd"/>
+            <w:r>
+              <w:rPr>
+                <w:sz w:val="28"/>
+                <w:szCs w:val="28"/>
+                <w:lang w:val="en-US"/>
+              </w:rPr>
+              <w:t xml:space="preserve"> repo</w:t>
             </w:r>
           </w:p>
         </w:tc>
@@ -1046,7 +1200,25 @@
                 <w:szCs w:val="28"/>
                 <w:lang w:val="en-US"/>
               </w:rPr>
-              <w:t xml:space="preserve">git remote -v </w:t>
+              <w:t xml:space="preserve">git </w:t>
+            </w:r>
+            <w:proofErr w:type="gramStart"/>
+            <w:r>
+              <w:rPr>
+                <w:sz w:val="28"/>
+                <w:szCs w:val="28"/>
+                <w:lang w:val="en-US"/>
+              </w:rPr>
+              <w:t>remote -v</w:t>
+            </w:r>
+            <w:proofErr w:type="gramEnd"/>
+            <w:r>
+              <w:rPr>
+                <w:sz w:val="28"/>
+                <w:szCs w:val="28"/>
+                <w:lang w:val="en-US"/>
+              </w:rPr>
+              <w:t xml:space="preserve"> </w:t>
             </w:r>
           </w:p>
         </w:tc>
@@ -1130,8 +1302,18 @@
                 <w:szCs w:val="28"/>
                 <w:lang w:val="en-US"/>
               </w:rPr>
-              <w:t>Pushes our changes to github</w:t>
-            </w:r>
+              <w:t xml:space="preserve">Pushes our changes to </w:t>
+            </w:r>
+            <w:proofErr w:type="spellStart"/>
+            <w:r>
+              <w:rPr>
+                <w:sz w:val="28"/>
+                <w:szCs w:val="28"/>
+                <w:lang w:val="en-US"/>
+              </w:rPr>
+              <w:t>github</w:t>
+            </w:r>
+            <w:proofErr w:type="spellEnd"/>
           </w:p>
           <w:p>
             <w:pPr>
@@ -1214,8 +1396,13 @@
           </w:tcPr>
           <w:p>
             <w:r>
-              <w:t>Git branch featurebranchname</w:t>
-            </w:r>
+              <w:t xml:space="preserve">Git branch </w:t>
+            </w:r>
+            <w:proofErr w:type="spellStart"/>
+            <w:r>
+              <w:t>featurebranchname</w:t>
+            </w:r>
+            <w:proofErr w:type="spellEnd"/>
           </w:p>
         </w:tc>
         <w:tc>
@@ -1245,8 +1432,13 @@
           </w:tcPr>
           <w:p>
             <w:r>
-              <w:t>Git checkout featurebranchname</w:t>
-            </w:r>
+              <w:t xml:space="preserve">Git checkout </w:t>
+            </w:r>
+            <w:proofErr w:type="spellStart"/>
+            <w:r>
+              <w:t>featurebranchname</w:t>
+            </w:r>
+            <w:proofErr w:type="spellEnd"/>
           </w:p>
         </w:tc>
         <w:tc>
@@ -1258,8 +1450,21 @@
               <w:cnfStyle w:val="000000000000" w:firstRow="0" w:lastRow="0" w:firstColumn="0" w:lastColumn="0" w:oddVBand="0" w:evenVBand="0" w:oddHBand="0" w:evenHBand="0" w:firstRowFirstColumn="0" w:firstRowLastColumn="0" w:lastRowFirstColumn="0" w:lastRowLastColumn="0"/>
             </w:pPr>
             <w:r>
-              <w:t>Head is pointing featurebranch and any commits will be added to featurebranch</w:t>
-            </w:r>
+              <w:t xml:space="preserve">Head is pointing </w:t>
+            </w:r>
+            <w:proofErr w:type="spellStart"/>
+            <w:r>
+              <w:t>featurebranch</w:t>
+            </w:r>
+            <w:proofErr w:type="spellEnd"/>
+            <w:r>
+              <w:t xml:space="preserve"> and any commits will be added to </w:t>
+            </w:r>
+            <w:proofErr w:type="spellStart"/>
+            <w:r>
+              <w:t>featurebranch</w:t>
+            </w:r>
+            <w:proofErr w:type="spellEnd"/>
           </w:p>
         </w:tc>
       </w:tr>
@@ -1499,7 +1704,25 @@
           <w:szCs w:val="28"/>
           <w:lang w:val="en-US"/>
         </w:rPr>
-        <w:t>ls – a   :  list all the files including hidden files</w:t>
+        <w:t xml:space="preserve">ls – a </w:t>
+      </w:r>
+      <w:proofErr w:type="gramStart"/>
+      <w:r>
+        <w:rPr>
+          <w:sz w:val="28"/>
+          <w:szCs w:val="28"/>
+          <w:lang w:val="en-US"/>
+        </w:rPr>
+        <w:t xml:space="preserve">  :</w:t>
+      </w:r>
+      <w:proofErr w:type="gramEnd"/>
+      <w:r>
+        <w:rPr>
+          <w:sz w:val="28"/>
+          <w:szCs w:val="28"/>
+          <w:lang w:val="en-US"/>
+        </w:rPr>
+        <w:t xml:space="preserve">  list all the files including hidden files</w:t>
       </w:r>
     </w:p>
     <w:p>
@@ -1515,13 +1738,23 @@
           <w:lang w:val="en-US"/>
         </w:rPr>
       </w:pPr>
-      <w:r>
-        <w:rPr>
-          <w:sz w:val="28"/>
-          <w:szCs w:val="28"/>
-          <w:lang w:val="en-US"/>
-        </w:rPr>
-        <w:t>touch  :  create a new file  eg: touch file.txt</w:t>
+      <w:proofErr w:type="gramStart"/>
+      <w:r>
+        <w:rPr>
+          <w:sz w:val="28"/>
+          <w:szCs w:val="28"/>
+          <w:lang w:val="en-US"/>
+        </w:rPr>
+        <w:t>touch  :</w:t>
+      </w:r>
+      <w:proofErr w:type="gramEnd"/>
+      <w:r>
+        <w:rPr>
+          <w:sz w:val="28"/>
+          <w:szCs w:val="28"/>
+          <w:lang w:val="en-US"/>
+        </w:rPr>
+        <w:t xml:space="preserve">  create a new file  eg: touch file.txt</w:t>
       </w:r>
     </w:p>
     <w:p>
@@ -1537,13 +1770,23 @@
           <w:lang w:val="en-US"/>
         </w:rPr>
       </w:pPr>
-      <w:r>
-        <w:rPr>
-          <w:sz w:val="28"/>
-          <w:szCs w:val="28"/>
-          <w:lang w:val="en-US"/>
-        </w:rPr>
-        <w:t>cat : open content of file</w:t>
+      <w:proofErr w:type="gramStart"/>
+      <w:r>
+        <w:rPr>
+          <w:sz w:val="28"/>
+          <w:szCs w:val="28"/>
+          <w:lang w:val="en-US"/>
+        </w:rPr>
+        <w:t>cat :</w:t>
+      </w:r>
+      <w:proofErr w:type="gramEnd"/>
+      <w:r>
+        <w:rPr>
+          <w:sz w:val="28"/>
+          <w:szCs w:val="28"/>
+          <w:lang w:val="en-US"/>
+        </w:rPr>
+        <w:t xml:space="preserve"> open content of file</w:t>
       </w:r>
     </w:p>
     <w:p>
@@ -1752,7 +1995,61 @@
           <w:szCs w:val="28"/>
           <w:lang w:val="en-US"/>
         </w:rPr>
-        <w:t>So now we have added an extra commit as f2 to delete the commit in f2 we use git reset hashcode and the commit f2 will be unstaged now we will stage this using git add. and using git stash we will stash the commit. So that the local forked have f1 commit but upstream commits have both f1 and f2 commits so we have to use git push origin feature branch -f  which means we have to force our f1 commit as f2 is stashed.</w:t>
+        <w:t xml:space="preserve">So now we have added an extra commit as f2 to delete the commit in f2 we use git reset </w:t>
+      </w:r>
+      <w:proofErr w:type="spellStart"/>
+      <w:r>
+        <w:rPr>
+          <w:sz w:val="28"/>
+          <w:szCs w:val="28"/>
+          <w:lang w:val="en-US"/>
+        </w:rPr>
+        <w:t>hashcode</w:t>
+      </w:r>
+      <w:proofErr w:type="spellEnd"/>
+      <w:r>
+        <w:rPr>
+          <w:sz w:val="28"/>
+          <w:szCs w:val="28"/>
+          <w:lang w:val="en-US"/>
+        </w:rPr>
+        <w:t xml:space="preserve"> and the commit f2 will be </w:t>
+      </w:r>
+      <w:proofErr w:type="spellStart"/>
+      <w:r>
+        <w:rPr>
+          <w:sz w:val="28"/>
+          <w:szCs w:val="28"/>
+          <w:lang w:val="en-US"/>
+        </w:rPr>
+        <w:t>unstaged</w:t>
+      </w:r>
+      <w:proofErr w:type="spellEnd"/>
+      <w:r>
+        <w:rPr>
+          <w:sz w:val="28"/>
+          <w:szCs w:val="28"/>
+          <w:lang w:val="en-US"/>
+        </w:rPr>
+        <w:t xml:space="preserve"> now we will stage this using git add. and using git stash we will stash the commit. So that the local forked have f1 commit but upstream commits have both f1 and f2 commits so we have to use git push origin feature branch -</w:t>
+      </w:r>
+      <w:proofErr w:type="gramStart"/>
+      <w:r>
+        <w:rPr>
+          <w:sz w:val="28"/>
+          <w:szCs w:val="28"/>
+          <w:lang w:val="en-US"/>
+        </w:rPr>
+        <w:t>f  which</w:t>
+      </w:r>
+      <w:proofErr w:type="gramEnd"/>
+      <w:r>
+        <w:rPr>
+          <w:sz w:val="28"/>
+          <w:szCs w:val="28"/>
+          <w:lang w:val="en-US"/>
+        </w:rPr>
+        <w:t xml:space="preserve"> means we have to force our f1 commit as f2 is stashed.</w:t>
       </w:r>
     </w:p>
     <w:p>
@@ -1845,7 +2142,15 @@
         <w:ind w:left="1440"/>
       </w:pPr>
       <w:r>
-        <w:t xml:space="preserve"> First change from featurebranch to main branch using</w:t>
+        <w:t xml:space="preserve"> First change from </w:t>
+      </w:r>
+      <w:proofErr w:type="spellStart"/>
+      <w:r>
+        <w:t>featurebranch</w:t>
+      </w:r>
+      <w:proofErr w:type="spellEnd"/>
+      <w:r>
+        <w:t xml:space="preserve"> to main branch using</w:t>
       </w:r>
     </w:p>
     <w:p>
@@ -1911,6 +2216,239 @@
       </w:pPr>
       <w:r>
         <w:t>Git push origin main</w:t>
+      </w:r>
+    </w:p>
+    <w:p/>
+    <w:p/>
+    <w:p/>
+    <w:p/>
+    <w:p>
+      <w:pPr>
+        <w:pStyle w:val="NormalWeb"/>
+        <w:shd w:val="clear" w:color="auto" w:fill="FFFFFF"/>
+        <w:spacing w:before="0" w:beforeAutospacing="0" w:after="0" w:afterAutospacing="0"/>
+        <w:textAlignment w:val="baseline"/>
+        <w:rPr>
+          <w:rFonts w:ascii="Arial" w:hAnsi="Arial" w:cs="Arial"/>
+          <w:color w:val="232629"/>
+          <w:sz w:val="23"/>
+          <w:szCs w:val="23"/>
+        </w:rPr>
+      </w:pPr>
+      <w:r>
+        <w:t xml:space="preserve">Note: </w:t>
+      </w:r>
+      <w:r>
+        <w:rPr>
+          <w:rFonts w:ascii="Arial" w:hAnsi="Arial" w:cs="Arial"/>
+          <w:color w:val="232629"/>
+          <w:sz w:val="23"/>
+          <w:szCs w:val="23"/>
+        </w:rPr>
+        <w:t>Use </w:t>
+      </w:r>
+      <w:r>
+        <w:rPr>
+          <w:rFonts w:ascii="inherit" w:hAnsi="inherit" w:cs="Arial"/>
+          <w:i/>
+          <w:iCs/>
+          <w:color w:val="232629"/>
+          <w:sz w:val="23"/>
+          <w:szCs w:val="23"/>
+          <w:bdr w:val="none" w:sz="0" w:space="0" w:color="auto" w:frame="1"/>
+        </w:rPr>
+        <w:t>My Account</w:t>
+      </w:r>
+      <w:r>
+        <w:rPr>
+          <w:rFonts w:ascii="Arial" w:hAnsi="Arial" w:cs="Arial"/>
+          <w:color w:val="232629"/>
+          <w:sz w:val="23"/>
+          <w:szCs w:val="23"/>
+        </w:rPr>
+        <w:t> → </w:t>
+      </w:r>
+      <w:r>
+        <w:rPr>
+          <w:rFonts w:ascii="inherit" w:hAnsi="inherit" w:cs="Arial"/>
+          <w:i/>
+          <w:iCs/>
+          <w:color w:val="232629"/>
+          <w:sz w:val="23"/>
+          <w:szCs w:val="23"/>
+          <w:bdr w:val="none" w:sz="0" w:space="0" w:color="auto" w:frame="1"/>
+        </w:rPr>
+        <w:t>Settings</w:t>
+      </w:r>
+      <w:r>
+        <w:rPr>
+          <w:rFonts w:ascii="Arial" w:hAnsi="Arial" w:cs="Arial"/>
+          <w:color w:val="232629"/>
+          <w:sz w:val="23"/>
+          <w:szCs w:val="23"/>
+        </w:rPr>
+        <w:t> → </w:t>
+      </w:r>
+      <w:r>
+        <w:rPr>
+          <w:rFonts w:ascii="inherit" w:hAnsi="inherit" w:cs="Arial"/>
+          <w:i/>
+          <w:iCs/>
+          <w:color w:val="232629"/>
+          <w:sz w:val="23"/>
+          <w:szCs w:val="23"/>
+          <w:bdr w:val="none" w:sz="0" w:space="0" w:color="auto" w:frame="1"/>
+        </w:rPr>
+        <w:t>Developer settings</w:t>
+      </w:r>
+      <w:r>
+        <w:rPr>
+          <w:rFonts w:ascii="Arial" w:hAnsi="Arial" w:cs="Arial"/>
+          <w:color w:val="232629"/>
+          <w:sz w:val="23"/>
+          <w:szCs w:val="23"/>
+        </w:rPr>
+        <w:t> → </w:t>
+      </w:r>
+      <w:r>
+        <w:rPr>
+          <w:rFonts w:ascii="inherit" w:hAnsi="inherit" w:cs="Arial"/>
+          <w:i/>
+          <w:iCs/>
+          <w:color w:val="232629"/>
+          <w:sz w:val="23"/>
+          <w:szCs w:val="23"/>
+          <w:bdr w:val="none" w:sz="0" w:space="0" w:color="auto" w:frame="1"/>
+        </w:rPr>
+        <w:t>Personal access tokens</w:t>
+      </w:r>
+      <w:r>
+        <w:rPr>
+          <w:rFonts w:ascii="Arial" w:hAnsi="Arial" w:cs="Arial"/>
+          <w:color w:val="232629"/>
+          <w:sz w:val="23"/>
+          <w:szCs w:val="23"/>
+        </w:rPr>
+        <w:t> → </w:t>
+      </w:r>
+      <w:r>
+        <w:rPr>
+          <w:rFonts w:ascii="inherit" w:hAnsi="inherit" w:cs="Arial"/>
+          <w:i/>
+          <w:iCs/>
+          <w:color w:val="232629"/>
+          <w:sz w:val="23"/>
+          <w:szCs w:val="23"/>
+          <w:bdr w:val="none" w:sz="0" w:space="0" w:color="auto" w:frame="1"/>
+        </w:rPr>
+        <w:t>Generate new token</w:t>
+      </w:r>
+      <w:r>
+        <w:rPr>
+          <w:rFonts w:ascii="Arial" w:hAnsi="Arial" w:cs="Arial"/>
+          <w:color w:val="232629"/>
+          <w:sz w:val="23"/>
+          <w:szCs w:val="23"/>
+        </w:rPr>
+        <w:t>.</w:t>
+      </w:r>
+    </w:p>
+    <w:p>
+      <w:pPr>
+        <w:pStyle w:val="NormalWeb"/>
+        <w:shd w:val="clear" w:color="auto" w:fill="FFFFFF"/>
+        <w:spacing w:before="0" w:beforeAutospacing="0" w:after="0" w:afterAutospacing="0"/>
+        <w:textAlignment w:val="baseline"/>
+        <w:rPr>
+          <w:rFonts w:ascii="Arial" w:hAnsi="Arial" w:cs="Arial"/>
+          <w:color w:val="232629"/>
+          <w:sz w:val="23"/>
+          <w:szCs w:val="23"/>
+        </w:rPr>
+      </w:pPr>
+    </w:p>
+    <w:p>
+      <w:pPr>
+        <w:pStyle w:val="NormalWeb"/>
+        <w:shd w:val="clear" w:color="auto" w:fill="FFFFFF"/>
+        <w:spacing w:before="0" w:beforeAutospacing="0" w:after="0" w:afterAutospacing="0"/>
+        <w:textAlignment w:val="baseline"/>
+        <w:rPr>
+          <w:rFonts w:ascii="Arial" w:hAnsi="Arial" w:cs="Arial"/>
+          <w:color w:val="232629"/>
+          <w:sz w:val="23"/>
+          <w:szCs w:val="23"/>
+        </w:rPr>
+      </w:pPr>
+      <w:r>
+        <w:rPr>
+          <w:rFonts w:ascii="Arial" w:hAnsi="Arial" w:cs="Arial"/>
+          <w:color w:val="232629"/>
+          <w:sz w:val="23"/>
+          <w:szCs w:val="23"/>
+        </w:rPr>
+        <w:t>Command:</w:t>
+      </w:r>
+    </w:p>
+    <w:p>
+      <w:pPr>
+        <w:tabs>
+          <w:tab w:val="left" w:pos="916"/>
+          <w:tab w:val="left" w:pos="1832"/>
+          <w:tab w:val="left" w:pos="2748"/>
+          <w:tab w:val="left" w:pos="3664"/>
+          <w:tab w:val="left" w:pos="4580"/>
+          <w:tab w:val="left" w:pos="5496"/>
+          <w:tab w:val="left" w:pos="6412"/>
+          <w:tab w:val="left" w:pos="7328"/>
+          <w:tab w:val="left" w:pos="8244"/>
+          <w:tab w:val="left" w:pos="9160"/>
+          <w:tab w:val="left" w:pos="10076"/>
+          <w:tab w:val="left" w:pos="10992"/>
+          <w:tab w:val="left" w:pos="11908"/>
+          <w:tab w:val="left" w:pos="12824"/>
+          <w:tab w:val="left" w:pos="13740"/>
+          <w:tab w:val="left" w:pos="14656"/>
+        </w:tabs>
+        <w:textAlignment w:val="baseline"/>
+        <w:rPr>
+          <w:rFonts w:ascii="var(--ff-mono)" w:eastAsia="Times New Roman" w:hAnsi="var(--ff-mono)" w:cs="Courier New"/>
+          <w:sz w:val="20"/>
+          <w:szCs w:val="20"/>
+          <w:lang w:eastAsia="en-GB"/>
+        </w:rPr>
+      </w:pPr>
+      <w:r>
+        <w:rPr>
+          <w:rFonts w:ascii="var(--ff-mono)" w:eastAsia="Times New Roman" w:hAnsi="var(--ff-mono)" w:cs="Courier New"/>
+          <w:sz w:val="20"/>
+          <w:szCs w:val="20"/>
+          <w:bdr w:val="none" w:sz="0" w:space="0" w:color="auto" w:frame="1"/>
+          <w:lang w:eastAsia="en-GB"/>
+        </w:rPr>
+        <w:t>git remote set-</w:t>
+      </w:r>
+      <w:proofErr w:type="spellStart"/>
+      <w:r>
+        <w:rPr>
+          <w:rFonts w:ascii="var(--ff-mono)" w:eastAsia="Times New Roman" w:hAnsi="var(--ff-mono)" w:cs="Courier New"/>
+          <w:sz w:val="20"/>
+          <w:szCs w:val="20"/>
+          <w:bdr w:val="none" w:sz="0" w:space="0" w:color="auto" w:frame="1"/>
+          <w:lang w:eastAsia="en-GB"/>
+        </w:rPr>
+        <w:t>url</w:t>
+      </w:r>
+      <w:proofErr w:type="spellEnd"/>
+      <w:r>
+        <w:rPr>
+          <w:rFonts w:ascii="var(--ff-mono)" w:eastAsia="Times New Roman" w:hAnsi="var(--ff-mono)" w:cs="Courier New"/>
+          <w:sz w:val="20"/>
+          <w:szCs w:val="20"/>
+          <w:bdr w:val="none" w:sz="0" w:space="0" w:color="auto" w:frame="1"/>
+          <w:lang w:eastAsia="en-GB"/>
+        </w:rPr>
+        <w:t xml:space="preserve"> origin https://&lt;token&gt;@github.com/&lt;username&gt;/&lt;repo&gt;</w:t>
       </w:r>
     </w:p>
     <w:p>
@@ -2821,6 +3359,94 @@
       </w:tcPr>
     </w:tblStylePr>
   </w:style>
+  <w:style w:type="paragraph" w:styleId="NormalWeb">
+    <w:name w:val="Normal (Web)"/>
+    <w:basedOn w:val="Normal"/>
+    <w:uiPriority w:val="99"/>
+    <w:semiHidden/>
+    <w:unhideWhenUsed/>
+    <w:rsid w:val="00D53316"/>
+    <w:pPr>
+      <w:spacing w:before="100" w:beforeAutospacing="1" w:after="100" w:afterAutospacing="1"/>
+    </w:pPr>
+    <w:rPr>
+      <w:rFonts w:ascii="Times New Roman" w:eastAsia="Times New Roman" w:hAnsi="Times New Roman" w:cs="Times New Roman"/>
+      <w:lang w:eastAsia="en-GB"/>
+    </w:rPr>
+  </w:style>
+  <w:style w:type="character" w:styleId="Emphasis">
+    <w:name w:val="Emphasis"/>
+    <w:basedOn w:val="DefaultParagraphFont"/>
+    <w:uiPriority w:val="20"/>
+    <w:qFormat/>
+    <w:rsid w:val="00D53316"/>
+    <w:rPr>
+      <w:i/>
+      <w:iCs/>
+    </w:rPr>
+  </w:style>
+  <w:style w:type="paragraph" w:styleId="HTMLPreformatted">
+    <w:name w:val="HTML Preformatted"/>
+    <w:basedOn w:val="Normal"/>
+    <w:link w:val="HTMLPreformattedChar"/>
+    <w:uiPriority w:val="99"/>
+    <w:semiHidden/>
+    <w:unhideWhenUsed/>
+    <w:rsid w:val="00D53316"/>
+    <w:pPr>
+      <w:tabs>
+        <w:tab w:val="left" w:pos="916"/>
+        <w:tab w:val="left" w:pos="1832"/>
+        <w:tab w:val="left" w:pos="2748"/>
+        <w:tab w:val="left" w:pos="3664"/>
+        <w:tab w:val="left" w:pos="4580"/>
+        <w:tab w:val="left" w:pos="5496"/>
+        <w:tab w:val="left" w:pos="6412"/>
+        <w:tab w:val="left" w:pos="7328"/>
+        <w:tab w:val="left" w:pos="8244"/>
+        <w:tab w:val="left" w:pos="9160"/>
+        <w:tab w:val="left" w:pos="10076"/>
+        <w:tab w:val="left" w:pos="10992"/>
+        <w:tab w:val="left" w:pos="11908"/>
+        <w:tab w:val="left" w:pos="12824"/>
+        <w:tab w:val="left" w:pos="13740"/>
+        <w:tab w:val="left" w:pos="14656"/>
+      </w:tabs>
+    </w:pPr>
+    <w:rPr>
+      <w:rFonts w:ascii="Courier New" w:eastAsia="Times New Roman" w:hAnsi="Courier New" w:cs="Courier New"/>
+      <w:sz w:val="20"/>
+      <w:szCs w:val="20"/>
+      <w:lang w:eastAsia="en-GB"/>
+    </w:rPr>
+  </w:style>
+  <w:style w:type="character" w:customStyle="1" w:styleId="HTMLPreformattedChar">
+    <w:name w:val="HTML Preformatted Char"/>
+    <w:basedOn w:val="DefaultParagraphFont"/>
+    <w:link w:val="HTMLPreformatted"/>
+    <w:uiPriority w:val="99"/>
+    <w:semiHidden/>
+    <w:rsid w:val="00D53316"/>
+    <w:rPr>
+      <w:rFonts w:ascii="Courier New" w:eastAsia="Times New Roman" w:hAnsi="Courier New" w:cs="Courier New"/>
+      <w:sz w:val="20"/>
+      <w:szCs w:val="20"/>
+      <w:lang w:eastAsia="en-GB"/>
+    </w:rPr>
+  </w:style>
+  <w:style w:type="character" w:styleId="HTMLCode">
+    <w:name w:val="HTML Code"/>
+    <w:basedOn w:val="DefaultParagraphFont"/>
+    <w:uiPriority w:val="99"/>
+    <w:semiHidden/>
+    <w:unhideWhenUsed/>
+    <w:rsid w:val="00D53316"/>
+    <w:rPr>
+      <w:rFonts w:ascii="Courier New" w:eastAsia="Times New Roman" w:hAnsi="Courier New" w:cs="Courier New"/>
+      <w:sz w:val="20"/>
+      <w:szCs w:val="20"/>
+    </w:rPr>
+  </w:style>
 </w:styles>
 </file>
 

</xml_diff>

<commit_message>
final Doc until merge conflict
</commit_message>
<xml_diff>
--- a/GIT basics.docx
+++ b/GIT basics.docx
@@ -1304,16 +1304,14 @@
               </w:rPr>
               <w:t xml:space="preserve">Pushes our changes to </w:t>
             </w:r>
-            <w:proofErr w:type="spellStart"/>
-            <w:r>
-              <w:rPr>
-                <w:sz w:val="28"/>
-                <w:szCs w:val="28"/>
-                <w:lang w:val="en-US"/>
-              </w:rPr>
-              <w:t>github</w:t>
-            </w:r>
-            <w:proofErr w:type="spellEnd"/>
+            <w:r>
+              <w:rPr>
+                <w:sz w:val="28"/>
+                <w:szCs w:val="28"/>
+                <w:lang w:val="en-US"/>
+              </w:rPr>
+              <w:t>main branch</w:t>
+            </w:r>
           </w:p>
           <w:p>
             <w:pPr>
@@ -1548,6 +1546,74 @@
           </w:p>
         </w:tc>
       </w:tr>
+      <w:tr>
+        <w:trPr>
+          <w:cnfStyle w:val="000000100000" w:firstRow="0" w:lastRow="0" w:firstColumn="0" w:lastColumn="0" w:oddVBand="0" w:evenVBand="0" w:oddHBand="1" w:evenHBand="0" w:firstRowFirstColumn="0" w:firstRowLastColumn="0" w:lastRowFirstColumn="0" w:lastRowLastColumn="0"/>
+        </w:trPr>
+        <w:tc>
+          <w:tcPr>
+            <w:cnfStyle w:val="001000000000" w:firstRow="0" w:lastRow="0" w:firstColumn="1" w:lastColumn="0" w:oddVBand="0" w:evenVBand="0" w:oddHBand="0" w:evenHBand="0" w:firstRowFirstColumn="0" w:firstRowLastColumn="0" w:lastRowFirstColumn="0" w:lastRowLastColumn="0"/>
+            <w:tcW w:w="4505" w:type="dxa"/>
+          </w:tcPr>
+          <w:p>
+            <w:pPr>
+              <w:jc w:val="both"/>
+            </w:pPr>
+            <w:r>
+              <w:t>Git pull upstream main</w:t>
+            </w:r>
+          </w:p>
+          <w:p/>
+        </w:tc>
+        <w:tc>
+          <w:tcPr>
+            <w:tcW w:w="4505" w:type="dxa"/>
+          </w:tcPr>
+          <w:p>
+            <w:pPr>
+              <w:cnfStyle w:val="000000100000" w:firstRow="0" w:lastRow="0" w:firstColumn="0" w:lastColumn="0" w:oddVBand="0" w:evenVBand="0" w:oddHBand="1" w:evenHBand="0" w:firstRowFirstColumn="0" w:firstRowLastColumn="0" w:lastRowFirstColumn="0" w:lastRowLastColumn="0"/>
+            </w:pPr>
+            <w:r>
+              <w:t>P</w:t>
+            </w:r>
+            <w:r>
+              <w:t>ull</w:t>
+            </w:r>
+            <w:r>
+              <w:t xml:space="preserve">s </w:t>
+            </w:r>
+            <w:r>
+              <w:t>upstream main</w:t>
+            </w:r>
+            <w:r>
+              <w:t xml:space="preserve"> branch</w:t>
+            </w:r>
+          </w:p>
+        </w:tc>
+      </w:tr>
+      <w:tr>
+        <w:tc>
+          <w:tcPr>
+            <w:cnfStyle w:val="001000000000" w:firstRow="0" w:lastRow="0" w:firstColumn="1" w:lastColumn="0" w:oddVBand="0" w:evenVBand="0" w:oddHBand="0" w:evenHBand="0" w:firstRowFirstColumn="0" w:firstRowLastColumn="0" w:lastRowFirstColumn="0" w:lastRowLastColumn="0"/>
+            <w:tcW w:w="4505" w:type="dxa"/>
+          </w:tcPr>
+          <w:p>
+            <w:pPr>
+              <w:jc w:val="both"/>
+            </w:pPr>
+          </w:p>
+        </w:tc>
+        <w:tc>
+          <w:tcPr>
+            <w:tcW w:w="4505" w:type="dxa"/>
+          </w:tcPr>
+          <w:p>
+            <w:pPr>
+              <w:cnfStyle w:val="000000000000" w:firstRow="0" w:lastRow="0" w:firstColumn="0" w:lastColumn="0" w:oddVBand="0" w:evenVBand="0" w:oddHBand="0" w:evenHBand="0" w:firstRowFirstColumn="0" w:firstRowLastColumn="0" w:lastRowFirstColumn="0" w:lastRowLastColumn="0"/>
+            </w:pPr>
+          </w:p>
+        </w:tc>
+      </w:tr>
     </w:tbl>
     <w:p>
       <w:pPr>
@@ -1745,6 +1811,7 @@
           <w:szCs w:val="28"/>
           <w:lang w:val="en-US"/>
         </w:rPr>
+        <w:lastRenderedPageBreak/>
         <w:t>touch  :</w:t>
       </w:r>
       <w:proofErr w:type="gramEnd"/>
@@ -2115,7 +2182,6 @@
         </w:numPr>
       </w:pPr>
       <w:r>
-        <w:lastRenderedPageBreak/>
         <w:t>After pull request approval the changes in the project which we are going to contribute will not be able to reflect in our forked repository</w:t>
       </w:r>
     </w:p>
@@ -2220,176 +2286,6 @@
     </w:p>
     <w:p/>
     <w:p/>
-    <w:p/>
-    <w:p/>
-    <w:p>
-      <w:pPr>
-        <w:pStyle w:val="NormalWeb"/>
-        <w:shd w:val="clear" w:color="auto" w:fill="FFFFFF"/>
-        <w:spacing w:before="0" w:beforeAutospacing="0" w:after="0" w:afterAutospacing="0"/>
-        <w:textAlignment w:val="baseline"/>
-        <w:rPr>
-          <w:rFonts w:ascii="Arial" w:hAnsi="Arial" w:cs="Arial"/>
-          <w:color w:val="232629"/>
-          <w:sz w:val="23"/>
-          <w:szCs w:val="23"/>
-        </w:rPr>
-      </w:pPr>
-      <w:r>
-        <w:t xml:space="preserve">Note: </w:t>
-      </w:r>
-      <w:r>
-        <w:rPr>
-          <w:rFonts w:ascii="Arial" w:hAnsi="Arial" w:cs="Arial"/>
-          <w:color w:val="232629"/>
-          <w:sz w:val="23"/>
-          <w:szCs w:val="23"/>
-        </w:rPr>
-        <w:t>Use </w:t>
-      </w:r>
-      <w:r>
-        <w:rPr>
-          <w:rFonts w:ascii="inherit" w:hAnsi="inherit" w:cs="Arial"/>
-          <w:i/>
-          <w:iCs/>
-          <w:color w:val="232629"/>
-          <w:sz w:val="23"/>
-          <w:szCs w:val="23"/>
-          <w:bdr w:val="none" w:sz="0" w:space="0" w:color="auto" w:frame="1"/>
-        </w:rPr>
-        <w:t>My Account</w:t>
-      </w:r>
-      <w:r>
-        <w:rPr>
-          <w:rFonts w:ascii="Arial" w:hAnsi="Arial" w:cs="Arial"/>
-          <w:color w:val="232629"/>
-          <w:sz w:val="23"/>
-          <w:szCs w:val="23"/>
-        </w:rPr>
-        <w:t> → </w:t>
-      </w:r>
-      <w:r>
-        <w:rPr>
-          <w:rFonts w:ascii="inherit" w:hAnsi="inherit" w:cs="Arial"/>
-          <w:i/>
-          <w:iCs/>
-          <w:color w:val="232629"/>
-          <w:sz w:val="23"/>
-          <w:szCs w:val="23"/>
-          <w:bdr w:val="none" w:sz="0" w:space="0" w:color="auto" w:frame="1"/>
-        </w:rPr>
-        <w:t>Settings</w:t>
-      </w:r>
-      <w:r>
-        <w:rPr>
-          <w:rFonts w:ascii="Arial" w:hAnsi="Arial" w:cs="Arial"/>
-          <w:color w:val="232629"/>
-          <w:sz w:val="23"/>
-          <w:szCs w:val="23"/>
-        </w:rPr>
-        <w:t> → </w:t>
-      </w:r>
-      <w:r>
-        <w:rPr>
-          <w:rFonts w:ascii="inherit" w:hAnsi="inherit" w:cs="Arial"/>
-          <w:i/>
-          <w:iCs/>
-          <w:color w:val="232629"/>
-          <w:sz w:val="23"/>
-          <w:szCs w:val="23"/>
-          <w:bdr w:val="none" w:sz="0" w:space="0" w:color="auto" w:frame="1"/>
-        </w:rPr>
-        <w:t>Developer settings</w:t>
-      </w:r>
-      <w:r>
-        <w:rPr>
-          <w:rFonts w:ascii="Arial" w:hAnsi="Arial" w:cs="Arial"/>
-          <w:color w:val="232629"/>
-          <w:sz w:val="23"/>
-          <w:szCs w:val="23"/>
-        </w:rPr>
-        <w:t> → </w:t>
-      </w:r>
-      <w:r>
-        <w:rPr>
-          <w:rFonts w:ascii="inherit" w:hAnsi="inherit" w:cs="Arial"/>
-          <w:i/>
-          <w:iCs/>
-          <w:color w:val="232629"/>
-          <w:sz w:val="23"/>
-          <w:szCs w:val="23"/>
-          <w:bdr w:val="none" w:sz="0" w:space="0" w:color="auto" w:frame="1"/>
-        </w:rPr>
-        <w:t>Personal access tokens</w:t>
-      </w:r>
-      <w:r>
-        <w:rPr>
-          <w:rFonts w:ascii="Arial" w:hAnsi="Arial" w:cs="Arial"/>
-          <w:color w:val="232629"/>
-          <w:sz w:val="23"/>
-          <w:szCs w:val="23"/>
-        </w:rPr>
-        <w:t> → </w:t>
-      </w:r>
-      <w:r>
-        <w:rPr>
-          <w:rFonts w:ascii="inherit" w:hAnsi="inherit" w:cs="Arial"/>
-          <w:i/>
-          <w:iCs/>
-          <w:color w:val="232629"/>
-          <w:sz w:val="23"/>
-          <w:szCs w:val="23"/>
-          <w:bdr w:val="none" w:sz="0" w:space="0" w:color="auto" w:frame="1"/>
-        </w:rPr>
-        <w:t>Generate new token</w:t>
-      </w:r>
-      <w:r>
-        <w:rPr>
-          <w:rFonts w:ascii="Arial" w:hAnsi="Arial" w:cs="Arial"/>
-          <w:color w:val="232629"/>
-          <w:sz w:val="23"/>
-          <w:szCs w:val="23"/>
-        </w:rPr>
-        <w:t>.</w:t>
-      </w:r>
-    </w:p>
-    <w:p>
-      <w:pPr>
-        <w:pStyle w:val="NormalWeb"/>
-        <w:shd w:val="clear" w:color="auto" w:fill="FFFFFF"/>
-        <w:spacing w:before="0" w:beforeAutospacing="0" w:after="0" w:afterAutospacing="0"/>
-        <w:textAlignment w:val="baseline"/>
-        <w:rPr>
-          <w:rFonts w:ascii="Arial" w:hAnsi="Arial" w:cs="Arial"/>
-          <w:color w:val="232629"/>
-          <w:sz w:val="23"/>
-          <w:szCs w:val="23"/>
-        </w:rPr>
-      </w:pPr>
-    </w:p>
-    <w:p>
-      <w:pPr>
-        <w:pStyle w:val="NormalWeb"/>
-        <w:shd w:val="clear" w:color="auto" w:fill="FFFFFF"/>
-        <w:spacing w:before="0" w:beforeAutospacing="0" w:after="0" w:afterAutospacing="0"/>
-        <w:textAlignment w:val="baseline"/>
-        <w:rPr>
-          <w:rFonts w:ascii="Arial" w:hAnsi="Arial" w:cs="Arial"/>
-          <w:color w:val="232629"/>
-          <w:sz w:val="23"/>
-          <w:szCs w:val="23"/>
-        </w:rPr>
-      </w:pPr>
-      <w:r>
-        <w:rPr>
-          <w:rFonts w:ascii="Arial" w:hAnsi="Arial" w:cs="Arial"/>
-          <w:color w:val="232629"/>
-          <w:sz w:val="23"/>
-          <w:szCs w:val="23"/>
-        </w:rPr>
-        <w:t>Command:</w:t>
-      </w:r>
-    </w:p>
     <w:p>
       <w:pPr>
         <w:tabs>
@@ -2413,47 +2309,2068 @@
         <w:textAlignment w:val="baseline"/>
         <w:rPr>
           <w:rFonts w:ascii="var(--ff-mono)" w:eastAsia="Times New Roman" w:hAnsi="var(--ff-mono)" w:cs="Courier New"/>
+          <w:b/>
+          <w:bCs/>
           <w:sz w:val="20"/>
           <w:szCs w:val="20"/>
-          <w:lang w:eastAsia="en-GB"/>
-        </w:rPr>
-      </w:pPr>
-      <w:r>
+          <w:bdr w:val="none" w:sz="0" w:space="0" w:color="auto" w:frame="1"/>
+          <w:lang w:eastAsia="en-GB"/>
+        </w:rPr>
+      </w:pPr>
+    </w:p>
+    <w:p>
+      <w:pPr>
+        <w:pStyle w:val="ListParagraph"/>
+        <w:numPr>
+          <w:ilvl w:val="0"/>
+          <w:numId w:val="2"/>
+        </w:numPr>
+        <w:tabs>
+          <w:tab w:val="left" w:pos="916"/>
+          <w:tab w:val="left" w:pos="1832"/>
+          <w:tab w:val="left" w:pos="2748"/>
+          <w:tab w:val="left" w:pos="3664"/>
+          <w:tab w:val="left" w:pos="4580"/>
+          <w:tab w:val="left" w:pos="5496"/>
+          <w:tab w:val="left" w:pos="6412"/>
+          <w:tab w:val="left" w:pos="7328"/>
+          <w:tab w:val="left" w:pos="8244"/>
+          <w:tab w:val="left" w:pos="9160"/>
+          <w:tab w:val="left" w:pos="10076"/>
+          <w:tab w:val="left" w:pos="10992"/>
+          <w:tab w:val="left" w:pos="11908"/>
+          <w:tab w:val="left" w:pos="12824"/>
+          <w:tab w:val="left" w:pos="13740"/>
+          <w:tab w:val="left" w:pos="14656"/>
+        </w:tabs>
+        <w:textAlignment w:val="baseline"/>
+        <w:rPr>
+          <w:rFonts w:ascii="var(--ff-mono)" w:eastAsia="Times New Roman" w:hAnsi="var(--ff-mono)" w:cs="Courier New"/>
+          <w:szCs w:val="22"/>
+          <w:bdr w:val="none" w:sz="0" w:space="0" w:color="auto" w:frame="1"/>
+          <w:lang w:eastAsia="en-GB"/>
+        </w:rPr>
+      </w:pPr>
+      <w:r>
+        <w:rPr>
+          <w:rFonts w:ascii="var(--ff-mono)" w:eastAsia="Times New Roman" w:hAnsi="var(--ff-mono)" w:cs="Courier New"/>
+          <w:b/>
+          <w:bCs/>
+          <w:szCs w:val="22"/>
+          <w:bdr w:val="none" w:sz="0" w:space="0" w:color="auto" w:frame="1"/>
+          <w:lang w:eastAsia="en-GB"/>
+        </w:rPr>
+        <w:t xml:space="preserve">git rebase </w:t>
+      </w:r>
+      <w:r>
+        <w:rPr>
+          <w:rFonts w:ascii="var(--ff-mono)" w:eastAsia="Times New Roman" w:hAnsi="var(--ff-mono)" w:cs="Courier New"/>
+          <w:szCs w:val="22"/>
+          <w:bdr w:val="none" w:sz="0" w:space="0" w:color="auto" w:frame="1"/>
+          <w:lang w:eastAsia="en-GB"/>
+        </w:rPr>
+        <w:t xml:space="preserve">is used to merge commits  there are 2 ways you can do it </w:t>
+      </w:r>
+    </w:p>
+    <w:p>
+      <w:pPr>
+        <w:tabs>
+          <w:tab w:val="left" w:pos="916"/>
+          <w:tab w:val="left" w:pos="1832"/>
+          <w:tab w:val="left" w:pos="2748"/>
+          <w:tab w:val="left" w:pos="3664"/>
+          <w:tab w:val="left" w:pos="4580"/>
+          <w:tab w:val="left" w:pos="5496"/>
+          <w:tab w:val="left" w:pos="6412"/>
+          <w:tab w:val="left" w:pos="7328"/>
+          <w:tab w:val="left" w:pos="8244"/>
+          <w:tab w:val="left" w:pos="9160"/>
+          <w:tab w:val="left" w:pos="10076"/>
+          <w:tab w:val="left" w:pos="10992"/>
+          <w:tab w:val="left" w:pos="11908"/>
+          <w:tab w:val="left" w:pos="12824"/>
+          <w:tab w:val="left" w:pos="13740"/>
+          <w:tab w:val="left" w:pos="14656"/>
+        </w:tabs>
+        <w:textAlignment w:val="baseline"/>
+        <w:rPr>
+          <w:rFonts w:ascii="var(--ff-mono)" w:eastAsia="Times New Roman" w:hAnsi="var(--ff-mono)" w:cs="Courier New"/>
+          <w:szCs w:val="22"/>
+          <w:bdr w:val="none" w:sz="0" w:space="0" w:color="auto" w:frame="1"/>
+          <w:lang w:eastAsia="en-GB"/>
+        </w:rPr>
+      </w:pPr>
+    </w:p>
+    <w:p>
+      <w:pPr>
+        <w:tabs>
+          <w:tab w:val="left" w:pos="916"/>
+          <w:tab w:val="left" w:pos="1832"/>
+          <w:tab w:val="left" w:pos="2748"/>
+          <w:tab w:val="left" w:pos="3664"/>
+          <w:tab w:val="left" w:pos="4580"/>
+          <w:tab w:val="left" w:pos="5496"/>
+          <w:tab w:val="left" w:pos="6412"/>
+          <w:tab w:val="left" w:pos="7328"/>
+          <w:tab w:val="left" w:pos="8244"/>
+          <w:tab w:val="left" w:pos="9160"/>
+          <w:tab w:val="left" w:pos="10076"/>
+          <w:tab w:val="left" w:pos="10992"/>
+          <w:tab w:val="left" w:pos="11908"/>
+          <w:tab w:val="left" w:pos="12824"/>
+          <w:tab w:val="left" w:pos="13740"/>
+          <w:tab w:val="left" w:pos="14656"/>
+        </w:tabs>
+        <w:ind w:left="720"/>
+        <w:textAlignment w:val="baseline"/>
+        <w:rPr>
+          <w:rFonts w:ascii="var(--ff-mono)" w:eastAsia="Times New Roman" w:hAnsi="var(--ff-mono)" w:cs="Courier New"/>
+          <w:szCs w:val="22"/>
+          <w:bdr w:val="none" w:sz="0" w:space="0" w:color="auto" w:frame="1"/>
+          <w:lang w:eastAsia="en-GB"/>
+        </w:rPr>
+      </w:pPr>
+      <w:r>
+        <w:rPr>
+          <w:rFonts w:ascii="var(--ff-mono)" w:eastAsia="Times New Roman" w:hAnsi="var(--ff-mono)" w:cs="Courier New"/>
+          <w:szCs w:val="22"/>
+          <w:bdr w:val="none" w:sz="0" w:space="0" w:color="auto" w:frame="1"/>
+          <w:lang w:eastAsia="en-GB"/>
+        </w:rPr>
+        <w:t>1</w:t>
+      </w:r>
+      <w:r>
+        <w:rPr>
+          <w:rFonts w:ascii="var(--ff-mono)" w:eastAsia="Times New Roman" w:hAnsi="var(--ff-mono)" w:cs="Courier New"/>
+          <w:szCs w:val="22"/>
+          <w:bdr w:val="none" w:sz="0" w:space="0" w:color="auto" w:frame="1"/>
+          <w:vertAlign w:val="superscript"/>
+          <w:lang w:eastAsia="en-GB"/>
+        </w:rPr>
+        <w:t>st</w:t>
+      </w:r>
+      <w:r>
+        <w:rPr>
+          <w:rFonts w:ascii="var(--ff-mono)" w:eastAsia="Times New Roman" w:hAnsi="var(--ff-mono)" w:cs="Courier New"/>
+          <w:szCs w:val="22"/>
+          <w:bdr w:val="none" w:sz="0" w:space="0" w:color="auto" w:frame="1"/>
+          <w:lang w:eastAsia="en-GB"/>
+        </w:rPr>
+        <w:t xml:space="preserve"> way: use git reset hash number then all the commits above the </w:t>
+      </w:r>
+      <w:proofErr w:type="spellStart"/>
+      <w:r>
+        <w:rPr>
+          <w:rFonts w:ascii="var(--ff-mono)" w:eastAsia="Times New Roman" w:hAnsi="var(--ff-mono)" w:cs="Courier New"/>
+          <w:szCs w:val="22"/>
+          <w:bdr w:val="none" w:sz="0" w:space="0" w:color="auto" w:frame="1"/>
+          <w:lang w:eastAsia="en-GB"/>
+        </w:rPr>
+        <w:t>hashcode</w:t>
+      </w:r>
+      <w:proofErr w:type="spellEnd"/>
+      <w:r>
+        <w:rPr>
+          <w:rFonts w:ascii="var(--ff-mono)" w:eastAsia="Times New Roman" w:hAnsi="var(--ff-mono)" w:cs="Courier New"/>
+          <w:szCs w:val="22"/>
+          <w:bdr w:val="none" w:sz="0" w:space="0" w:color="auto" w:frame="1"/>
+          <w:lang w:eastAsia="en-GB"/>
+        </w:rPr>
+        <w:t xml:space="preserve"> will be </w:t>
+      </w:r>
+      <w:proofErr w:type="spellStart"/>
+      <w:r>
+        <w:rPr>
+          <w:rFonts w:ascii="var(--ff-mono)" w:eastAsia="Times New Roman" w:hAnsi="var(--ff-mono)" w:cs="Courier New"/>
+          <w:szCs w:val="22"/>
+          <w:bdr w:val="none" w:sz="0" w:space="0" w:color="auto" w:frame="1"/>
+          <w:lang w:eastAsia="en-GB"/>
+        </w:rPr>
+        <w:t>unstaged</w:t>
+      </w:r>
+      <w:proofErr w:type="spellEnd"/>
+      <w:r>
+        <w:rPr>
+          <w:rFonts w:ascii="var(--ff-mono)" w:eastAsia="Times New Roman" w:hAnsi="var(--ff-mono)" w:cs="Courier New"/>
+          <w:szCs w:val="22"/>
+          <w:bdr w:val="none" w:sz="0" w:space="0" w:color="auto" w:frame="1"/>
+          <w:lang w:eastAsia="en-GB"/>
+        </w:rPr>
+        <w:t xml:space="preserve"> then we can stage them using command </w:t>
+      </w:r>
+      <w:r>
+        <w:rPr>
+          <w:rFonts w:ascii="var(--ff-mono)" w:eastAsia="Times New Roman" w:hAnsi="var(--ff-mono)" w:cs="Courier New"/>
+          <w:b/>
+          <w:bCs/>
+          <w:szCs w:val="22"/>
+          <w:bdr w:val="none" w:sz="0" w:space="0" w:color="auto" w:frame="1"/>
+          <w:lang w:eastAsia="en-GB"/>
+        </w:rPr>
+        <w:t>git add .</w:t>
+      </w:r>
+      <w:r>
+        <w:rPr>
+          <w:rFonts w:ascii="var(--ff-mono)" w:eastAsia="Times New Roman" w:hAnsi="var(--ff-mono)" w:cs="Courier New"/>
+          <w:szCs w:val="22"/>
+          <w:bdr w:val="none" w:sz="0" w:space="0" w:color="auto" w:frame="1"/>
+          <w:lang w:eastAsia="en-GB"/>
+        </w:rPr>
+        <w:t xml:space="preserve"> and commit all of them at once</w:t>
+      </w:r>
+    </w:p>
+    <w:p>
+      <w:pPr>
+        <w:tabs>
+          <w:tab w:val="left" w:pos="916"/>
+          <w:tab w:val="left" w:pos="1832"/>
+          <w:tab w:val="left" w:pos="2748"/>
+          <w:tab w:val="left" w:pos="3664"/>
+          <w:tab w:val="left" w:pos="4580"/>
+          <w:tab w:val="left" w:pos="5496"/>
+          <w:tab w:val="left" w:pos="6412"/>
+          <w:tab w:val="left" w:pos="7328"/>
+          <w:tab w:val="left" w:pos="8244"/>
+          <w:tab w:val="left" w:pos="9160"/>
+          <w:tab w:val="left" w:pos="10076"/>
+          <w:tab w:val="left" w:pos="10992"/>
+          <w:tab w:val="left" w:pos="11908"/>
+          <w:tab w:val="left" w:pos="12824"/>
+          <w:tab w:val="left" w:pos="13740"/>
+          <w:tab w:val="left" w:pos="14656"/>
+        </w:tabs>
+        <w:ind w:left="720"/>
+        <w:textAlignment w:val="baseline"/>
+        <w:rPr>
+          <w:rFonts w:ascii="var(--ff-mono)" w:eastAsia="Times New Roman" w:hAnsi="var(--ff-mono)" w:cs="Courier New"/>
+          <w:szCs w:val="22"/>
+          <w:bdr w:val="none" w:sz="0" w:space="0" w:color="auto" w:frame="1"/>
+          <w:lang w:eastAsia="en-GB"/>
+        </w:rPr>
+      </w:pPr>
+    </w:p>
+    <w:p>
+      <w:pPr>
+        <w:tabs>
+          <w:tab w:val="left" w:pos="916"/>
+          <w:tab w:val="left" w:pos="1832"/>
+          <w:tab w:val="left" w:pos="2748"/>
+          <w:tab w:val="left" w:pos="3664"/>
+          <w:tab w:val="left" w:pos="4580"/>
+          <w:tab w:val="left" w:pos="5496"/>
+          <w:tab w:val="left" w:pos="6412"/>
+          <w:tab w:val="left" w:pos="7328"/>
+          <w:tab w:val="left" w:pos="8244"/>
+          <w:tab w:val="left" w:pos="9160"/>
+          <w:tab w:val="left" w:pos="10076"/>
+          <w:tab w:val="left" w:pos="10992"/>
+          <w:tab w:val="left" w:pos="11908"/>
+          <w:tab w:val="left" w:pos="12824"/>
+          <w:tab w:val="left" w:pos="13740"/>
+          <w:tab w:val="left" w:pos="14656"/>
+        </w:tabs>
+        <w:ind w:left="720"/>
+        <w:textAlignment w:val="baseline"/>
+        <w:rPr>
+          <w:rFonts w:ascii="var(--ff-mono)" w:eastAsia="Times New Roman" w:hAnsi="var(--ff-mono)" w:cs="Courier New"/>
+          <w:szCs w:val="22"/>
+          <w:bdr w:val="none" w:sz="0" w:space="0" w:color="auto" w:frame="1"/>
+          <w:lang w:eastAsia="en-GB"/>
+        </w:rPr>
+      </w:pPr>
+      <w:r>
+        <w:rPr>
+          <w:rFonts w:ascii="var(--ff-mono)" w:eastAsia="Times New Roman" w:hAnsi="var(--ff-mono)" w:cs="Courier New"/>
+          <w:szCs w:val="22"/>
+          <w:bdr w:val="none" w:sz="0" w:space="0" w:color="auto" w:frame="1"/>
+          <w:lang w:eastAsia="en-GB"/>
+        </w:rPr>
+        <w:t>2</w:t>
+      </w:r>
+      <w:r>
+        <w:rPr>
+          <w:rFonts w:ascii="var(--ff-mono)" w:eastAsia="Times New Roman" w:hAnsi="var(--ff-mono)" w:cs="Courier New"/>
+          <w:szCs w:val="22"/>
+          <w:bdr w:val="none" w:sz="0" w:space="0" w:color="auto" w:frame="1"/>
+          <w:vertAlign w:val="superscript"/>
+          <w:lang w:eastAsia="en-GB"/>
+        </w:rPr>
+        <w:t>nd</w:t>
+      </w:r>
+      <w:r>
+        <w:rPr>
+          <w:rFonts w:ascii="var(--ff-mono)" w:eastAsia="Times New Roman" w:hAnsi="var(--ff-mono)" w:cs="Courier New"/>
+          <w:szCs w:val="22"/>
+          <w:bdr w:val="none" w:sz="0" w:space="0" w:color="auto" w:frame="1"/>
+          <w:lang w:eastAsia="en-GB"/>
+        </w:rPr>
+        <w:t xml:space="preserve"> way : using  command </w:t>
+      </w:r>
+      <w:r>
+        <w:rPr>
+          <w:rFonts w:ascii="var(--ff-mono)" w:eastAsia="Times New Roman" w:hAnsi="var(--ff-mono)" w:cs="Courier New"/>
+          <w:b/>
+          <w:bCs/>
+          <w:szCs w:val="22"/>
+          <w:bdr w:val="none" w:sz="0" w:space="0" w:color="auto" w:frame="1"/>
+          <w:lang w:eastAsia="en-GB"/>
+        </w:rPr>
+        <w:t>git rebase -</w:t>
+      </w:r>
+      <w:proofErr w:type="spellStart"/>
+      <w:r>
+        <w:rPr>
+          <w:rFonts w:ascii="var(--ff-mono)" w:eastAsia="Times New Roman" w:hAnsi="var(--ff-mono)" w:cs="Courier New"/>
+          <w:b/>
+          <w:bCs/>
+          <w:szCs w:val="22"/>
+          <w:bdr w:val="none" w:sz="0" w:space="0" w:color="auto" w:frame="1"/>
+          <w:lang w:eastAsia="en-GB"/>
+        </w:rPr>
+        <w:t>i</w:t>
+      </w:r>
+      <w:proofErr w:type="spellEnd"/>
+      <w:r>
+        <w:rPr>
+          <w:rFonts w:ascii="var(--ff-mono)" w:eastAsia="Times New Roman" w:hAnsi="var(--ff-mono)" w:cs="Courier New"/>
+          <w:b/>
+          <w:bCs/>
+          <w:szCs w:val="22"/>
+          <w:bdr w:val="none" w:sz="0" w:space="0" w:color="auto" w:frame="1"/>
+          <w:lang w:eastAsia="en-GB"/>
+        </w:rPr>
+        <w:t xml:space="preserve"> </w:t>
+      </w:r>
+      <w:proofErr w:type="spellStart"/>
+      <w:r>
+        <w:rPr>
+          <w:rFonts w:ascii="var(--ff-mono)" w:eastAsia="Times New Roman" w:hAnsi="var(--ff-mono)" w:cs="Courier New"/>
+          <w:b/>
+          <w:bCs/>
+          <w:szCs w:val="22"/>
+          <w:bdr w:val="none" w:sz="0" w:space="0" w:color="auto" w:frame="1"/>
+          <w:lang w:eastAsia="en-GB"/>
+        </w:rPr>
+        <w:t>hashcode</w:t>
+      </w:r>
+      <w:proofErr w:type="spellEnd"/>
+      <w:r>
+        <w:rPr>
+          <w:rFonts w:ascii="var(--ff-mono)" w:eastAsia="Times New Roman" w:hAnsi="var(--ff-mono)" w:cs="Courier New"/>
+          <w:b/>
+          <w:bCs/>
+          <w:szCs w:val="22"/>
+          <w:bdr w:val="none" w:sz="0" w:space="0" w:color="auto" w:frame="1"/>
+          <w:lang w:eastAsia="en-GB"/>
+        </w:rPr>
+        <w:t xml:space="preserve"> </w:t>
+      </w:r>
+      <w:r>
+        <w:rPr>
+          <w:rFonts w:ascii="var(--ff-mono)" w:eastAsia="Times New Roman" w:hAnsi="var(--ff-mono)" w:cs="Courier New"/>
+          <w:szCs w:val="22"/>
+          <w:bdr w:val="none" w:sz="0" w:space="0" w:color="auto" w:frame="1"/>
+          <w:lang w:eastAsia="en-GB"/>
+        </w:rPr>
+        <w:t xml:space="preserve">it will enter interactive mode </w:t>
+      </w:r>
+    </w:p>
+    <w:p>
+      <w:pPr>
+        <w:tabs>
+          <w:tab w:val="left" w:pos="916"/>
+          <w:tab w:val="left" w:pos="1832"/>
+          <w:tab w:val="left" w:pos="2748"/>
+          <w:tab w:val="left" w:pos="3664"/>
+          <w:tab w:val="left" w:pos="4580"/>
+          <w:tab w:val="left" w:pos="5496"/>
+          <w:tab w:val="left" w:pos="6412"/>
+          <w:tab w:val="left" w:pos="7328"/>
+          <w:tab w:val="left" w:pos="8244"/>
+          <w:tab w:val="left" w:pos="9160"/>
+          <w:tab w:val="left" w:pos="10076"/>
+          <w:tab w:val="left" w:pos="10992"/>
+          <w:tab w:val="left" w:pos="11908"/>
+          <w:tab w:val="left" w:pos="12824"/>
+          <w:tab w:val="left" w:pos="13740"/>
+          <w:tab w:val="left" w:pos="14656"/>
+        </w:tabs>
+        <w:ind w:left="720"/>
+        <w:textAlignment w:val="baseline"/>
+        <w:rPr>
+          <w:rFonts w:ascii="var(--ff-mono)" w:eastAsia="Times New Roman" w:hAnsi="var(--ff-mono)" w:cs="Courier New"/>
+          <w:szCs w:val="22"/>
+          <w:bdr w:val="none" w:sz="0" w:space="0" w:color="auto" w:frame="1"/>
+          <w:lang w:eastAsia="en-GB"/>
+        </w:rPr>
+      </w:pPr>
+    </w:p>
+    <w:p>
+      <w:pPr>
+        <w:tabs>
+          <w:tab w:val="left" w:pos="916"/>
+          <w:tab w:val="left" w:pos="1832"/>
+          <w:tab w:val="left" w:pos="2748"/>
+          <w:tab w:val="left" w:pos="3664"/>
+          <w:tab w:val="left" w:pos="4580"/>
+          <w:tab w:val="left" w:pos="5496"/>
+          <w:tab w:val="left" w:pos="6412"/>
+          <w:tab w:val="left" w:pos="7328"/>
+          <w:tab w:val="left" w:pos="8244"/>
+          <w:tab w:val="left" w:pos="9160"/>
+          <w:tab w:val="left" w:pos="10076"/>
+          <w:tab w:val="left" w:pos="10992"/>
+          <w:tab w:val="left" w:pos="11908"/>
+          <w:tab w:val="left" w:pos="12824"/>
+          <w:tab w:val="left" w:pos="13740"/>
+          <w:tab w:val="left" w:pos="14656"/>
+        </w:tabs>
+        <w:ind w:left="720"/>
+        <w:textAlignment w:val="baseline"/>
+        <w:rPr>
+          <w:rFonts w:ascii="var(--ff-mono)" w:eastAsia="Times New Roman" w:hAnsi="var(--ff-mono)" w:cs="Courier New"/>
+          <w:szCs w:val="22"/>
+          <w:bdr w:val="none" w:sz="0" w:space="0" w:color="auto" w:frame="1"/>
+          <w:lang w:eastAsia="en-GB"/>
+        </w:rPr>
+      </w:pPr>
+      <w:r>
+        <w:rPr>
+          <w:rFonts w:ascii="var(--ff-mono)" w:eastAsia="Times New Roman" w:hAnsi="var(--ff-mono)" w:cs="Courier New"/>
+          <w:szCs w:val="22"/>
+          <w:bdr w:val="none" w:sz="0" w:space="0" w:color="auto" w:frame="1"/>
+          <w:lang w:eastAsia="en-GB"/>
+        </w:rPr>
+        <w:t xml:space="preserve">In that we get something like below </w:t>
+      </w:r>
+    </w:p>
+    <w:p>
+      <w:pPr>
+        <w:tabs>
+          <w:tab w:val="left" w:pos="916"/>
+          <w:tab w:val="left" w:pos="1832"/>
+          <w:tab w:val="left" w:pos="2748"/>
+          <w:tab w:val="left" w:pos="3664"/>
+          <w:tab w:val="left" w:pos="4580"/>
+          <w:tab w:val="left" w:pos="5496"/>
+          <w:tab w:val="left" w:pos="6412"/>
+          <w:tab w:val="left" w:pos="7328"/>
+          <w:tab w:val="left" w:pos="8244"/>
+          <w:tab w:val="left" w:pos="9160"/>
+          <w:tab w:val="left" w:pos="10076"/>
+          <w:tab w:val="left" w:pos="10992"/>
+          <w:tab w:val="left" w:pos="11908"/>
+          <w:tab w:val="left" w:pos="12824"/>
+          <w:tab w:val="left" w:pos="13740"/>
+          <w:tab w:val="left" w:pos="14656"/>
+        </w:tabs>
+        <w:ind w:left="720"/>
+        <w:textAlignment w:val="baseline"/>
+        <w:rPr>
+          <w:rFonts w:ascii="var(--ff-mono)" w:eastAsia="Times New Roman" w:hAnsi="var(--ff-mono)" w:cs="Courier New"/>
+          <w:szCs w:val="22"/>
+          <w:bdr w:val="none" w:sz="0" w:space="0" w:color="auto" w:frame="1"/>
+          <w:lang w:eastAsia="en-GB"/>
+        </w:rPr>
+      </w:pPr>
+    </w:p>
+    <w:p>
+      <w:pPr>
+        <w:tabs>
+          <w:tab w:val="left" w:pos="916"/>
+          <w:tab w:val="left" w:pos="1832"/>
+          <w:tab w:val="left" w:pos="2748"/>
+          <w:tab w:val="left" w:pos="3664"/>
+          <w:tab w:val="left" w:pos="4580"/>
+          <w:tab w:val="left" w:pos="5496"/>
+          <w:tab w:val="left" w:pos="6412"/>
+          <w:tab w:val="left" w:pos="7328"/>
+          <w:tab w:val="left" w:pos="8244"/>
+          <w:tab w:val="left" w:pos="9160"/>
+          <w:tab w:val="left" w:pos="10076"/>
+          <w:tab w:val="left" w:pos="10992"/>
+          <w:tab w:val="left" w:pos="11908"/>
+          <w:tab w:val="left" w:pos="12824"/>
+          <w:tab w:val="left" w:pos="13740"/>
+          <w:tab w:val="left" w:pos="14656"/>
+        </w:tabs>
+        <w:ind w:left="720"/>
+        <w:textAlignment w:val="baseline"/>
+        <w:rPr>
+          <w:rFonts w:ascii="var(--ff-mono)" w:eastAsia="Times New Roman" w:hAnsi="var(--ff-mono)" w:cs="Courier New"/>
+          <w:szCs w:val="22"/>
+          <w:bdr w:val="none" w:sz="0" w:space="0" w:color="auto" w:frame="1"/>
+          <w:lang w:eastAsia="en-GB"/>
+        </w:rPr>
+      </w:pPr>
+      <w:r>
+        <w:rPr>
+          <w:rFonts w:ascii="var(--ff-mono)" w:eastAsia="Times New Roman" w:hAnsi="var(--ff-mono)" w:cs="Courier New"/>
+          <w:szCs w:val="22"/>
+          <w:bdr w:val="none" w:sz="0" w:space="0" w:color="auto" w:frame="1"/>
+          <w:lang w:eastAsia="en-GB"/>
+        </w:rPr>
+        <w:t xml:space="preserve">Pick  </w:t>
+      </w:r>
+      <w:proofErr w:type="spellStart"/>
+      <w:r>
+        <w:rPr>
+          <w:rFonts w:ascii="var(--ff-mono)" w:eastAsia="Times New Roman" w:hAnsi="var(--ff-mono)" w:cs="Courier New"/>
+          <w:szCs w:val="22"/>
+          <w:bdr w:val="none" w:sz="0" w:space="0" w:color="auto" w:frame="1"/>
+          <w:lang w:eastAsia="en-GB"/>
+        </w:rPr>
+        <w:t>hdhdd</w:t>
+      </w:r>
+      <w:proofErr w:type="spellEnd"/>
+      <w:r>
+        <w:rPr>
+          <w:rFonts w:ascii="var(--ff-mono)" w:eastAsia="Times New Roman" w:hAnsi="var(--ff-mono)" w:cs="Courier New"/>
+          <w:szCs w:val="22"/>
+          <w:bdr w:val="none" w:sz="0" w:space="0" w:color="auto" w:frame="1"/>
+          <w:lang w:eastAsia="en-GB"/>
+        </w:rPr>
+        <w:t xml:space="preserve">  commit message</w:t>
+      </w:r>
+    </w:p>
+    <w:p>
+      <w:pPr>
+        <w:tabs>
+          <w:tab w:val="left" w:pos="916"/>
+          <w:tab w:val="left" w:pos="1832"/>
+          <w:tab w:val="left" w:pos="2748"/>
+          <w:tab w:val="left" w:pos="3664"/>
+          <w:tab w:val="left" w:pos="4580"/>
+          <w:tab w:val="left" w:pos="5496"/>
+          <w:tab w:val="left" w:pos="6412"/>
+          <w:tab w:val="left" w:pos="7328"/>
+          <w:tab w:val="left" w:pos="8244"/>
+          <w:tab w:val="left" w:pos="9160"/>
+          <w:tab w:val="left" w:pos="10076"/>
+          <w:tab w:val="left" w:pos="10992"/>
+          <w:tab w:val="left" w:pos="11908"/>
+          <w:tab w:val="left" w:pos="12824"/>
+          <w:tab w:val="left" w:pos="13740"/>
+          <w:tab w:val="left" w:pos="14656"/>
+        </w:tabs>
+        <w:ind w:left="720"/>
+        <w:textAlignment w:val="baseline"/>
+        <w:rPr>
+          <w:rFonts w:ascii="var(--ff-mono)" w:eastAsia="Times New Roman" w:hAnsi="var(--ff-mono)" w:cs="Courier New"/>
+          <w:szCs w:val="22"/>
+          <w:bdr w:val="none" w:sz="0" w:space="0" w:color="auto" w:frame="1"/>
+          <w:lang w:eastAsia="en-GB"/>
+        </w:rPr>
+      </w:pPr>
+      <w:r>
+        <w:rPr>
+          <w:rFonts w:ascii="var(--ff-mono)" w:eastAsia="Times New Roman" w:hAnsi="var(--ff-mono)" w:cs="Courier New"/>
+          <w:szCs w:val="22"/>
+          <w:bdr w:val="none" w:sz="0" w:space="0" w:color="auto" w:frame="1"/>
+          <w:lang w:eastAsia="en-GB"/>
+        </w:rPr>
+        <w:t xml:space="preserve">Pick  </w:t>
+      </w:r>
+      <w:proofErr w:type="spellStart"/>
+      <w:r>
+        <w:rPr>
+          <w:rFonts w:ascii="var(--ff-mono)" w:eastAsia="Times New Roman" w:hAnsi="var(--ff-mono)" w:cs="Courier New"/>
+          <w:szCs w:val="22"/>
+          <w:bdr w:val="none" w:sz="0" w:space="0" w:color="auto" w:frame="1"/>
+          <w:lang w:eastAsia="en-GB"/>
+        </w:rPr>
+        <w:t>fhfhfh</w:t>
+      </w:r>
+      <w:proofErr w:type="spellEnd"/>
+      <w:r>
+        <w:rPr>
+          <w:rFonts w:ascii="var(--ff-mono)" w:eastAsia="Times New Roman" w:hAnsi="var(--ff-mono)" w:cs="Courier New"/>
+          <w:szCs w:val="22"/>
+          <w:bdr w:val="none" w:sz="0" w:space="0" w:color="auto" w:frame="1"/>
+          <w:lang w:eastAsia="en-GB"/>
+        </w:rPr>
+        <w:t xml:space="preserve">   commit message </w:t>
+      </w:r>
+    </w:p>
+    <w:p>
+      <w:pPr>
+        <w:tabs>
+          <w:tab w:val="left" w:pos="916"/>
+          <w:tab w:val="left" w:pos="1832"/>
+          <w:tab w:val="left" w:pos="2748"/>
+          <w:tab w:val="left" w:pos="3664"/>
+          <w:tab w:val="left" w:pos="4580"/>
+          <w:tab w:val="left" w:pos="5496"/>
+          <w:tab w:val="left" w:pos="6412"/>
+          <w:tab w:val="left" w:pos="7328"/>
+          <w:tab w:val="left" w:pos="8244"/>
+          <w:tab w:val="left" w:pos="9160"/>
+          <w:tab w:val="left" w:pos="10076"/>
+          <w:tab w:val="left" w:pos="10992"/>
+          <w:tab w:val="left" w:pos="11908"/>
+          <w:tab w:val="left" w:pos="12824"/>
+          <w:tab w:val="left" w:pos="13740"/>
+          <w:tab w:val="left" w:pos="14656"/>
+        </w:tabs>
+        <w:ind w:left="720"/>
+        <w:textAlignment w:val="baseline"/>
+        <w:rPr>
+          <w:rFonts w:ascii="var(--ff-mono)" w:eastAsia="Times New Roman" w:hAnsi="var(--ff-mono)" w:cs="Courier New"/>
+          <w:szCs w:val="22"/>
+          <w:bdr w:val="none" w:sz="0" w:space="0" w:color="auto" w:frame="1"/>
+          <w:lang w:eastAsia="en-GB"/>
+        </w:rPr>
+      </w:pPr>
+      <w:r>
+        <w:rPr>
+          <w:rFonts w:ascii="var(--ff-mono)" w:eastAsia="Times New Roman" w:hAnsi="var(--ff-mono)" w:cs="Courier New"/>
+          <w:szCs w:val="22"/>
+          <w:bdr w:val="none" w:sz="0" w:space="0" w:color="auto" w:frame="1"/>
+          <w:lang w:eastAsia="en-GB"/>
+        </w:rPr>
+        <w:t xml:space="preserve">Pick  </w:t>
+      </w:r>
+      <w:proofErr w:type="spellStart"/>
+      <w:r>
+        <w:rPr>
+          <w:rFonts w:ascii="var(--ff-mono)" w:eastAsia="Times New Roman" w:hAnsi="var(--ff-mono)" w:cs="Courier New"/>
+          <w:szCs w:val="22"/>
+          <w:bdr w:val="none" w:sz="0" w:space="0" w:color="auto" w:frame="1"/>
+          <w:lang w:eastAsia="en-GB"/>
+        </w:rPr>
+        <w:t>dbcgfv</w:t>
+      </w:r>
+      <w:proofErr w:type="spellEnd"/>
+      <w:r>
+        <w:rPr>
+          <w:rFonts w:ascii="var(--ff-mono)" w:eastAsia="Times New Roman" w:hAnsi="var(--ff-mono)" w:cs="Courier New"/>
+          <w:szCs w:val="22"/>
+          <w:bdr w:val="none" w:sz="0" w:space="0" w:color="auto" w:frame="1"/>
+          <w:lang w:eastAsia="en-GB"/>
+        </w:rPr>
+        <w:t xml:space="preserve">  commit message</w:t>
+      </w:r>
+    </w:p>
+    <w:p>
+      <w:pPr>
+        <w:tabs>
+          <w:tab w:val="left" w:pos="916"/>
+          <w:tab w:val="left" w:pos="1832"/>
+          <w:tab w:val="left" w:pos="2748"/>
+          <w:tab w:val="left" w:pos="3664"/>
+          <w:tab w:val="left" w:pos="4580"/>
+          <w:tab w:val="left" w:pos="5496"/>
+          <w:tab w:val="left" w:pos="6412"/>
+          <w:tab w:val="left" w:pos="7328"/>
+          <w:tab w:val="left" w:pos="8244"/>
+          <w:tab w:val="left" w:pos="9160"/>
+          <w:tab w:val="left" w:pos="10076"/>
+          <w:tab w:val="left" w:pos="10992"/>
+          <w:tab w:val="left" w:pos="11908"/>
+          <w:tab w:val="left" w:pos="12824"/>
+          <w:tab w:val="left" w:pos="13740"/>
+          <w:tab w:val="left" w:pos="14656"/>
+        </w:tabs>
+        <w:ind w:left="720"/>
+        <w:textAlignment w:val="baseline"/>
+        <w:rPr>
+          <w:rFonts w:ascii="var(--ff-mono)" w:eastAsia="Times New Roman" w:hAnsi="var(--ff-mono)" w:cs="Courier New"/>
+          <w:szCs w:val="22"/>
+          <w:bdr w:val="none" w:sz="0" w:space="0" w:color="auto" w:frame="1"/>
+          <w:lang w:eastAsia="en-GB"/>
+        </w:rPr>
+      </w:pPr>
+      <w:r>
+        <w:rPr>
+          <w:rFonts w:ascii="var(--ff-mono)" w:eastAsia="Times New Roman" w:hAnsi="var(--ff-mono)" w:cs="Courier New"/>
+          <w:szCs w:val="22"/>
+          <w:bdr w:val="none" w:sz="0" w:space="0" w:color="auto" w:frame="1"/>
+          <w:lang w:eastAsia="en-GB"/>
+        </w:rPr>
+        <w:t xml:space="preserve">Pick  </w:t>
+      </w:r>
+      <w:proofErr w:type="spellStart"/>
+      <w:r>
+        <w:rPr>
+          <w:rFonts w:ascii="var(--ff-mono)" w:eastAsia="Times New Roman" w:hAnsi="var(--ff-mono)" w:cs="Courier New"/>
+          <w:szCs w:val="22"/>
+          <w:bdr w:val="none" w:sz="0" w:space="0" w:color="auto" w:frame="1"/>
+          <w:lang w:eastAsia="en-GB"/>
+        </w:rPr>
+        <w:t>fbvghr</w:t>
+      </w:r>
+      <w:proofErr w:type="spellEnd"/>
+      <w:r>
+        <w:rPr>
+          <w:rFonts w:ascii="var(--ff-mono)" w:eastAsia="Times New Roman" w:hAnsi="var(--ff-mono)" w:cs="Courier New"/>
+          <w:szCs w:val="22"/>
+          <w:bdr w:val="none" w:sz="0" w:space="0" w:color="auto" w:frame="1"/>
+          <w:lang w:eastAsia="en-GB"/>
+        </w:rPr>
+        <w:t xml:space="preserve">  commit message</w:t>
+      </w:r>
+    </w:p>
+    <w:p>
+      <w:pPr>
+        <w:tabs>
+          <w:tab w:val="left" w:pos="916"/>
+          <w:tab w:val="left" w:pos="1832"/>
+          <w:tab w:val="left" w:pos="2748"/>
+          <w:tab w:val="left" w:pos="3664"/>
+          <w:tab w:val="left" w:pos="4580"/>
+          <w:tab w:val="left" w:pos="5496"/>
+          <w:tab w:val="left" w:pos="6412"/>
+          <w:tab w:val="left" w:pos="7328"/>
+          <w:tab w:val="left" w:pos="8244"/>
+          <w:tab w:val="left" w:pos="9160"/>
+          <w:tab w:val="left" w:pos="10076"/>
+          <w:tab w:val="left" w:pos="10992"/>
+          <w:tab w:val="left" w:pos="11908"/>
+          <w:tab w:val="left" w:pos="12824"/>
+          <w:tab w:val="left" w:pos="13740"/>
+          <w:tab w:val="left" w:pos="14656"/>
+        </w:tabs>
+        <w:ind w:left="720"/>
+        <w:textAlignment w:val="baseline"/>
+        <w:rPr>
+          <w:rFonts w:ascii="var(--ff-mono)" w:eastAsia="Times New Roman" w:hAnsi="var(--ff-mono)" w:cs="Courier New"/>
+          <w:szCs w:val="22"/>
+          <w:bdr w:val="none" w:sz="0" w:space="0" w:color="auto" w:frame="1"/>
+          <w:lang w:eastAsia="en-GB"/>
+        </w:rPr>
+      </w:pPr>
+    </w:p>
+    <w:p>
+      <w:pPr>
+        <w:tabs>
+          <w:tab w:val="left" w:pos="916"/>
+          <w:tab w:val="left" w:pos="1832"/>
+          <w:tab w:val="left" w:pos="2748"/>
+          <w:tab w:val="left" w:pos="3664"/>
+          <w:tab w:val="left" w:pos="4580"/>
+          <w:tab w:val="left" w:pos="5496"/>
+          <w:tab w:val="left" w:pos="6412"/>
+          <w:tab w:val="left" w:pos="7328"/>
+          <w:tab w:val="left" w:pos="8244"/>
+          <w:tab w:val="left" w:pos="9160"/>
+          <w:tab w:val="left" w:pos="10076"/>
+          <w:tab w:val="left" w:pos="10992"/>
+          <w:tab w:val="left" w:pos="11908"/>
+          <w:tab w:val="left" w:pos="12824"/>
+          <w:tab w:val="left" w:pos="13740"/>
+          <w:tab w:val="left" w:pos="14656"/>
+        </w:tabs>
+        <w:textAlignment w:val="baseline"/>
+        <w:rPr>
+          <w:rFonts w:ascii="var(--ff-mono)" w:eastAsia="Times New Roman" w:hAnsi="var(--ff-mono)" w:cs="Courier New"/>
+          <w:b/>
+          <w:bCs/>
+          <w:szCs w:val="22"/>
+          <w:bdr w:val="none" w:sz="0" w:space="0" w:color="auto" w:frame="1"/>
+          <w:lang w:eastAsia="en-GB"/>
+        </w:rPr>
+      </w:pPr>
+    </w:p>
+    <w:p>
+      <w:pPr>
+        <w:tabs>
+          <w:tab w:val="left" w:pos="916"/>
+          <w:tab w:val="left" w:pos="1832"/>
+          <w:tab w:val="left" w:pos="2748"/>
+          <w:tab w:val="left" w:pos="3664"/>
+          <w:tab w:val="left" w:pos="4580"/>
+          <w:tab w:val="left" w:pos="5496"/>
+          <w:tab w:val="left" w:pos="6412"/>
+          <w:tab w:val="left" w:pos="7328"/>
+          <w:tab w:val="left" w:pos="8244"/>
+          <w:tab w:val="left" w:pos="9160"/>
+          <w:tab w:val="left" w:pos="10076"/>
+          <w:tab w:val="left" w:pos="10992"/>
+          <w:tab w:val="left" w:pos="11908"/>
+          <w:tab w:val="left" w:pos="12824"/>
+          <w:tab w:val="left" w:pos="13740"/>
+          <w:tab w:val="left" w:pos="14656"/>
+        </w:tabs>
+        <w:textAlignment w:val="baseline"/>
+        <w:rPr>
+          <w:rFonts w:ascii="var(--ff-mono)" w:eastAsia="Times New Roman" w:hAnsi="var(--ff-mono)" w:cs="Courier New"/>
+          <w:b/>
+          <w:bCs/>
+          <w:szCs w:val="22"/>
+          <w:bdr w:val="none" w:sz="0" w:space="0" w:color="auto" w:frame="1"/>
+          <w:lang w:eastAsia="en-GB"/>
+        </w:rPr>
+      </w:pPr>
+    </w:p>
+    <w:p>
+      <w:pPr>
+        <w:tabs>
+          <w:tab w:val="left" w:pos="916"/>
+          <w:tab w:val="left" w:pos="1832"/>
+          <w:tab w:val="left" w:pos="2748"/>
+          <w:tab w:val="left" w:pos="3664"/>
+          <w:tab w:val="left" w:pos="4580"/>
+          <w:tab w:val="left" w:pos="5496"/>
+          <w:tab w:val="left" w:pos="6412"/>
+          <w:tab w:val="left" w:pos="7328"/>
+          <w:tab w:val="left" w:pos="8244"/>
+          <w:tab w:val="left" w:pos="9160"/>
+          <w:tab w:val="left" w:pos="10076"/>
+          <w:tab w:val="left" w:pos="10992"/>
+          <w:tab w:val="left" w:pos="11908"/>
+          <w:tab w:val="left" w:pos="12824"/>
+          <w:tab w:val="left" w:pos="13740"/>
+          <w:tab w:val="left" w:pos="14656"/>
+        </w:tabs>
+        <w:textAlignment w:val="baseline"/>
+        <w:rPr>
+          <w:rFonts w:ascii="var(--ff-mono)" w:eastAsia="Times New Roman" w:hAnsi="var(--ff-mono)" w:cs="Courier New"/>
+          <w:b/>
+          <w:bCs/>
+          <w:szCs w:val="22"/>
+          <w:bdr w:val="none" w:sz="0" w:space="0" w:color="auto" w:frame="1"/>
+          <w:lang w:eastAsia="en-GB"/>
+        </w:rPr>
+      </w:pPr>
+    </w:p>
+    <w:p>
+      <w:pPr>
+        <w:tabs>
+          <w:tab w:val="left" w:pos="916"/>
+          <w:tab w:val="left" w:pos="1832"/>
+          <w:tab w:val="left" w:pos="2748"/>
+          <w:tab w:val="left" w:pos="3664"/>
+          <w:tab w:val="left" w:pos="4580"/>
+          <w:tab w:val="left" w:pos="5496"/>
+          <w:tab w:val="left" w:pos="6412"/>
+          <w:tab w:val="left" w:pos="7328"/>
+          <w:tab w:val="left" w:pos="8244"/>
+          <w:tab w:val="left" w:pos="9160"/>
+          <w:tab w:val="left" w:pos="10076"/>
+          <w:tab w:val="left" w:pos="10992"/>
+          <w:tab w:val="left" w:pos="11908"/>
+          <w:tab w:val="left" w:pos="12824"/>
+          <w:tab w:val="left" w:pos="13740"/>
+          <w:tab w:val="left" w:pos="14656"/>
+        </w:tabs>
+        <w:textAlignment w:val="baseline"/>
+        <w:rPr>
+          <w:rFonts w:ascii="var(--ff-mono)" w:eastAsia="Times New Roman" w:hAnsi="var(--ff-mono)" w:cs="Courier New"/>
+          <w:b/>
+          <w:bCs/>
+          <w:szCs w:val="22"/>
+          <w:bdr w:val="none" w:sz="0" w:space="0" w:color="auto" w:frame="1"/>
+          <w:lang w:eastAsia="en-GB"/>
+        </w:rPr>
+      </w:pPr>
+    </w:p>
+    <w:p>
+      <w:pPr>
+        <w:tabs>
+          <w:tab w:val="left" w:pos="916"/>
+          <w:tab w:val="left" w:pos="1832"/>
+          <w:tab w:val="left" w:pos="2748"/>
+          <w:tab w:val="left" w:pos="3664"/>
+          <w:tab w:val="left" w:pos="4580"/>
+          <w:tab w:val="left" w:pos="5496"/>
+          <w:tab w:val="left" w:pos="6412"/>
+          <w:tab w:val="left" w:pos="7328"/>
+          <w:tab w:val="left" w:pos="8244"/>
+          <w:tab w:val="left" w:pos="9160"/>
+          <w:tab w:val="left" w:pos="10076"/>
+          <w:tab w:val="left" w:pos="10992"/>
+          <w:tab w:val="left" w:pos="11908"/>
+          <w:tab w:val="left" w:pos="12824"/>
+          <w:tab w:val="left" w:pos="13740"/>
+          <w:tab w:val="left" w:pos="14656"/>
+        </w:tabs>
+        <w:textAlignment w:val="baseline"/>
+        <w:rPr>
+          <w:rFonts w:ascii="var(--ff-mono)" w:eastAsia="Times New Roman" w:hAnsi="var(--ff-mono)" w:cs="Courier New"/>
+          <w:b/>
+          <w:bCs/>
+          <w:szCs w:val="22"/>
+          <w:bdr w:val="none" w:sz="0" w:space="0" w:color="auto" w:frame="1"/>
+          <w:lang w:eastAsia="en-GB"/>
+        </w:rPr>
+      </w:pPr>
+    </w:p>
+    <w:p>
+      <w:pPr>
+        <w:tabs>
+          <w:tab w:val="left" w:pos="916"/>
+          <w:tab w:val="left" w:pos="1832"/>
+          <w:tab w:val="left" w:pos="2748"/>
+          <w:tab w:val="left" w:pos="3664"/>
+          <w:tab w:val="left" w:pos="4580"/>
+          <w:tab w:val="left" w:pos="5496"/>
+          <w:tab w:val="left" w:pos="6412"/>
+          <w:tab w:val="left" w:pos="7328"/>
+          <w:tab w:val="left" w:pos="8244"/>
+          <w:tab w:val="left" w:pos="9160"/>
+          <w:tab w:val="left" w:pos="10076"/>
+          <w:tab w:val="left" w:pos="10992"/>
+          <w:tab w:val="left" w:pos="11908"/>
+          <w:tab w:val="left" w:pos="12824"/>
+          <w:tab w:val="left" w:pos="13740"/>
+          <w:tab w:val="left" w:pos="14656"/>
+        </w:tabs>
+        <w:ind w:left="720"/>
+        <w:textAlignment w:val="baseline"/>
+        <w:rPr>
+          <w:rFonts w:ascii="var(--ff-mono)" w:eastAsia="Times New Roman" w:hAnsi="var(--ff-mono)" w:cs="Courier New"/>
+          <w:szCs w:val="22"/>
+          <w:bdr w:val="none" w:sz="0" w:space="0" w:color="auto" w:frame="1"/>
+          <w:lang w:eastAsia="en-GB"/>
+        </w:rPr>
+      </w:pPr>
+      <w:r>
+        <w:rPr>
+          <w:rFonts w:ascii="var(--ff-mono)" w:eastAsia="Times New Roman" w:hAnsi="var(--ff-mono)" w:cs="Courier New"/>
+          <w:szCs w:val="22"/>
+          <w:bdr w:val="none" w:sz="0" w:space="0" w:color="auto" w:frame="1"/>
+          <w:lang w:eastAsia="en-GB"/>
+        </w:rPr>
+        <w:t xml:space="preserve">If we want to merge all the commits we can do </w:t>
+      </w:r>
+    </w:p>
+    <w:p>
+      <w:pPr>
+        <w:tabs>
+          <w:tab w:val="left" w:pos="916"/>
+          <w:tab w:val="left" w:pos="1832"/>
+          <w:tab w:val="left" w:pos="2748"/>
+          <w:tab w:val="left" w:pos="3664"/>
+          <w:tab w:val="left" w:pos="4580"/>
+          <w:tab w:val="left" w:pos="5496"/>
+          <w:tab w:val="left" w:pos="6412"/>
+          <w:tab w:val="left" w:pos="7328"/>
+          <w:tab w:val="left" w:pos="8244"/>
+          <w:tab w:val="left" w:pos="9160"/>
+          <w:tab w:val="left" w:pos="10076"/>
+          <w:tab w:val="left" w:pos="10992"/>
+          <w:tab w:val="left" w:pos="11908"/>
+          <w:tab w:val="left" w:pos="12824"/>
+          <w:tab w:val="left" w:pos="13740"/>
+          <w:tab w:val="left" w:pos="14656"/>
+        </w:tabs>
+        <w:ind w:left="720"/>
+        <w:textAlignment w:val="baseline"/>
+        <w:rPr>
+          <w:rFonts w:ascii="var(--ff-mono)" w:eastAsia="Times New Roman" w:hAnsi="var(--ff-mono)" w:cs="Courier New"/>
+          <w:szCs w:val="22"/>
+          <w:bdr w:val="none" w:sz="0" w:space="0" w:color="auto" w:frame="1"/>
+          <w:lang w:eastAsia="en-GB"/>
+        </w:rPr>
+      </w:pPr>
+    </w:p>
+    <w:p>
+      <w:pPr>
+        <w:tabs>
+          <w:tab w:val="left" w:pos="916"/>
+          <w:tab w:val="left" w:pos="1832"/>
+          <w:tab w:val="left" w:pos="2748"/>
+          <w:tab w:val="left" w:pos="3664"/>
+          <w:tab w:val="left" w:pos="4580"/>
+          <w:tab w:val="left" w:pos="5496"/>
+          <w:tab w:val="left" w:pos="6412"/>
+          <w:tab w:val="left" w:pos="7328"/>
+          <w:tab w:val="left" w:pos="8244"/>
+          <w:tab w:val="left" w:pos="9160"/>
+          <w:tab w:val="left" w:pos="10076"/>
+          <w:tab w:val="left" w:pos="10992"/>
+          <w:tab w:val="left" w:pos="11908"/>
+          <w:tab w:val="left" w:pos="12824"/>
+          <w:tab w:val="left" w:pos="13740"/>
+          <w:tab w:val="left" w:pos="14656"/>
+        </w:tabs>
+        <w:ind w:left="720"/>
+        <w:textAlignment w:val="baseline"/>
+        <w:rPr>
+          <w:rFonts w:ascii="var(--ff-mono)" w:eastAsia="Times New Roman" w:hAnsi="var(--ff-mono)" w:cs="Courier New"/>
+          <w:szCs w:val="22"/>
+          <w:bdr w:val="none" w:sz="0" w:space="0" w:color="auto" w:frame="1"/>
+          <w:lang w:eastAsia="en-GB"/>
+        </w:rPr>
+      </w:pPr>
+      <w:r>
+        <w:rPr>
+          <w:rFonts w:ascii="var(--ff-mono)" w:eastAsia="Times New Roman" w:hAnsi="var(--ff-mono)" w:cs="Courier New"/>
+          <w:szCs w:val="22"/>
+          <w:bdr w:val="none" w:sz="0" w:space="0" w:color="auto" w:frame="1"/>
+          <w:lang w:eastAsia="en-GB"/>
+        </w:rPr>
+        <w:t xml:space="preserve">Pick  </w:t>
+      </w:r>
+      <w:proofErr w:type="spellStart"/>
+      <w:r>
+        <w:rPr>
+          <w:rFonts w:ascii="var(--ff-mono)" w:eastAsia="Times New Roman" w:hAnsi="var(--ff-mono)" w:cs="Courier New"/>
+          <w:szCs w:val="22"/>
+          <w:bdr w:val="none" w:sz="0" w:space="0" w:color="auto" w:frame="1"/>
+          <w:lang w:eastAsia="en-GB"/>
+        </w:rPr>
+        <w:t>hdhdd</w:t>
+      </w:r>
+      <w:proofErr w:type="spellEnd"/>
+      <w:r>
+        <w:rPr>
+          <w:rFonts w:ascii="var(--ff-mono)" w:eastAsia="Times New Roman" w:hAnsi="var(--ff-mono)" w:cs="Courier New"/>
+          <w:szCs w:val="22"/>
+          <w:bdr w:val="none" w:sz="0" w:space="0" w:color="auto" w:frame="1"/>
+          <w:lang w:eastAsia="en-GB"/>
+        </w:rPr>
+        <w:t xml:space="preserve">  commit message</w:t>
+      </w:r>
+    </w:p>
+    <w:p>
+      <w:pPr>
+        <w:tabs>
+          <w:tab w:val="left" w:pos="916"/>
+          <w:tab w:val="left" w:pos="1832"/>
+          <w:tab w:val="left" w:pos="2748"/>
+          <w:tab w:val="left" w:pos="3664"/>
+          <w:tab w:val="left" w:pos="4580"/>
+          <w:tab w:val="left" w:pos="5496"/>
+          <w:tab w:val="left" w:pos="6412"/>
+          <w:tab w:val="left" w:pos="7328"/>
+          <w:tab w:val="left" w:pos="8244"/>
+          <w:tab w:val="left" w:pos="9160"/>
+          <w:tab w:val="left" w:pos="10076"/>
+          <w:tab w:val="left" w:pos="10992"/>
+          <w:tab w:val="left" w:pos="11908"/>
+          <w:tab w:val="left" w:pos="12824"/>
+          <w:tab w:val="left" w:pos="13740"/>
+          <w:tab w:val="left" w:pos="14656"/>
+        </w:tabs>
+        <w:ind w:left="720"/>
+        <w:textAlignment w:val="baseline"/>
+        <w:rPr>
+          <w:rFonts w:ascii="var(--ff-mono)" w:eastAsia="Times New Roman" w:hAnsi="var(--ff-mono)" w:cs="Courier New"/>
+          <w:szCs w:val="22"/>
+          <w:bdr w:val="none" w:sz="0" w:space="0" w:color="auto" w:frame="1"/>
+          <w:lang w:eastAsia="en-GB"/>
+        </w:rPr>
+      </w:pPr>
+      <w:r>
+        <w:rPr>
+          <w:rFonts w:ascii="var(--ff-mono)" w:eastAsia="Times New Roman" w:hAnsi="var(--ff-mono)" w:cs="Courier New"/>
+          <w:szCs w:val="22"/>
+          <w:bdr w:val="none" w:sz="0" w:space="0" w:color="auto" w:frame="1"/>
+          <w:lang w:eastAsia="en-GB"/>
+        </w:rPr>
+        <w:t xml:space="preserve">S         </w:t>
+      </w:r>
+      <w:proofErr w:type="spellStart"/>
+      <w:r>
+        <w:rPr>
+          <w:rFonts w:ascii="var(--ff-mono)" w:eastAsia="Times New Roman" w:hAnsi="var(--ff-mono)" w:cs="Courier New"/>
+          <w:szCs w:val="22"/>
+          <w:bdr w:val="none" w:sz="0" w:space="0" w:color="auto" w:frame="1"/>
+          <w:lang w:eastAsia="en-GB"/>
+        </w:rPr>
+        <w:t>fhfhfh</w:t>
+      </w:r>
+      <w:proofErr w:type="spellEnd"/>
+      <w:r>
+        <w:rPr>
+          <w:rFonts w:ascii="var(--ff-mono)" w:eastAsia="Times New Roman" w:hAnsi="var(--ff-mono)" w:cs="Courier New"/>
+          <w:szCs w:val="22"/>
+          <w:bdr w:val="none" w:sz="0" w:space="0" w:color="auto" w:frame="1"/>
+          <w:lang w:eastAsia="en-GB"/>
+        </w:rPr>
+        <w:t xml:space="preserve">   commit message </w:t>
+      </w:r>
+    </w:p>
+    <w:p>
+      <w:pPr>
+        <w:tabs>
+          <w:tab w:val="left" w:pos="916"/>
+          <w:tab w:val="left" w:pos="1832"/>
+          <w:tab w:val="left" w:pos="2748"/>
+          <w:tab w:val="left" w:pos="3664"/>
+          <w:tab w:val="left" w:pos="4580"/>
+          <w:tab w:val="left" w:pos="5496"/>
+          <w:tab w:val="left" w:pos="6412"/>
+          <w:tab w:val="left" w:pos="7328"/>
+          <w:tab w:val="left" w:pos="8244"/>
+          <w:tab w:val="left" w:pos="9160"/>
+          <w:tab w:val="left" w:pos="10076"/>
+          <w:tab w:val="left" w:pos="10992"/>
+          <w:tab w:val="left" w:pos="11908"/>
+          <w:tab w:val="left" w:pos="12824"/>
+          <w:tab w:val="left" w:pos="13740"/>
+          <w:tab w:val="left" w:pos="14656"/>
+        </w:tabs>
+        <w:ind w:left="720"/>
+        <w:textAlignment w:val="baseline"/>
+        <w:rPr>
+          <w:rFonts w:ascii="var(--ff-mono)" w:eastAsia="Times New Roman" w:hAnsi="var(--ff-mono)" w:cs="Courier New"/>
+          <w:szCs w:val="22"/>
+          <w:bdr w:val="none" w:sz="0" w:space="0" w:color="auto" w:frame="1"/>
+          <w:lang w:eastAsia="en-GB"/>
+        </w:rPr>
+      </w:pPr>
+      <w:r>
+        <w:rPr>
+          <w:rFonts w:ascii="var(--ff-mono)" w:eastAsia="Times New Roman" w:hAnsi="var(--ff-mono)" w:cs="Courier New"/>
+          <w:szCs w:val="22"/>
+          <w:bdr w:val="none" w:sz="0" w:space="0" w:color="auto" w:frame="1"/>
+          <w:lang w:eastAsia="en-GB"/>
+        </w:rPr>
+        <w:t xml:space="preserve">S        </w:t>
+      </w:r>
+      <w:r>
+        <w:rPr>
+          <w:rFonts w:ascii="var(--ff-mono)" w:eastAsia="Times New Roman" w:hAnsi="var(--ff-mono)" w:cs="Courier New"/>
+          <w:szCs w:val="22"/>
+          <w:bdr w:val="none" w:sz="0" w:space="0" w:color="auto" w:frame="1"/>
+          <w:lang w:eastAsia="en-GB"/>
+        </w:rPr>
+        <w:t xml:space="preserve"> </w:t>
+      </w:r>
+      <w:proofErr w:type="spellStart"/>
+      <w:r>
+        <w:rPr>
+          <w:rFonts w:ascii="var(--ff-mono)" w:eastAsia="Times New Roman" w:hAnsi="var(--ff-mono)" w:cs="Courier New"/>
+          <w:szCs w:val="22"/>
+          <w:bdr w:val="none" w:sz="0" w:space="0" w:color="auto" w:frame="1"/>
+          <w:lang w:eastAsia="en-GB"/>
+        </w:rPr>
+        <w:t>dbcgfv</w:t>
+      </w:r>
+      <w:proofErr w:type="spellEnd"/>
+      <w:r>
+        <w:rPr>
+          <w:rFonts w:ascii="var(--ff-mono)" w:eastAsia="Times New Roman" w:hAnsi="var(--ff-mono)" w:cs="Courier New"/>
+          <w:szCs w:val="22"/>
+          <w:bdr w:val="none" w:sz="0" w:space="0" w:color="auto" w:frame="1"/>
+          <w:lang w:eastAsia="en-GB"/>
+        </w:rPr>
+        <w:t xml:space="preserve">  commit message</w:t>
+      </w:r>
+    </w:p>
+    <w:p>
+      <w:pPr>
+        <w:tabs>
+          <w:tab w:val="left" w:pos="916"/>
+          <w:tab w:val="left" w:pos="1832"/>
+          <w:tab w:val="left" w:pos="2748"/>
+          <w:tab w:val="left" w:pos="3664"/>
+          <w:tab w:val="left" w:pos="4580"/>
+          <w:tab w:val="left" w:pos="5496"/>
+          <w:tab w:val="left" w:pos="6412"/>
+          <w:tab w:val="left" w:pos="7328"/>
+          <w:tab w:val="left" w:pos="8244"/>
+          <w:tab w:val="left" w:pos="9160"/>
+          <w:tab w:val="left" w:pos="10076"/>
+          <w:tab w:val="left" w:pos="10992"/>
+          <w:tab w:val="left" w:pos="11908"/>
+          <w:tab w:val="left" w:pos="12824"/>
+          <w:tab w:val="left" w:pos="13740"/>
+          <w:tab w:val="left" w:pos="14656"/>
+        </w:tabs>
+        <w:ind w:left="720"/>
+        <w:textAlignment w:val="baseline"/>
+        <w:rPr>
+          <w:rFonts w:ascii="var(--ff-mono)" w:eastAsia="Times New Roman" w:hAnsi="var(--ff-mono)" w:cs="Courier New"/>
+          <w:szCs w:val="22"/>
+          <w:bdr w:val="none" w:sz="0" w:space="0" w:color="auto" w:frame="1"/>
+          <w:lang w:eastAsia="en-GB"/>
+        </w:rPr>
+      </w:pPr>
+      <w:r>
+        <w:rPr>
+          <w:rFonts w:ascii="var(--ff-mono)" w:eastAsia="Times New Roman" w:hAnsi="var(--ff-mono)" w:cs="Courier New"/>
+          <w:szCs w:val="22"/>
+          <w:bdr w:val="none" w:sz="0" w:space="0" w:color="auto" w:frame="1"/>
+          <w:lang w:eastAsia="en-GB"/>
+        </w:rPr>
+        <w:t xml:space="preserve">S        </w:t>
+      </w:r>
+      <w:r>
+        <w:rPr>
+          <w:rFonts w:ascii="var(--ff-mono)" w:eastAsia="Times New Roman" w:hAnsi="var(--ff-mono)" w:cs="Courier New"/>
+          <w:szCs w:val="22"/>
+          <w:bdr w:val="none" w:sz="0" w:space="0" w:color="auto" w:frame="1"/>
+          <w:lang w:eastAsia="en-GB"/>
+        </w:rPr>
+        <w:t xml:space="preserve"> </w:t>
+      </w:r>
+      <w:proofErr w:type="spellStart"/>
+      <w:r>
+        <w:rPr>
+          <w:rFonts w:ascii="var(--ff-mono)" w:eastAsia="Times New Roman" w:hAnsi="var(--ff-mono)" w:cs="Courier New"/>
+          <w:szCs w:val="22"/>
+          <w:bdr w:val="none" w:sz="0" w:space="0" w:color="auto" w:frame="1"/>
+          <w:lang w:eastAsia="en-GB"/>
+        </w:rPr>
+        <w:t>fbvghr</w:t>
+      </w:r>
+      <w:proofErr w:type="spellEnd"/>
+      <w:r>
+        <w:rPr>
+          <w:rFonts w:ascii="var(--ff-mono)" w:eastAsia="Times New Roman" w:hAnsi="var(--ff-mono)" w:cs="Courier New"/>
+          <w:szCs w:val="22"/>
+          <w:bdr w:val="none" w:sz="0" w:space="0" w:color="auto" w:frame="1"/>
+          <w:lang w:eastAsia="en-GB"/>
+        </w:rPr>
+        <w:t xml:space="preserve">  commit message</w:t>
+      </w:r>
+    </w:p>
+    <w:p>
+      <w:pPr>
+        <w:tabs>
+          <w:tab w:val="left" w:pos="916"/>
+          <w:tab w:val="left" w:pos="1832"/>
+          <w:tab w:val="left" w:pos="2748"/>
+          <w:tab w:val="left" w:pos="3664"/>
+          <w:tab w:val="left" w:pos="4580"/>
+          <w:tab w:val="left" w:pos="5496"/>
+          <w:tab w:val="left" w:pos="6412"/>
+          <w:tab w:val="left" w:pos="7328"/>
+          <w:tab w:val="left" w:pos="8244"/>
+          <w:tab w:val="left" w:pos="9160"/>
+          <w:tab w:val="left" w:pos="10076"/>
+          <w:tab w:val="left" w:pos="10992"/>
+          <w:tab w:val="left" w:pos="11908"/>
+          <w:tab w:val="left" w:pos="12824"/>
+          <w:tab w:val="left" w:pos="13740"/>
+          <w:tab w:val="left" w:pos="14656"/>
+        </w:tabs>
+        <w:ind w:left="720"/>
+        <w:textAlignment w:val="baseline"/>
         <w:rPr>
           <w:rFonts w:ascii="var(--ff-mono)" w:eastAsia="Times New Roman" w:hAnsi="var(--ff-mono)" w:cs="Courier New"/>
           <w:sz w:val="20"/>
           <w:szCs w:val="20"/>
-          <w:bdr w:val="none" w:sz="0" w:space="0" w:color="auto" w:frame="1"/>
-          <w:lang w:eastAsia="en-GB"/>
-        </w:rPr>
-        <w:t>git remote set-</w:t>
+          <w:lang w:eastAsia="en-GB"/>
+        </w:rPr>
+      </w:pPr>
+    </w:p>
+    <w:p>
+      <w:pPr>
+        <w:ind w:left="720"/>
+      </w:pPr>
+      <w:r>
+        <w:lastRenderedPageBreak/>
+        <w:t>All the squash(S) here will be added to the pick above them</w:t>
+      </w:r>
+    </w:p>
+    <w:p>
+      <w:pPr>
+        <w:ind w:left="720"/>
+      </w:pPr>
+    </w:p>
+    <w:p>
+      <w:pPr>
+        <w:ind w:left="720"/>
+      </w:pPr>
+    </w:p>
+    <w:p>
+      <w:pPr>
+        <w:ind w:left="720"/>
+      </w:pPr>
+      <w:r>
+        <w:t>Suppose we want to add middle 2 to the above commit we can do it in below way</w:t>
+      </w:r>
+    </w:p>
+    <w:p>
+      <w:pPr>
+        <w:ind w:left="720"/>
+      </w:pPr>
+    </w:p>
+    <w:p>
+      <w:pPr>
+        <w:tabs>
+          <w:tab w:val="left" w:pos="916"/>
+          <w:tab w:val="left" w:pos="1832"/>
+          <w:tab w:val="left" w:pos="2748"/>
+          <w:tab w:val="left" w:pos="3664"/>
+          <w:tab w:val="left" w:pos="4580"/>
+          <w:tab w:val="left" w:pos="5496"/>
+          <w:tab w:val="left" w:pos="6412"/>
+          <w:tab w:val="left" w:pos="7328"/>
+          <w:tab w:val="left" w:pos="8244"/>
+          <w:tab w:val="left" w:pos="9160"/>
+          <w:tab w:val="left" w:pos="10076"/>
+          <w:tab w:val="left" w:pos="10992"/>
+          <w:tab w:val="left" w:pos="11908"/>
+          <w:tab w:val="left" w:pos="12824"/>
+          <w:tab w:val="left" w:pos="13740"/>
+          <w:tab w:val="left" w:pos="14656"/>
+        </w:tabs>
+        <w:ind w:left="720"/>
+        <w:textAlignment w:val="baseline"/>
+        <w:rPr>
+          <w:rFonts w:ascii="var(--ff-mono)" w:eastAsia="Times New Roman" w:hAnsi="var(--ff-mono)" w:cs="Courier New"/>
+          <w:szCs w:val="22"/>
+          <w:bdr w:val="none" w:sz="0" w:space="0" w:color="auto" w:frame="1"/>
+          <w:lang w:eastAsia="en-GB"/>
+        </w:rPr>
+      </w:pPr>
+      <w:r>
+        <w:rPr>
+          <w:rFonts w:ascii="var(--ff-mono)" w:eastAsia="Times New Roman" w:hAnsi="var(--ff-mono)" w:cs="Courier New"/>
+          <w:szCs w:val="22"/>
+          <w:bdr w:val="none" w:sz="0" w:space="0" w:color="auto" w:frame="1"/>
+          <w:lang w:eastAsia="en-GB"/>
+        </w:rPr>
+        <w:t xml:space="preserve">Pick  </w:t>
       </w:r>
       <w:proofErr w:type="spellStart"/>
       <w:r>
         <w:rPr>
           <w:rFonts w:ascii="var(--ff-mono)" w:eastAsia="Times New Roman" w:hAnsi="var(--ff-mono)" w:cs="Courier New"/>
+          <w:szCs w:val="22"/>
+          <w:bdr w:val="none" w:sz="0" w:space="0" w:color="auto" w:frame="1"/>
+          <w:lang w:eastAsia="en-GB"/>
+        </w:rPr>
+        <w:t>hdhdd</w:t>
+      </w:r>
+      <w:proofErr w:type="spellEnd"/>
+      <w:r>
+        <w:rPr>
+          <w:rFonts w:ascii="var(--ff-mono)" w:eastAsia="Times New Roman" w:hAnsi="var(--ff-mono)" w:cs="Courier New"/>
+          <w:szCs w:val="22"/>
+          <w:bdr w:val="none" w:sz="0" w:space="0" w:color="auto" w:frame="1"/>
+          <w:lang w:eastAsia="en-GB"/>
+        </w:rPr>
+        <w:t xml:space="preserve">  commit message</w:t>
+      </w:r>
+    </w:p>
+    <w:p>
+      <w:pPr>
+        <w:tabs>
+          <w:tab w:val="left" w:pos="916"/>
+          <w:tab w:val="left" w:pos="1832"/>
+          <w:tab w:val="left" w:pos="2748"/>
+          <w:tab w:val="left" w:pos="3664"/>
+          <w:tab w:val="left" w:pos="4580"/>
+          <w:tab w:val="left" w:pos="5496"/>
+          <w:tab w:val="left" w:pos="6412"/>
+          <w:tab w:val="left" w:pos="7328"/>
+          <w:tab w:val="left" w:pos="8244"/>
+          <w:tab w:val="left" w:pos="9160"/>
+          <w:tab w:val="left" w:pos="10076"/>
+          <w:tab w:val="left" w:pos="10992"/>
+          <w:tab w:val="left" w:pos="11908"/>
+          <w:tab w:val="left" w:pos="12824"/>
+          <w:tab w:val="left" w:pos="13740"/>
+          <w:tab w:val="left" w:pos="14656"/>
+        </w:tabs>
+        <w:ind w:left="720"/>
+        <w:textAlignment w:val="baseline"/>
+        <w:rPr>
+          <w:rFonts w:ascii="var(--ff-mono)" w:eastAsia="Times New Roman" w:hAnsi="var(--ff-mono)" w:cs="Courier New"/>
+          <w:szCs w:val="22"/>
+          <w:bdr w:val="none" w:sz="0" w:space="0" w:color="auto" w:frame="1"/>
+          <w:lang w:eastAsia="en-GB"/>
+        </w:rPr>
+      </w:pPr>
+      <w:r>
+        <w:rPr>
+          <w:rFonts w:ascii="var(--ff-mono)" w:eastAsia="Times New Roman" w:hAnsi="var(--ff-mono)" w:cs="Courier New"/>
+          <w:szCs w:val="22"/>
+          <w:bdr w:val="none" w:sz="0" w:space="0" w:color="auto" w:frame="1"/>
+          <w:lang w:eastAsia="en-GB"/>
+        </w:rPr>
+        <w:t xml:space="preserve">S         </w:t>
+      </w:r>
+      <w:proofErr w:type="spellStart"/>
+      <w:r>
+        <w:rPr>
+          <w:rFonts w:ascii="var(--ff-mono)" w:eastAsia="Times New Roman" w:hAnsi="var(--ff-mono)" w:cs="Courier New"/>
+          <w:szCs w:val="22"/>
+          <w:bdr w:val="none" w:sz="0" w:space="0" w:color="auto" w:frame="1"/>
+          <w:lang w:eastAsia="en-GB"/>
+        </w:rPr>
+        <w:t>fhfhfh</w:t>
+      </w:r>
+      <w:proofErr w:type="spellEnd"/>
+      <w:r>
+        <w:rPr>
+          <w:rFonts w:ascii="var(--ff-mono)" w:eastAsia="Times New Roman" w:hAnsi="var(--ff-mono)" w:cs="Courier New"/>
+          <w:szCs w:val="22"/>
+          <w:bdr w:val="none" w:sz="0" w:space="0" w:color="auto" w:frame="1"/>
+          <w:lang w:eastAsia="en-GB"/>
+        </w:rPr>
+        <w:t xml:space="preserve">   commit message </w:t>
+      </w:r>
+    </w:p>
+    <w:p>
+      <w:pPr>
+        <w:tabs>
+          <w:tab w:val="left" w:pos="916"/>
+          <w:tab w:val="left" w:pos="1832"/>
+          <w:tab w:val="left" w:pos="2748"/>
+          <w:tab w:val="left" w:pos="3664"/>
+          <w:tab w:val="left" w:pos="4580"/>
+          <w:tab w:val="left" w:pos="5496"/>
+          <w:tab w:val="left" w:pos="6412"/>
+          <w:tab w:val="left" w:pos="7328"/>
+          <w:tab w:val="left" w:pos="8244"/>
+          <w:tab w:val="left" w:pos="9160"/>
+          <w:tab w:val="left" w:pos="10076"/>
+          <w:tab w:val="left" w:pos="10992"/>
+          <w:tab w:val="left" w:pos="11908"/>
+          <w:tab w:val="left" w:pos="12824"/>
+          <w:tab w:val="left" w:pos="13740"/>
+          <w:tab w:val="left" w:pos="14656"/>
+        </w:tabs>
+        <w:ind w:left="720"/>
+        <w:textAlignment w:val="baseline"/>
+        <w:rPr>
+          <w:rFonts w:ascii="var(--ff-mono)" w:eastAsia="Times New Roman" w:hAnsi="var(--ff-mono)" w:cs="Courier New"/>
+          <w:szCs w:val="22"/>
+          <w:bdr w:val="none" w:sz="0" w:space="0" w:color="auto" w:frame="1"/>
+          <w:lang w:eastAsia="en-GB"/>
+        </w:rPr>
+      </w:pPr>
+      <w:r>
+        <w:rPr>
+          <w:rFonts w:ascii="var(--ff-mono)" w:eastAsia="Times New Roman" w:hAnsi="var(--ff-mono)" w:cs="Courier New"/>
+          <w:szCs w:val="22"/>
+          <w:bdr w:val="none" w:sz="0" w:space="0" w:color="auto" w:frame="1"/>
+          <w:lang w:eastAsia="en-GB"/>
+        </w:rPr>
+        <w:t xml:space="preserve">S         </w:t>
+      </w:r>
+      <w:proofErr w:type="spellStart"/>
+      <w:r>
+        <w:rPr>
+          <w:rFonts w:ascii="var(--ff-mono)" w:eastAsia="Times New Roman" w:hAnsi="var(--ff-mono)" w:cs="Courier New"/>
+          <w:szCs w:val="22"/>
+          <w:bdr w:val="none" w:sz="0" w:space="0" w:color="auto" w:frame="1"/>
+          <w:lang w:eastAsia="en-GB"/>
+        </w:rPr>
+        <w:t>dbcgfv</w:t>
+      </w:r>
+      <w:proofErr w:type="spellEnd"/>
+      <w:r>
+        <w:rPr>
+          <w:rFonts w:ascii="var(--ff-mono)" w:eastAsia="Times New Roman" w:hAnsi="var(--ff-mono)" w:cs="Courier New"/>
+          <w:szCs w:val="22"/>
+          <w:bdr w:val="none" w:sz="0" w:space="0" w:color="auto" w:frame="1"/>
+          <w:lang w:eastAsia="en-GB"/>
+        </w:rPr>
+        <w:t xml:space="preserve">  commit message</w:t>
+      </w:r>
+    </w:p>
+    <w:p>
+      <w:pPr>
+        <w:tabs>
+          <w:tab w:val="left" w:pos="916"/>
+          <w:tab w:val="left" w:pos="1832"/>
+          <w:tab w:val="left" w:pos="2748"/>
+          <w:tab w:val="left" w:pos="3664"/>
+          <w:tab w:val="left" w:pos="4580"/>
+          <w:tab w:val="left" w:pos="5496"/>
+          <w:tab w:val="left" w:pos="6412"/>
+          <w:tab w:val="left" w:pos="7328"/>
+          <w:tab w:val="left" w:pos="8244"/>
+          <w:tab w:val="left" w:pos="9160"/>
+          <w:tab w:val="left" w:pos="10076"/>
+          <w:tab w:val="left" w:pos="10992"/>
+          <w:tab w:val="left" w:pos="11908"/>
+          <w:tab w:val="left" w:pos="12824"/>
+          <w:tab w:val="left" w:pos="13740"/>
+          <w:tab w:val="left" w:pos="14656"/>
+        </w:tabs>
+        <w:ind w:left="720"/>
+        <w:textAlignment w:val="baseline"/>
+        <w:rPr>
+          <w:rFonts w:ascii="var(--ff-mono)" w:eastAsia="Times New Roman" w:hAnsi="var(--ff-mono)" w:cs="Courier New"/>
+          <w:szCs w:val="22"/>
+          <w:bdr w:val="none" w:sz="0" w:space="0" w:color="auto" w:frame="1"/>
+          <w:lang w:eastAsia="en-GB"/>
+        </w:rPr>
+      </w:pPr>
+      <w:r>
+        <w:rPr>
+          <w:rFonts w:ascii="var(--ff-mono)" w:eastAsia="Times New Roman" w:hAnsi="var(--ff-mono)" w:cs="Courier New"/>
+          <w:szCs w:val="22"/>
+          <w:bdr w:val="none" w:sz="0" w:space="0" w:color="auto" w:frame="1"/>
+          <w:lang w:eastAsia="en-GB"/>
+        </w:rPr>
+        <w:t>pick</w:t>
+      </w:r>
+      <w:r>
+        <w:rPr>
+          <w:rFonts w:ascii="var(--ff-mono)" w:eastAsia="Times New Roman" w:hAnsi="var(--ff-mono)" w:cs="Courier New"/>
+          <w:szCs w:val="22"/>
+          <w:bdr w:val="none" w:sz="0" w:space="0" w:color="auto" w:frame="1"/>
+          <w:lang w:eastAsia="en-GB"/>
+        </w:rPr>
+        <w:t xml:space="preserve">   </w:t>
+      </w:r>
+      <w:proofErr w:type="spellStart"/>
+      <w:r>
+        <w:rPr>
+          <w:rFonts w:ascii="var(--ff-mono)" w:eastAsia="Times New Roman" w:hAnsi="var(--ff-mono)" w:cs="Courier New"/>
+          <w:szCs w:val="22"/>
+          <w:bdr w:val="none" w:sz="0" w:space="0" w:color="auto" w:frame="1"/>
+          <w:lang w:eastAsia="en-GB"/>
+        </w:rPr>
+        <w:t>fbvghr</w:t>
+      </w:r>
+      <w:proofErr w:type="spellEnd"/>
+      <w:r>
+        <w:rPr>
+          <w:rFonts w:ascii="var(--ff-mono)" w:eastAsia="Times New Roman" w:hAnsi="var(--ff-mono)" w:cs="Courier New"/>
+          <w:szCs w:val="22"/>
+          <w:bdr w:val="none" w:sz="0" w:space="0" w:color="auto" w:frame="1"/>
+          <w:lang w:eastAsia="en-GB"/>
+        </w:rPr>
+        <w:t xml:space="preserve">  commit message</w:t>
+      </w:r>
+    </w:p>
+    <w:p>
+      <w:pPr>
+        <w:ind w:left="720"/>
+      </w:pPr>
+    </w:p>
+    <w:p>
+      <w:pPr>
+        <w:ind w:left="720"/>
+        <w:rPr>
+          <w:rFonts w:ascii="var(--ff-mono)" w:eastAsia="Times New Roman" w:hAnsi="var(--ff-mono)" w:cs="Courier New"/>
+          <w:szCs w:val="22"/>
+          <w:bdr w:val="none" w:sz="0" w:space="0" w:color="auto" w:frame="1"/>
+          <w:lang w:eastAsia="en-GB"/>
+        </w:rPr>
+      </w:pPr>
+      <w:r>
+        <w:t xml:space="preserve">here the s – squash will be added to the pick above </w:t>
+      </w:r>
+      <w:proofErr w:type="spellStart"/>
+      <w:r>
+        <w:t>i.e</w:t>
+      </w:r>
+      <w:proofErr w:type="spellEnd"/>
+      <w:r>
+        <w:t xml:space="preserve">, </w:t>
+      </w:r>
+      <w:proofErr w:type="spellStart"/>
+      <w:r>
+        <w:rPr>
+          <w:rFonts w:ascii="var(--ff-mono)" w:eastAsia="Times New Roman" w:hAnsi="var(--ff-mono)" w:cs="Courier New"/>
+          <w:szCs w:val="22"/>
+          <w:bdr w:val="none" w:sz="0" w:space="0" w:color="auto" w:frame="1"/>
+          <w:lang w:eastAsia="en-GB"/>
+        </w:rPr>
+        <w:t>fhfhfh</w:t>
+      </w:r>
+      <w:proofErr w:type="spellEnd"/>
+      <w:r>
+        <w:rPr>
+          <w:rFonts w:ascii="var(--ff-mono)" w:eastAsia="Times New Roman" w:hAnsi="var(--ff-mono)" w:cs="Courier New"/>
+          <w:szCs w:val="22"/>
+          <w:bdr w:val="none" w:sz="0" w:space="0" w:color="auto" w:frame="1"/>
+          <w:lang w:eastAsia="en-GB"/>
+        </w:rPr>
+        <w:t xml:space="preserve">   </w:t>
+      </w:r>
+      <w:r>
+        <w:t>,</w:t>
+      </w:r>
+      <w:r>
+        <w:rPr>
+          <w:rFonts w:ascii="var(--ff-mono)" w:eastAsia="Times New Roman" w:hAnsi="var(--ff-mono)" w:cs="Courier New"/>
+          <w:szCs w:val="22"/>
+          <w:bdr w:val="none" w:sz="0" w:space="0" w:color="auto" w:frame="1"/>
+          <w:lang w:eastAsia="en-GB"/>
+        </w:rPr>
+        <w:t xml:space="preserve"> </w:t>
+      </w:r>
+      <w:proofErr w:type="spellStart"/>
+      <w:r>
+        <w:rPr>
+          <w:rFonts w:ascii="var(--ff-mono)" w:eastAsia="Times New Roman" w:hAnsi="var(--ff-mono)" w:cs="Courier New"/>
+          <w:szCs w:val="22"/>
+          <w:bdr w:val="none" w:sz="0" w:space="0" w:color="auto" w:frame="1"/>
+          <w:lang w:eastAsia="en-GB"/>
+        </w:rPr>
+        <w:t>dbcgfv</w:t>
+      </w:r>
+      <w:proofErr w:type="spellEnd"/>
+      <w:r>
+        <w:rPr>
+          <w:rFonts w:ascii="var(--ff-mono)" w:eastAsia="Times New Roman" w:hAnsi="var(--ff-mono)" w:cs="Courier New"/>
+          <w:szCs w:val="22"/>
+          <w:bdr w:val="none" w:sz="0" w:space="0" w:color="auto" w:frame="1"/>
+          <w:lang w:eastAsia="en-GB"/>
+        </w:rPr>
+        <w:t xml:space="preserve">  </w:t>
+      </w:r>
+      <w:r>
+        <w:t xml:space="preserve">commits will be added to </w:t>
+      </w:r>
+      <w:proofErr w:type="spellStart"/>
+      <w:r>
+        <w:rPr>
+          <w:rFonts w:ascii="var(--ff-mono)" w:eastAsia="Times New Roman" w:hAnsi="var(--ff-mono)" w:cs="Courier New"/>
+          <w:szCs w:val="22"/>
+          <w:bdr w:val="none" w:sz="0" w:space="0" w:color="auto" w:frame="1"/>
+          <w:lang w:eastAsia="en-GB"/>
+        </w:rPr>
+        <w:t>hdhdd</w:t>
+      </w:r>
+      <w:proofErr w:type="spellEnd"/>
+      <w:r>
+        <w:rPr>
+          <w:rFonts w:ascii="var(--ff-mono)" w:eastAsia="Times New Roman" w:hAnsi="var(--ff-mono)" w:cs="Courier New"/>
+          <w:szCs w:val="22"/>
+          <w:bdr w:val="none" w:sz="0" w:space="0" w:color="auto" w:frame="1"/>
+          <w:lang w:eastAsia="en-GB"/>
+        </w:rPr>
+        <w:t xml:space="preserve">  </w:t>
+      </w:r>
+      <w:r>
+        <w:rPr>
+          <w:rFonts w:ascii="var(--ff-mono)" w:eastAsia="Times New Roman" w:hAnsi="var(--ff-mono)" w:cs="Courier New"/>
+          <w:szCs w:val="22"/>
+          <w:bdr w:val="none" w:sz="0" w:space="0" w:color="auto" w:frame="1"/>
+          <w:lang w:eastAsia="en-GB"/>
+        </w:rPr>
+        <w:t xml:space="preserve"> commit</w:t>
+      </w:r>
+    </w:p>
+    <w:p>
+      <w:pPr>
+        <w:ind w:left="720"/>
+      </w:pPr>
+    </w:p>
+    <w:p>
+      <w:pPr>
+        <w:ind w:left="720"/>
+      </w:pPr>
+    </w:p>
+    <w:p>
+      <w:pPr>
+        <w:ind w:left="720"/>
+      </w:pPr>
+      <w:r>
+        <w:t>use :x to escape interactive mode</w:t>
+      </w:r>
+    </w:p>
+    <w:p/>
+    <w:p/>
+    <w:p>
+      <w:pPr>
+        <w:rPr>
+          <w:b/>
+          <w:bCs/>
+        </w:rPr>
+      </w:pPr>
+      <w:r>
+        <w:rPr>
+          <w:b/>
+          <w:bCs/>
+        </w:rPr>
+        <w:t xml:space="preserve">merge conflict </w:t>
+      </w:r>
+      <w:r>
+        <w:rPr>
+          <w:b/>
+          <w:bCs/>
+        </w:rPr>
+        <w:t>:</w:t>
+      </w:r>
+    </w:p>
+    <w:p/>
+    <w:p>
+      <w:r>
+        <w:t>when two persons try to change the same line git will get confused it will ask</w:t>
+      </w:r>
+      <w:r>
+        <w:t xml:space="preserve"> </w:t>
+      </w:r>
+      <w:bookmarkStart w:id="0" w:name="_GoBack"/>
+      <w:bookmarkEnd w:id="0"/>
+      <w:r>
+        <w:t xml:space="preserve">us to resolve the conflict my manually selecting </w:t>
+      </w:r>
+      <w:r>
+        <w:t>what changes we want</w:t>
+      </w:r>
+    </w:p>
+    <w:p>
+      <w:r>
+        <w:t>--------------------------------------------------------------------------------------------------------------------------</w:t>
+      </w:r>
+    </w:p>
+    <w:p/>
+    <w:p>
+      <w:pPr>
+        <w:pStyle w:val="NormalWeb"/>
+        <w:shd w:val="clear" w:color="auto" w:fill="FFFFFF"/>
+        <w:spacing w:before="0" w:beforeAutospacing="0" w:after="0" w:afterAutospacing="0"/>
+        <w:textAlignment w:val="baseline"/>
+        <w:rPr>
+          <w:rFonts w:ascii="Arial" w:hAnsi="Arial" w:cs="Arial"/>
+          <w:b/>
+          <w:bCs/>
+          <w:color w:val="232629"/>
+          <w:sz w:val="23"/>
+          <w:szCs w:val="23"/>
+        </w:rPr>
+      </w:pPr>
+      <w:r>
+        <w:rPr>
+          <w:b/>
+          <w:bCs/>
+        </w:rPr>
+        <w:t xml:space="preserve">Note: </w:t>
+      </w:r>
+      <w:r>
+        <w:rPr>
+          <w:rFonts w:ascii="Arial" w:hAnsi="Arial" w:cs="Arial"/>
+          <w:b/>
+          <w:bCs/>
+          <w:color w:val="232629"/>
+          <w:sz w:val="23"/>
+          <w:szCs w:val="23"/>
+        </w:rPr>
+        <w:t>Use </w:t>
+      </w:r>
+      <w:r>
+        <w:rPr>
+          <w:rFonts w:ascii="inherit" w:hAnsi="inherit" w:cs="Arial"/>
+          <w:b/>
+          <w:bCs/>
+          <w:i/>
+          <w:iCs/>
+          <w:color w:val="232629"/>
+          <w:sz w:val="23"/>
+          <w:szCs w:val="23"/>
+          <w:bdr w:val="none" w:sz="0" w:space="0" w:color="auto" w:frame="1"/>
+        </w:rPr>
+        <w:t>My Account</w:t>
+      </w:r>
+      <w:r>
+        <w:rPr>
+          <w:rFonts w:ascii="Arial" w:hAnsi="Arial" w:cs="Arial"/>
+          <w:b/>
+          <w:bCs/>
+          <w:color w:val="232629"/>
+          <w:sz w:val="23"/>
+          <w:szCs w:val="23"/>
+        </w:rPr>
+        <w:t> → </w:t>
+      </w:r>
+      <w:r>
+        <w:rPr>
+          <w:rFonts w:ascii="inherit" w:hAnsi="inherit" w:cs="Arial"/>
+          <w:b/>
+          <w:bCs/>
+          <w:i/>
+          <w:iCs/>
+          <w:color w:val="232629"/>
+          <w:sz w:val="23"/>
+          <w:szCs w:val="23"/>
+          <w:bdr w:val="none" w:sz="0" w:space="0" w:color="auto" w:frame="1"/>
+        </w:rPr>
+        <w:t>Settings</w:t>
+      </w:r>
+      <w:r>
+        <w:rPr>
+          <w:rFonts w:ascii="Arial" w:hAnsi="Arial" w:cs="Arial"/>
+          <w:b/>
+          <w:bCs/>
+          <w:color w:val="232629"/>
+          <w:sz w:val="23"/>
+          <w:szCs w:val="23"/>
+        </w:rPr>
+        <w:t> → </w:t>
+      </w:r>
+      <w:r>
+        <w:rPr>
+          <w:rFonts w:ascii="inherit" w:hAnsi="inherit" w:cs="Arial"/>
+          <w:b/>
+          <w:bCs/>
+          <w:i/>
+          <w:iCs/>
+          <w:color w:val="232629"/>
+          <w:sz w:val="23"/>
+          <w:szCs w:val="23"/>
+          <w:bdr w:val="none" w:sz="0" w:space="0" w:color="auto" w:frame="1"/>
+        </w:rPr>
+        <w:t>Developer settings</w:t>
+      </w:r>
+      <w:r>
+        <w:rPr>
+          <w:rFonts w:ascii="Arial" w:hAnsi="Arial" w:cs="Arial"/>
+          <w:b/>
+          <w:bCs/>
+          <w:color w:val="232629"/>
+          <w:sz w:val="23"/>
+          <w:szCs w:val="23"/>
+        </w:rPr>
+        <w:t> → </w:t>
+      </w:r>
+      <w:r>
+        <w:rPr>
+          <w:rFonts w:ascii="inherit" w:hAnsi="inherit" w:cs="Arial"/>
+          <w:b/>
+          <w:bCs/>
+          <w:i/>
+          <w:iCs/>
+          <w:color w:val="232629"/>
+          <w:sz w:val="23"/>
+          <w:szCs w:val="23"/>
+          <w:bdr w:val="none" w:sz="0" w:space="0" w:color="auto" w:frame="1"/>
+        </w:rPr>
+        <w:t>Personal access tokens</w:t>
+      </w:r>
+      <w:r>
+        <w:rPr>
+          <w:rFonts w:ascii="Arial" w:hAnsi="Arial" w:cs="Arial"/>
+          <w:b/>
+          <w:bCs/>
+          <w:color w:val="232629"/>
+          <w:sz w:val="23"/>
+          <w:szCs w:val="23"/>
+        </w:rPr>
+        <w:t> → </w:t>
+      </w:r>
+      <w:r>
+        <w:rPr>
+          <w:rFonts w:ascii="inherit" w:hAnsi="inherit" w:cs="Arial"/>
+          <w:b/>
+          <w:bCs/>
+          <w:i/>
+          <w:iCs/>
+          <w:color w:val="232629"/>
+          <w:sz w:val="23"/>
+          <w:szCs w:val="23"/>
+          <w:bdr w:val="none" w:sz="0" w:space="0" w:color="auto" w:frame="1"/>
+        </w:rPr>
+        <w:t>Generate new token</w:t>
+      </w:r>
+      <w:r>
+        <w:rPr>
+          <w:rFonts w:ascii="Arial" w:hAnsi="Arial" w:cs="Arial"/>
+          <w:b/>
+          <w:bCs/>
+          <w:color w:val="232629"/>
+          <w:sz w:val="23"/>
+          <w:szCs w:val="23"/>
+        </w:rPr>
+        <w:t>.</w:t>
+      </w:r>
+    </w:p>
+    <w:p>
+      <w:pPr>
+        <w:pStyle w:val="NormalWeb"/>
+        <w:shd w:val="clear" w:color="auto" w:fill="FFFFFF"/>
+        <w:spacing w:before="0" w:beforeAutospacing="0" w:after="0" w:afterAutospacing="0"/>
+        <w:textAlignment w:val="baseline"/>
+        <w:rPr>
+          <w:rFonts w:ascii="Arial" w:hAnsi="Arial" w:cs="Arial"/>
+          <w:b/>
+          <w:bCs/>
+          <w:color w:val="232629"/>
+          <w:sz w:val="23"/>
+          <w:szCs w:val="23"/>
+        </w:rPr>
+      </w:pPr>
+    </w:p>
+    <w:p>
+      <w:pPr>
+        <w:pStyle w:val="NormalWeb"/>
+        <w:shd w:val="clear" w:color="auto" w:fill="FFFFFF"/>
+        <w:spacing w:before="0" w:beforeAutospacing="0" w:after="0" w:afterAutospacing="0"/>
+        <w:textAlignment w:val="baseline"/>
+        <w:rPr>
+          <w:rFonts w:ascii="Arial" w:hAnsi="Arial" w:cs="Arial"/>
+          <w:b/>
+          <w:bCs/>
+          <w:color w:val="232629"/>
+          <w:sz w:val="23"/>
+          <w:szCs w:val="23"/>
+        </w:rPr>
+      </w:pPr>
+      <w:r>
+        <w:rPr>
+          <w:rFonts w:ascii="Arial" w:hAnsi="Arial" w:cs="Arial"/>
+          <w:b/>
+          <w:bCs/>
+          <w:color w:val="232629"/>
+          <w:sz w:val="23"/>
+          <w:szCs w:val="23"/>
+        </w:rPr>
+        <w:t>Command:</w:t>
+      </w:r>
+    </w:p>
+    <w:p>
+      <w:pPr>
+        <w:tabs>
+          <w:tab w:val="left" w:pos="916"/>
+          <w:tab w:val="left" w:pos="1832"/>
+          <w:tab w:val="left" w:pos="2748"/>
+          <w:tab w:val="left" w:pos="3664"/>
+          <w:tab w:val="left" w:pos="4580"/>
+          <w:tab w:val="left" w:pos="5496"/>
+          <w:tab w:val="left" w:pos="6412"/>
+          <w:tab w:val="left" w:pos="7328"/>
+          <w:tab w:val="left" w:pos="8244"/>
+          <w:tab w:val="left" w:pos="9160"/>
+          <w:tab w:val="left" w:pos="10076"/>
+          <w:tab w:val="left" w:pos="10992"/>
+          <w:tab w:val="left" w:pos="11908"/>
+          <w:tab w:val="left" w:pos="12824"/>
+          <w:tab w:val="left" w:pos="13740"/>
+          <w:tab w:val="left" w:pos="14656"/>
+        </w:tabs>
+        <w:textAlignment w:val="baseline"/>
+        <w:rPr>
+          <w:rFonts w:ascii="var(--ff-mono)" w:eastAsia="Times New Roman" w:hAnsi="var(--ff-mono)" w:cs="Courier New"/>
+          <w:b/>
+          <w:bCs/>
           <w:sz w:val="20"/>
           <w:szCs w:val="20"/>
           <w:bdr w:val="none" w:sz="0" w:space="0" w:color="auto" w:frame="1"/>
           <w:lang w:eastAsia="en-GB"/>
         </w:rPr>
-        <w:t>url</w:t>
-      </w:r>
-      <w:proofErr w:type="spellEnd"/>
-      <w:r>
-        <w:rPr>
-          <w:rFonts w:ascii="var(--ff-mono)" w:eastAsia="Times New Roman" w:hAnsi="var(--ff-mono)" w:cs="Courier New"/>
+      </w:pPr>
+      <w:r>
+        <w:rPr>
+          <w:rFonts w:ascii="var(--ff-mono)" w:eastAsia="Times New Roman" w:hAnsi="var(--ff-mono)" w:cs="Courier New"/>
+          <w:b/>
+          <w:bCs/>
           <w:sz w:val="20"/>
           <w:szCs w:val="20"/>
           <w:bdr w:val="none" w:sz="0" w:space="0" w:color="auto" w:frame="1"/>
           <w:lang w:eastAsia="en-GB"/>
         </w:rPr>
-        <w:t xml:space="preserve"> origin https://&lt;token&gt;@github.com/&lt;username&gt;/&lt;repo&gt;</w:t>
-      </w:r>
-    </w:p>
-    <w:p>
-      <w:bookmarkStart w:id="0" w:name="_GoBack"/>
-      <w:bookmarkEnd w:id="0"/>
+        <w:t>git remote set-</w:t>
+      </w:r>
+      <w:proofErr w:type="spellStart"/>
+      <w:r>
+        <w:rPr>
+          <w:rFonts w:ascii="var(--ff-mono)" w:eastAsia="Times New Roman" w:hAnsi="var(--ff-mono)" w:cs="Courier New"/>
+          <w:b/>
+          <w:bCs/>
+          <w:sz w:val="20"/>
+          <w:szCs w:val="20"/>
+          <w:bdr w:val="none" w:sz="0" w:space="0" w:color="auto" w:frame="1"/>
+          <w:lang w:eastAsia="en-GB"/>
+        </w:rPr>
+        <w:t>url</w:t>
+      </w:r>
+      <w:proofErr w:type="spellEnd"/>
+      <w:r>
+        <w:rPr>
+          <w:rFonts w:ascii="var(--ff-mono)" w:eastAsia="Times New Roman" w:hAnsi="var(--ff-mono)" w:cs="Courier New"/>
+          <w:b/>
+          <w:bCs/>
+          <w:sz w:val="20"/>
+          <w:szCs w:val="20"/>
+          <w:bdr w:val="none" w:sz="0" w:space="0" w:color="auto" w:frame="1"/>
+          <w:lang w:eastAsia="en-GB"/>
+        </w:rPr>
+        <w:t xml:space="preserve"> origin </w:t>
+      </w:r>
+      <w:hyperlink r:id="rId6" w:history="1">
+        <w:r>
+          <w:rPr>
+            <w:rStyle w:val="Hyperlink"/>
+            <w:rFonts w:ascii="var(--ff-mono)" w:eastAsia="Times New Roman" w:hAnsi="var(--ff-mono)" w:cs="Courier New"/>
+            <w:b/>
+            <w:bCs/>
+            <w:sz w:val="20"/>
+            <w:szCs w:val="20"/>
+            <w:bdr w:val="none" w:sz="0" w:space="0" w:color="auto" w:frame="1"/>
+            <w:lang w:eastAsia="en-GB"/>
+          </w:rPr>
+          <w:t>https://&lt;token&gt;@github.com/&lt;username&gt;/&lt;repo</w:t>
+        </w:r>
+      </w:hyperlink>
+      <w:r>
+        <w:rPr>
+          <w:rFonts w:ascii="var(--ff-mono)" w:eastAsia="Times New Roman" w:hAnsi="var(--ff-mono)" w:cs="Courier New"/>
+          <w:b/>
+          <w:bCs/>
+          <w:sz w:val="20"/>
+          <w:szCs w:val="20"/>
+          <w:bdr w:val="none" w:sz="0" w:space="0" w:color="auto" w:frame="1"/>
+          <w:lang w:eastAsia="en-GB"/>
+        </w:rPr>
+        <w:t>&gt;</w:t>
+      </w:r>
+    </w:p>
+    <w:p>
+      <w:pPr>
+        <w:tabs>
+          <w:tab w:val="left" w:pos="916"/>
+          <w:tab w:val="left" w:pos="1832"/>
+          <w:tab w:val="left" w:pos="2748"/>
+          <w:tab w:val="left" w:pos="3664"/>
+          <w:tab w:val="left" w:pos="4580"/>
+          <w:tab w:val="left" w:pos="5496"/>
+          <w:tab w:val="left" w:pos="6412"/>
+          <w:tab w:val="left" w:pos="7328"/>
+          <w:tab w:val="left" w:pos="8244"/>
+          <w:tab w:val="left" w:pos="9160"/>
+          <w:tab w:val="left" w:pos="10076"/>
+          <w:tab w:val="left" w:pos="10992"/>
+          <w:tab w:val="left" w:pos="11908"/>
+          <w:tab w:val="left" w:pos="12824"/>
+          <w:tab w:val="left" w:pos="13740"/>
+          <w:tab w:val="left" w:pos="14656"/>
+        </w:tabs>
+        <w:textAlignment w:val="baseline"/>
+        <w:rPr>
+          <w:rFonts w:ascii="var(--ff-mono)" w:eastAsia="Times New Roman" w:hAnsi="var(--ff-mono)" w:cs="Courier New"/>
+          <w:b/>
+          <w:bCs/>
+          <w:sz w:val="20"/>
+          <w:szCs w:val="20"/>
+          <w:bdr w:val="none" w:sz="0" w:space="0" w:color="auto" w:frame="1"/>
+          <w:lang w:eastAsia="en-GB"/>
+        </w:rPr>
+      </w:pPr>
+    </w:p>
+    <w:p>
+      <w:pPr>
+        <w:tabs>
+          <w:tab w:val="left" w:pos="916"/>
+          <w:tab w:val="left" w:pos="1832"/>
+          <w:tab w:val="left" w:pos="2748"/>
+          <w:tab w:val="left" w:pos="3664"/>
+          <w:tab w:val="left" w:pos="4580"/>
+          <w:tab w:val="left" w:pos="5496"/>
+          <w:tab w:val="left" w:pos="6412"/>
+          <w:tab w:val="left" w:pos="7328"/>
+          <w:tab w:val="left" w:pos="8244"/>
+          <w:tab w:val="left" w:pos="9160"/>
+          <w:tab w:val="left" w:pos="10076"/>
+          <w:tab w:val="left" w:pos="10992"/>
+          <w:tab w:val="left" w:pos="11908"/>
+          <w:tab w:val="left" w:pos="12824"/>
+          <w:tab w:val="left" w:pos="13740"/>
+          <w:tab w:val="left" w:pos="14656"/>
+        </w:tabs>
+        <w:textAlignment w:val="baseline"/>
+        <w:rPr>
+          <w:rFonts w:ascii="var(--ff-mono)" w:eastAsia="Times New Roman" w:hAnsi="var(--ff-mono)" w:cs="Courier New"/>
+          <w:b/>
+          <w:bCs/>
+          <w:sz w:val="20"/>
+          <w:szCs w:val="20"/>
+          <w:bdr w:val="none" w:sz="0" w:space="0" w:color="auto" w:frame="1"/>
+          <w:lang w:eastAsia="en-GB"/>
+        </w:rPr>
+      </w:pPr>
+    </w:p>
+    <w:p>
+      <w:pPr>
+        <w:rPr>
+          <w:b/>
+          <w:bCs/>
+        </w:rPr>
+      </w:pPr>
     </w:p>
     <w:sectPr>
       <w:pgSz w:w="11900" w:h="16840"/>

</xml_diff>